<commit_message>
complete assignment 1 optional Tasks
</commit_message>
<xml_diff>
--- a/document/Assignment1/Assignment1Report.docx
+++ b/document/Assignment1/Assignment1Report.docx
@@ -148,8 +148,6 @@
         </w:rPr>
         <w:t xml:space="preserve"> Write another method that finds n random strings in the hash table. The method should delete the string if found. It should also compute the average time of each search.</w:t>
       </w:r>
-      <w:bookmarkStart w:id="0" w:name="_GoBack"/>
-      <w:bookmarkEnd w:id="0"/>
       <w:r>
         <w:rPr>
           <w:rFonts w:asciiTheme="minorHAnsi" w:hAnsiTheme="minorHAnsi"/>
@@ -184,6 +182,7 @@
         <w:rPr>
           <w:rFonts w:asciiTheme="minorHAnsi" w:hAnsiTheme="minorHAnsi"/>
           <w:b/>
+          <w:noProof/>
         </w:rPr>
         <w:drawing>
           <wp:inline distT="0" distB="0" distL="0" distR="0" wp14:anchorId="598013FF" wp14:editId="64CE7FF9">
@@ -5471,19 +5470,7 @@
         <w:rPr>
           <w:rFonts w:asciiTheme="minorHAnsi" w:hAnsiTheme="minorHAnsi"/>
         </w:rPr>
-        <w:t>The result is</w:t>
-      </w:r>
-      <w:r>
-        <w:rPr>
-          <w:rFonts w:asciiTheme="minorHAnsi" w:hAnsiTheme="minorHAnsi"/>
-        </w:rPr>
-        <w:t xml:space="preserve"> the average in 1</w:t>
-      </w:r>
-      <w:r>
-        <w:rPr>
-          <w:rFonts w:asciiTheme="minorHAnsi" w:hAnsiTheme="minorHAnsi"/>
-        </w:rPr>
-        <w:t>0 times without the m</w:t>
+        <w:t>The result is the average in 10 times without the m</w:t>
       </w:r>
       <w:r>
         <w:rPr>
@@ -5543,13 +5530,7 @@
         <w:rPr>
           <w:rFonts w:asciiTheme="minorHAnsi" w:hAnsiTheme="minorHAnsi"/>
         </w:rPr>
-        <w:t>Figure 3</w:t>
-      </w:r>
-      <w:r>
-        <w:rPr>
-          <w:rFonts w:asciiTheme="minorHAnsi" w:hAnsiTheme="minorHAnsi"/>
-        </w:rPr>
-        <w:t xml:space="preserve">. Compare </w:t>
+        <w:t xml:space="preserve">Figure 3. Compare </w:t>
       </w:r>
       <w:r>
         <w:rPr>
@@ -5629,7 +5610,7 @@
     <w:p>
       <w:pPr>
         <w:rPr>
-          <w:rFonts w:asciiTheme="minorHAnsi" w:hAnsiTheme="minorHAnsi" w:hint="eastAsia"/>
+          <w:rFonts w:asciiTheme="minorHAnsi" w:hAnsiTheme="minorHAnsi"/>
         </w:rPr>
       </w:pPr>
     </w:p>
@@ -5671,13 +5652,7 @@
         <w:rPr>
           <w:rFonts w:asciiTheme="minorHAnsi" w:hAnsiTheme="minorHAnsi"/>
         </w:rPr>
-        <w:t>Figure 4</w:t>
-      </w:r>
-      <w:r>
-        <w:rPr>
-          <w:rFonts w:asciiTheme="minorHAnsi" w:hAnsiTheme="minorHAnsi"/>
-        </w:rPr>
-        <w:t xml:space="preserve">. Compare </w:t>
+        <w:t xml:space="preserve">Figure 4. Compare </w:t>
       </w:r>
       <w:r>
         <w:rPr>
@@ -5707,7 +5682,7 @@
     <w:p>
       <w:pPr>
         <w:rPr>
-          <w:rFonts w:asciiTheme="minorHAnsi" w:hAnsiTheme="minorHAnsi" w:hint="eastAsia"/>
+          <w:rFonts w:asciiTheme="minorHAnsi" w:hAnsiTheme="minorHAnsi"/>
         </w:rPr>
       </w:pPr>
     </w:p>
@@ -6909,19 +6884,7 @@
         <w:rPr>
           <w:rFonts w:asciiTheme="minorHAnsi" w:hAnsiTheme="minorHAnsi"/>
         </w:rPr>
-        <w:t xml:space="preserve">Table </w:t>
-      </w:r>
-      <w:r>
-        <w:rPr>
-          <w:rFonts w:asciiTheme="minorHAnsi" w:hAnsiTheme="minorHAnsi"/>
-        </w:rPr>
-        <w:t>3</w:t>
-      </w:r>
-      <w:r>
-        <w:rPr>
-          <w:rFonts w:asciiTheme="minorHAnsi" w:hAnsiTheme="minorHAnsi"/>
-        </w:rPr>
-        <w:t>. Comp</w:t>
+        <w:t>Table 3. Comp</w:t>
       </w:r>
       <w:r>
         <w:rPr>
@@ -7740,7 +7703,7 @@
               <w:jc w:val="center"/>
               <w:cnfStyle w:val="000000100000" w:firstRow="0" w:lastRow="0" w:firstColumn="0" w:lastColumn="0" w:oddVBand="0" w:evenVBand="0" w:oddHBand="1" w:evenHBand="0" w:firstRowFirstColumn="0" w:firstRowLastColumn="0" w:lastRowFirstColumn="0" w:lastRowLastColumn="0"/>
               <w:rPr>
-                <w:rFonts w:ascii="Calibri" w:eastAsia="Times New Roman" w:hAnsi="Calibri" w:hint="eastAsia"/>
+                <w:rFonts w:ascii="Calibri" w:eastAsia="Times New Roman" w:hAnsi="Calibri"/>
                 <w:color w:val="000000"/>
               </w:rPr>
             </w:pPr>
@@ -7874,7 +7837,7 @@
       <w:pPr>
         <w:jc w:val="center"/>
         <w:rPr>
-          <w:rFonts w:asciiTheme="minorHAnsi" w:hAnsiTheme="minorHAnsi" w:hint="eastAsia"/>
+          <w:rFonts w:asciiTheme="minorHAnsi" w:hAnsiTheme="minorHAnsi"/>
         </w:rPr>
       </w:pPr>
       <w:r>
@@ -7917,7 +7880,7 @@
     <w:p>
       <w:pPr>
         <w:rPr>
-          <w:rFonts w:asciiTheme="minorHAnsi" w:hAnsiTheme="minorHAnsi" w:hint="eastAsia"/>
+          <w:rFonts w:asciiTheme="minorHAnsi" w:hAnsiTheme="minorHAnsi"/>
         </w:rPr>
       </w:pPr>
     </w:p>
@@ -8045,6 +8008,302 @@
         </w:rPr>
         <w:t xml:space="preserve"> Splay Tree is the fastest algorithm in random insertion, searching and removing, in these 4 tree algorithms. </w:t>
       </w:r>
+    </w:p>
+    <w:p>
+      <w:pPr>
+        <w:rPr>
+          <w:rFonts w:asciiTheme="minorHAnsi" w:hAnsiTheme="minorHAnsi"/>
+          <w:b/>
+        </w:rPr>
+      </w:pPr>
+    </w:p>
+    <w:p>
+      <w:pPr>
+        <w:rPr>
+          <w:rFonts w:asciiTheme="minorHAnsi" w:hAnsiTheme="minorHAnsi"/>
+          <w:b/>
+        </w:rPr>
+      </w:pPr>
+    </w:p>
+    <w:p>
+      <w:pPr>
+        <w:rPr>
+          <w:rFonts w:asciiTheme="minorHAnsi" w:hAnsiTheme="minorHAnsi"/>
+          <w:b/>
+        </w:rPr>
+      </w:pPr>
+      <w:r>
+        <w:rPr>
+          <w:rFonts w:asciiTheme="minorHAnsi" w:hAnsiTheme="minorHAnsi"/>
+          <w:b/>
+        </w:rPr>
+        <w:t>OPTIONAL:</w:t>
+      </w:r>
+    </w:p>
+    <w:p>
+      <w:pPr>
+        <w:rPr>
+          <w:rFonts w:asciiTheme="minorHAnsi" w:hAnsiTheme="minorHAnsi"/>
+        </w:rPr>
+      </w:pPr>
+      <w:r>
+        <w:rPr>
+          <w:rFonts w:asciiTheme="minorHAnsi" w:hAnsiTheme="minorHAnsi"/>
+        </w:rPr>
+        <w:t>1. You are given a set of 100 HTML documents downloaded from the World Wide Web Consortium main web site (http://www.w3.org/). They are provided in the attached file called “W3C Web Pages.zip”. The subfolder called “Text” contains the files in text format.</w:t>
+      </w:r>
+    </w:p>
+    <w:p>
+      <w:pPr>
+        <w:rPr>
+          <w:rFonts w:asciiTheme="minorHAnsi" w:hAnsiTheme="minorHAnsi"/>
+        </w:rPr>
+      </w:pPr>
+      <w:r>
+        <w:rPr>
+          <w:rFonts w:asciiTheme="minorHAnsi" w:hAnsiTheme="minorHAnsi"/>
+        </w:rPr>
+        <w:t>2. Write a program/method that given an HTML file, it computes the frequency of each word in the file and stores all words and frequencies in a hash table. The key for the hash table is the word. Use one of the hash tables discussed in the lab. Suggestion: use a string tokenizer to extract the words from the file, and consider only words of the 26-letter alphabet and 10 digits, ignoring lower/upper case.</w:t>
+      </w:r>
+    </w:p>
+    <w:p>
+      <w:pPr>
+        <w:rPr>
+          <w:rFonts w:asciiTheme="minorHAnsi" w:hAnsiTheme="minorHAnsi"/>
+        </w:rPr>
+      </w:pPr>
+      <w:r>
+        <w:rPr>
+          <w:rFonts w:asciiTheme="minorHAnsi" w:hAnsiTheme="minorHAnsi"/>
+        </w:rPr>
+        <w:t>3. Simple Web search engine: Write a program that given a set of keywords as input, it ranks the web pages based on their score (</w:t>
+      </w:r>
+      <w:proofErr w:type="spellStart"/>
+      <w:r>
+        <w:rPr>
+          <w:rFonts w:asciiTheme="minorHAnsi" w:hAnsiTheme="minorHAnsi"/>
+        </w:rPr>
+        <w:t>score</w:t>
+      </w:r>
+      <w:proofErr w:type="spellEnd"/>
+      <w:r>
+        <w:rPr>
+          <w:rFonts w:asciiTheme="minorHAnsi" w:hAnsiTheme="minorHAnsi"/>
+        </w:rPr>
+        <w:t xml:space="preserve"> = sum of matches per keyword, or keyword * frequency). The program should list the top 10 pages with the best matches. Suggestion: create a heap for storing the pages, where the “key” is the score of each page. Choose the top 10 pages from the heap as in the Selection problem. Test your program with a few keywords.</w:t>
+      </w:r>
+    </w:p>
+    <w:p>
+      <w:pPr>
+        <w:rPr>
+          <w:rFonts w:asciiTheme="minorHAnsi" w:hAnsiTheme="minorHAnsi"/>
+        </w:rPr>
+      </w:pPr>
+      <w:r>
+        <w:rPr>
+          <w:rFonts w:asciiTheme="minorHAnsi" w:hAnsiTheme="minorHAnsi"/>
+        </w:rPr>
+        <w:t>4. A Web dictionary: Write a program/method that takes all 100 HTML files as input, and creates a dictionary that contains all words along with their frequencies. Store the dictionary in a splay tree.</w:t>
+      </w:r>
+    </w:p>
+    <w:p>
+      <w:pPr>
+        <w:rPr>
+          <w:rFonts w:asciiTheme="minorHAnsi" w:hAnsiTheme="minorHAnsi"/>
+        </w:rPr>
+      </w:pPr>
+      <w:r>
+        <w:rPr>
+          <w:rFonts w:asciiTheme="minorHAnsi" w:hAnsiTheme="minorHAnsi"/>
+        </w:rPr>
+        <w:t>5. Some stats: Design an algorithm that takes the dictionary (splay tree) as input and lists the 10 most and least frequent words in decreasing order of frequency. Write an efficient algorithm that does not search the entire tree. Explain why your algorithm is efficient and its complexity. Write a program for your algorithm, run it and show the list of the 10 most/least frequent words.</w:t>
+      </w:r>
+    </w:p>
+    <w:p>
+      <w:pPr>
+        <w:rPr>
+          <w:rFonts w:asciiTheme="minorHAnsi" w:hAnsiTheme="minorHAnsi"/>
+        </w:rPr>
+      </w:pPr>
+      <w:r>
+        <w:rPr>
+          <w:rFonts w:asciiTheme="minorHAnsi" w:hAnsiTheme="minorHAnsi"/>
+        </w:rPr>
+        <w:t xml:space="preserve">6. The spellchecker: Write a program that takes an HTML file as input and checks whether or not each word in the file is the dictionary. Insert (in the dictionary) the words that are not found – provide a list of these words. Test it with real pages from </w:t>
+      </w:r>
+      <w:hyperlink r:id="rId10" w:history="1">
+        <w:r>
+          <w:rPr>
+            <w:rStyle w:val="Hyperlink"/>
+            <w:rFonts w:asciiTheme="minorHAnsi" w:hAnsiTheme="minorHAnsi"/>
+          </w:rPr>
+          <w:t>http://www.w3.org</w:t>
+        </w:r>
+      </w:hyperlink>
+      <w:r>
+        <w:rPr>
+          <w:rFonts w:asciiTheme="minorHAnsi" w:hAnsiTheme="minorHAnsi"/>
+        </w:rPr>
+        <w:t>.</w:t>
+      </w:r>
+    </w:p>
+    <w:p>
+      <w:pPr>
+        <w:rPr>
+          <w:rFonts w:asciiTheme="minorHAnsi" w:hAnsiTheme="minorHAnsi"/>
+        </w:rPr>
+      </w:pPr>
+    </w:p>
+    <w:p>
+      <w:pPr>
+        <w:rPr>
+          <w:rFonts w:asciiTheme="minorHAnsi" w:hAnsiTheme="minorHAnsi"/>
+          <w:b/>
+        </w:rPr>
+      </w:pPr>
+      <w:r>
+        <w:rPr>
+          <w:rFonts w:asciiTheme="minorHAnsi" w:hAnsiTheme="minorHAnsi"/>
+          <w:b/>
+        </w:rPr>
+        <w:t>Opt Answer:</w:t>
+      </w:r>
+    </w:p>
+    <w:p>
+      <w:pPr>
+        <w:rPr>
+          <w:rFonts w:asciiTheme="minorHAnsi" w:hAnsiTheme="minorHAnsi"/>
+        </w:rPr>
+      </w:pPr>
+      <w:r>
+        <w:rPr>
+          <w:rFonts w:asciiTheme="minorHAnsi" w:hAnsiTheme="minorHAnsi"/>
+        </w:rPr>
+        <w:t xml:space="preserve">Using </w:t>
+      </w:r>
+      <w:proofErr w:type="spellStart"/>
+      <w:r>
+        <w:rPr>
+          <w:rFonts w:asciiTheme="minorHAnsi" w:hAnsiTheme="minorHAnsi"/>
+        </w:rPr>
+        <w:t>HashMap</w:t>
+      </w:r>
+      <w:proofErr w:type="spellEnd"/>
+      <w:r>
+        <w:rPr>
+          <w:rFonts w:asciiTheme="minorHAnsi" w:hAnsiTheme="minorHAnsi"/>
+        </w:rPr>
+        <w:t xml:space="preserve"> to count the total words in the Dictionary.</w:t>
+      </w:r>
+      <w:bookmarkStart w:id="0" w:name="_GoBack"/>
+      <w:bookmarkEnd w:id="0"/>
+    </w:p>
+    <w:p>
+      <w:pPr>
+        <w:jc w:val="center"/>
+        <w:rPr>
+          <w:rFonts w:asciiTheme="minorHAnsi" w:hAnsiTheme="minorHAnsi"/>
+          <w:b/>
+        </w:rPr>
+      </w:pPr>
+      <w:r>
+        <w:rPr>
+          <w:rFonts w:asciiTheme="minorHAnsi" w:hAnsiTheme="minorHAnsi"/>
+          <w:b/>
+        </w:rPr>
+        <w:drawing>
+          <wp:inline distT="0" distB="0" distL="0" distR="0" wp14:anchorId="1B8CEAA9" wp14:editId="08130E92">
+            <wp:extent cx="2146300" cy="2603500"/>
+            <wp:effectExtent l="0" t="0" r="12700" b="12700"/>
+            <wp:docPr id="4" name="Picture 4"/>
+            <wp:cNvGraphicFramePr>
+              <a:graphicFrameLocks xmlns:a="http://schemas.openxmlformats.org/drawingml/2006/main" noChangeAspect="1"/>
+            </wp:cNvGraphicFramePr>
+            <a:graphic xmlns:a="http://schemas.openxmlformats.org/drawingml/2006/main">
+              <a:graphicData uri="http://schemas.openxmlformats.org/drawingml/2006/picture">
+                <pic:pic xmlns:pic="http://schemas.openxmlformats.org/drawingml/2006/picture">
+                  <pic:nvPicPr>
+                    <pic:cNvPr id="1" name=""/>
+                    <pic:cNvPicPr/>
+                  </pic:nvPicPr>
+                  <pic:blipFill>
+                    <a:blip r:embed="rId11"/>
+                    <a:stretch>
+                      <a:fillRect/>
+                    </a:stretch>
+                  </pic:blipFill>
+                  <pic:spPr>
+                    <a:xfrm>
+                      <a:off x="0" y="0"/>
+                      <a:ext cx="2146300" cy="2603500"/>
+                    </a:xfrm>
+                    <a:prstGeom prst="rect">
+                      <a:avLst/>
+                    </a:prstGeom>
+                  </pic:spPr>
+                </pic:pic>
+              </a:graphicData>
+            </a:graphic>
+          </wp:inline>
+        </w:drawing>
+      </w:r>
+    </w:p>
+    <w:p>
+      <w:pPr>
+        <w:jc w:val="center"/>
+        <w:rPr>
+          <w:rFonts w:asciiTheme="minorHAnsi" w:hAnsiTheme="minorHAnsi"/>
+        </w:rPr>
+      </w:pPr>
+      <w:r>
+        <w:rPr>
+          <w:rFonts w:asciiTheme="minorHAnsi" w:hAnsiTheme="minorHAnsi"/>
+        </w:rPr>
+        <w:t>Figure 5 Words Count in Text Dictionary</w:t>
+      </w:r>
+    </w:p>
+    <w:p>
+      <w:pPr>
+        <w:rPr>
+          <w:rFonts w:asciiTheme="minorHAnsi" w:hAnsiTheme="minorHAnsi"/>
+        </w:rPr>
+      </w:pPr>
+    </w:p>
+    <w:p>
+      <w:pPr>
+        <w:rPr>
+          <w:rFonts w:asciiTheme="minorHAnsi" w:hAnsiTheme="minorHAnsi"/>
+          <w:b/>
+        </w:rPr>
+      </w:pPr>
+      <w:r>
+        <w:rPr>
+          <w:rFonts w:asciiTheme="minorHAnsi" w:hAnsiTheme="minorHAnsi"/>
+          <w:b/>
+        </w:rPr>
+        <w:t>The most 10 words are “the”, “of”, “a”, “to”, “and”, “is”, “in”, “for”, “1” and “that”.</w:t>
+      </w:r>
+    </w:p>
+    <w:p>
+      <w:pPr>
+        <w:rPr>
+          <w:rFonts w:asciiTheme="minorHAnsi" w:hAnsiTheme="minorHAnsi"/>
+        </w:rPr>
+      </w:pPr>
+    </w:p>
+    <w:p>
+      <w:pPr>
+        <w:rPr>
+          <w:rFonts w:asciiTheme="minorHAnsi" w:hAnsiTheme="minorHAnsi"/>
+        </w:rPr>
+      </w:pPr>
+    </w:p>
+    <w:p>
+      <w:pPr>
+        <w:rPr>
+          <w:rFonts w:asciiTheme="minorHAnsi" w:hAnsiTheme="minorHAnsi"/>
+        </w:rPr>
+      </w:pPr>
     </w:p>
     <w:sectPr>
       <w:pgSz w:w="12240" w:h="15840"/>
@@ -8746,6 +9005,17 @@
       </w:tcPr>
     </w:tblStylePr>
   </w:style>
+  <w:style w:type="character" w:styleId="Hyperlink">
+    <w:name w:val="Hyperlink"/>
+    <w:basedOn w:val="DefaultParagraphFont"/>
+    <w:uiPriority w:val="99"/>
+    <w:unhideWhenUsed/>
+    <w:rsid w:val="001D0333"/>
+    <w:rPr>
+      <w:color w:val="0563C1" w:themeColor="hyperlink"/>
+      <w:u w:val="single"/>
+    </w:rPr>
+  </w:style>
 </w:styles>
 </file>
 
@@ -9413,11 +9683,11 @@
         </c:dLbls>
         <c:gapWidth val="100"/>
         <c:overlap val="-24"/>
-        <c:axId val="1750220480"/>
-        <c:axId val="1797904576"/>
+        <c:axId val="2039572800"/>
+        <c:axId val="2039575120"/>
       </c:barChart>
       <c:catAx>
-        <c:axId val="1750220480"/>
+        <c:axId val="2039572800"/>
         <c:scaling>
           <c:orientation val="minMax"/>
         </c:scaling>
@@ -9457,7 +9727,7 @@
             <a:endParaRPr lang="en-US"/>
           </a:p>
         </c:txPr>
-        <c:crossAx val="1797904576"/>
+        <c:crossAx val="2039575120"/>
         <c:crosses val="autoZero"/>
         <c:auto val="1"/>
         <c:lblAlgn val="ctr"/>
@@ -9465,7 +9735,7 @@
         <c:noMultiLvlLbl val="0"/>
       </c:catAx>
       <c:valAx>
-        <c:axId val="1797904576"/>
+        <c:axId val="2039575120"/>
         <c:scaling>
           <c:orientation val="minMax"/>
         </c:scaling>
@@ -9513,7 +9783,7 @@
             <a:endParaRPr lang="en-US"/>
           </a:p>
         </c:txPr>
-        <c:crossAx val="1750220480"/>
+        <c:crossAx val="2039572800"/>
         <c:crosses val="autoZero"/>
         <c:crossBetween val="between"/>
       </c:valAx>
@@ -10188,11 +10458,11 @@
           <c:showBubbleSize val="0"/>
         </c:dLbls>
         <c:smooth val="0"/>
-        <c:axId val="1752671136"/>
-        <c:axId val="1747129376"/>
+        <c:axId val="1988066160"/>
+        <c:axId val="1988068480"/>
       </c:lineChart>
       <c:catAx>
-        <c:axId val="1752671136"/>
+        <c:axId val="1988066160"/>
         <c:scaling>
           <c:orientation val="minMax"/>
         </c:scaling>
@@ -10232,7 +10502,7 @@
             <a:endParaRPr lang="en-US"/>
           </a:p>
         </c:txPr>
-        <c:crossAx val="1747129376"/>
+        <c:crossAx val="1988068480"/>
         <c:crosses val="autoZero"/>
         <c:auto val="1"/>
         <c:lblAlgn val="ctr"/>
@@ -10240,7 +10510,7 @@
         <c:noMultiLvlLbl val="0"/>
       </c:catAx>
       <c:valAx>
-        <c:axId val="1747129376"/>
+        <c:axId val="1988068480"/>
         <c:scaling>
           <c:orientation val="minMax"/>
         </c:scaling>
@@ -10287,7 +10557,7 @@
             <a:endParaRPr lang="en-US"/>
           </a:p>
         </c:txPr>
-        <c:crossAx val="1752671136"/>
+        <c:crossAx val="1988066160"/>
         <c:crosses val="autoZero"/>
         <c:crossBetween val="between"/>
       </c:valAx>
@@ -10650,11 +10920,11 @@
           <c:showBubbleSize val="0"/>
         </c:dLbls>
         <c:gapWidth val="182"/>
-        <c:axId val="1750970256"/>
-        <c:axId val="1752068944"/>
+        <c:axId val="1987491168"/>
+        <c:axId val="2039539968"/>
       </c:barChart>
       <c:catAx>
-        <c:axId val="1750970256"/>
+        <c:axId val="1987491168"/>
         <c:scaling>
           <c:orientation val="minMax"/>
         </c:scaling>
@@ -10697,7 +10967,7 @@
             <a:endParaRPr lang="en-US"/>
           </a:p>
         </c:txPr>
-        <c:crossAx val="1752068944"/>
+        <c:crossAx val="2039539968"/>
         <c:crosses val="autoZero"/>
         <c:auto val="1"/>
         <c:lblAlgn val="ctr"/>
@@ -10705,7 +10975,7 @@
         <c:noMultiLvlLbl val="0"/>
       </c:catAx>
       <c:valAx>
-        <c:axId val="1752068944"/>
+        <c:axId val="2039539968"/>
         <c:scaling>
           <c:orientation val="minMax"/>
         </c:scaling>
@@ -10756,7 +11026,7 @@
             <a:endParaRPr lang="en-US"/>
           </a:p>
         </c:txPr>
-        <c:crossAx val="1750970256"/>
+        <c:crossAx val="1987491168"/>
         <c:crosses val="autoZero"/>
         <c:crossBetween val="between"/>
       </c:valAx>
@@ -11123,11 +11393,11 @@
         </c:dLbls>
         <c:gapWidth val="150"/>
         <c:overlap val="100"/>
-        <c:axId val="1802377152"/>
-        <c:axId val="1699245856"/>
+        <c:axId val="1938703408"/>
+        <c:axId val="1938705456"/>
       </c:barChart>
       <c:catAx>
-        <c:axId val="1802377152"/>
+        <c:axId val="1938703408"/>
         <c:scaling>
           <c:orientation val="minMax"/>
         </c:scaling>
@@ -11170,7 +11440,7 @@
             <a:endParaRPr lang="en-US"/>
           </a:p>
         </c:txPr>
-        <c:crossAx val="1699245856"/>
+        <c:crossAx val="1938705456"/>
         <c:crosses val="autoZero"/>
         <c:auto val="1"/>
         <c:lblAlgn val="ctr"/>
@@ -11178,7 +11448,7 @@
         <c:noMultiLvlLbl val="0"/>
       </c:catAx>
       <c:valAx>
-        <c:axId val="1699245856"/>
+        <c:axId val="1938705456"/>
         <c:scaling>
           <c:orientation val="minMax"/>
         </c:scaling>
@@ -11228,7 +11498,7 @@
             <a:endParaRPr lang="en-US"/>
           </a:p>
         </c:txPr>
-        <c:crossAx val="1802377152"/>
+        <c:crossAx val="1938703408"/>
         <c:crosses val="autoZero"/>
         <c:crossBetween val="between"/>
       </c:valAx>
@@ -13679,7 +13949,7 @@
 </file>
 
 <file path=customXml/itemProps1.xml><?xml version="1.0" encoding="utf-8"?>
-<ds:datastoreItem xmlns:ds="http://schemas.openxmlformats.org/officeDocument/2006/customXml" ds:itemID="{64CDFCC2-86CD-9641-960F-E643675D67CA}">
+<ds:datastoreItem xmlns:ds="http://schemas.openxmlformats.org/officeDocument/2006/customXml" ds:itemID="{23EFC812-33B0-DF47-B9CC-5445301C91A1}">
   <ds:schemaRefs>
     <ds:schemaRef ds:uri="http://schemas.openxmlformats.org/officeDocument/2006/bibliography"/>
   </ds:schemaRefs>

</xml_diff>

<commit_message>
complete optional tasks for assignment 1
</commit_message>
<xml_diff>
--- a/document/Assignment1/Assignment1Report.docx
+++ b/document/Assignment1/Assignment1Report.docx
@@ -8076,21 +8076,7 @@
         <w:rPr>
           <w:rFonts w:asciiTheme="minorHAnsi" w:hAnsiTheme="minorHAnsi"/>
         </w:rPr>
-        <w:t>3. Simple Web search engine: Write a program that given a set of keywords as input, it ranks the web pages based on their score (</w:t>
-      </w:r>
-      <w:proofErr w:type="spellStart"/>
-      <w:r>
-        <w:rPr>
-          <w:rFonts w:asciiTheme="minorHAnsi" w:hAnsiTheme="minorHAnsi"/>
-        </w:rPr>
-        <w:t>score</w:t>
-      </w:r>
-      <w:proofErr w:type="spellEnd"/>
-      <w:r>
-        <w:rPr>
-          <w:rFonts w:asciiTheme="minorHAnsi" w:hAnsiTheme="minorHAnsi"/>
-        </w:rPr>
-        <w:t xml:space="preserve"> = sum of matches per keyword, or keyword * frequency). The program should list the top 10 pages with the best matches. Suggestion: create a heap for storing the pages, where the “key” is the score of each page. Choose the top 10 pages from the heap as in the Selection problem. Test your program with a few keywords.</w:t>
+        <w:t>3. Simple Web search engine: Write a program that given a set of keywords as input, it ranks the web pages based on their score (score = sum of matches per keyword, or keyword * frequency). The program should list the top 10 pages with the best matches. Suggestion: create a heap for storing the pages, where the “key” is the score of each page. Choose the top 10 pages from the heap as in the Selection problem. Test your program with a few keywords.</w:t>
       </w:r>
     </w:p>
     <w:p>
@@ -8195,8 +8181,6 @@
         </w:rPr>
         <w:t xml:space="preserve"> to count the total words in the Dictionary.</w:t>
       </w:r>
-      <w:bookmarkStart w:id="0" w:name="_GoBack"/>
-      <w:bookmarkEnd w:id="0"/>
     </w:p>
     <w:p>
       <w:pPr>
@@ -8209,13 +8193,12 @@
       <w:r>
         <w:rPr>
           <w:rFonts w:asciiTheme="minorHAnsi" w:hAnsiTheme="minorHAnsi"/>
-          <w:b/>
         </w:rPr>
         <w:drawing>
-          <wp:inline distT="0" distB="0" distL="0" distR="0" wp14:anchorId="1B8CEAA9" wp14:editId="08130E92">
-            <wp:extent cx="2146300" cy="2603500"/>
-            <wp:effectExtent l="0" t="0" r="12700" b="12700"/>
-            <wp:docPr id="4" name="Picture 4"/>
+          <wp:inline distT="0" distB="0" distL="0" distR="0" wp14:anchorId="0BB660F7" wp14:editId="6EB298C7">
+            <wp:extent cx="4826000" cy="2108200"/>
+            <wp:effectExtent l="0" t="0" r="0" b="0"/>
+            <wp:docPr id="8" name="Picture 8"/>
             <wp:cNvGraphicFramePr>
               <a:graphicFrameLocks xmlns:a="http://schemas.openxmlformats.org/drawingml/2006/main" noChangeAspect="1"/>
             </wp:cNvGraphicFramePr>
@@ -8235,7 +8218,7 @@
                   <pic:spPr>
                     <a:xfrm>
                       <a:off x="0" y="0"/>
-                      <a:ext cx="2146300" cy="2603500"/>
+                      <a:ext cx="4826000" cy="2108200"/>
                     </a:xfrm>
                     <a:prstGeom prst="rect">
                       <a:avLst/>
@@ -8281,7 +8264,21 @@
           <w:rFonts w:asciiTheme="minorHAnsi" w:hAnsiTheme="minorHAnsi"/>
           <w:b/>
         </w:rPr>
-        <w:t>The most 10 words are “the”, “of”, “a”, “to”, “and”, “is”, “in”, “for”, “1” and “that”.</w:t>
+        <w:t xml:space="preserve">The most 10 </w:t>
+      </w:r>
+      <w:r>
+        <w:rPr>
+          <w:rFonts w:asciiTheme="minorHAnsi" w:hAnsiTheme="minorHAnsi"/>
+          <w:b/>
+        </w:rPr>
+        <w:t xml:space="preserve">useful </w:t>
+      </w:r>
+      <w:r>
+        <w:rPr>
+          <w:rFonts w:asciiTheme="minorHAnsi" w:hAnsiTheme="minorHAnsi"/>
+          <w:b/>
+        </w:rPr>
+        <w:t>words are “the”, “of”, “a”, “to”, “and”, “is”, “in”, “for”, “1” and “that”.</w:t>
       </w:r>
     </w:p>
     <w:p>
@@ -8293,6 +8290,74 @@
     </w:p>
     <w:p>
       <w:pPr>
+        <w:jc w:val="center"/>
+        <w:rPr>
+          <w:rFonts w:asciiTheme="minorHAnsi" w:hAnsiTheme="minorHAnsi"/>
+        </w:rPr>
+      </w:pPr>
+      <w:r>
+        <w:rPr>
+          <w:rFonts w:asciiTheme="minorHAnsi" w:hAnsiTheme="minorHAnsi"/>
+        </w:rPr>
+        <w:drawing>
+          <wp:inline distT="0" distB="0" distL="0" distR="0" wp14:anchorId="1AF6C0C6" wp14:editId="518F784D">
+            <wp:extent cx="5943600" cy="1096645"/>
+            <wp:effectExtent l="0" t="0" r="0" b="0"/>
+            <wp:docPr id="5" name="Picture 5"/>
+            <wp:cNvGraphicFramePr>
+              <a:graphicFrameLocks xmlns:a="http://schemas.openxmlformats.org/drawingml/2006/main" noChangeAspect="1"/>
+            </wp:cNvGraphicFramePr>
+            <a:graphic xmlns:a="http://schemas.openxmlformats.org/drawingml/2006/main">
+              <a:graphicData uri="http://schemas.openxmlformats.org/drawingml/2006/picture">
+                <pic:pic xmlns:pic="http://schemas.openxmlformats.org/drawingml/2006/picture">
+                  <pic:nvPicPr>
+                    <pic:cNvPr id="1" name=""/>
+                    <pic:cNvPicPr/>
+                  </pic:nvPicPr>
+                  <pic:blipFill>
+                    <a:blip r:embed="rId12"/>
+                    <a:stretch>
+                      <a:fillRect/>
+                    </a:stretch>
+                  </pic:blipFill>
+                  <pic:spPr>
+                    <a:xfrm>
+                      <a:off x="0" y="0"/>
+                      <a:ext cx="5943600" cy="1096645"/>
+                    </a:xfrm>
+                    <a:prstGeom prst="rect">
+                      <a:avLst/>
+                    </a:prstGeom>
+                  </pic:spPr>
+                </pic:pic>
+              </a:graphicData>
+            </a:graphic>
+          </wp:inline>
+        </w:drawing>
+      </w:r>
+    </w:p>
+    <w:p>
+      <w:pPr>
+        <w:jc w:val="center"/>
+        <w:rPr>
+          <w:rFonts w:asciiTheme="minorHAnsi" w:hAnsiTheme="minorHAnsi"/>
+        </w:rPr>
+      </w:pPr>
+      <w:r>
+        <w:rPr>
+          <w:rFonts w:asciiTheme="minorHAnsi" w:hAnsiTheme="minorHAnsi"/>
+        </w:rPr>
+        <w:t xml:space="preserve">Figure 5 </w:t>
+      </w:r>
+      <w:r>
+        <w:rPr>
+          <w:rFonts w:asciiTheme="minorHAnsi" w:hAnsiTheme="minorHAnsi"/>
+        </w:rPr>
+        <w:t>Top 10 Files which include “is” the most</w:t>
+      </w:r>
+    </w:p>
+    <w:p>
+      <w:pPr>
         <w:rPr>
           <w:rFonts w:asciiTheme="minorHAnsi" w:hAnsiTheme="minorHAnsi"/>
         </w:rPr>
@@ -8302,8 +8367,1382 @@
       <w:pPr>
         <w:rPr>
           <w:rFonts w:asciiTheme="minorHAnsi" w:hAnsiTheme="minorHAnsi"/>
+          <w:b/>
         </w:rPr>
       </w:pPr>
+      <w:r>
+        <w:rPr>
+          <w:rFonts w:asciiTheme="minorHAnsi" w:hAnsiTheme="minorHAnsi"/>
+        </w:rPr>
+        <w:t xml:space="preserve">In optional tasks 3, </w:t>
+      </w:r>
+      <w:r>
+        <w:rPr>
+          <w:rFonts w:asciiTheme="minorHAnsi" w:hAnsiTheme="minorHAnsi"/>
+          <w:b/>
+        </w:rPr>
+        <w:t>After spread words into hash table, the result could be found by sort the table easily.</w:t>
+      </w:r>
+      <w:r>
+        <w:rPr>
+          <w:rFonts w:asciiTheme="minorHAnsi" w:hAnsiTheme="minorHAnsi"/>
+          <w:b/>
+        </w:rPr>
+        <w:t xml:space="preserve"> The result is showed in Table 5.</w:t>
+      </w:r>
+    </w:p>
+    <w:tbl>
+      <w:tblPr>
+        <w:tblStyle w:val="TableGrid"/>
+        <w:tblW w:w="9034" w:type="dxa"/>
+        <w:tblLook w:val="04A0" w:firstRow="1" w:lastRow="0" w:firstColumn="1" w:lastColumn="0" w:noHBand="0" w:noVBand="1"/>
+      </w:tblPr>
+      <w:tblGrid>
+        <w:gridCol w:w="1300"/>
+        <w:gridCol w:w="5134"/>
+        <w:gridCol w:w="1300"/>
+        <w:gridCol w:w="1300"/>
+      </w:tblGrid>
+      <w:tr>
+        <w:trPr>
+          <w:trHeight w:val="320"/>
+        </w:trPr>
+        <w:tc>
+          <w:tcPr>
+            <w:tcW w:w="1300" w:type="dxa"/>
+            <w:noWrap/>
+            <w:hideMark/>
+          </w:tcPr>
+          <w:p>
+            <w:pPr>
+              <w:rPr>
+                <w:rFonts w:ascii="Calibri" w:eastAsia="Times New Roman" w:hAnsi="Calibri"/>
+                <w:color w:val="000000"/>
+              </w:rPr>
+            </w:pPr>
+            <w:r>
+              <w:rPr>
+                <w:rFonts w:ascii="Calibri" w:eastAsia="Times New Roman" w:hAnsi="Calibri"/>
+                <w:color w:val="000000"/>
+              </w:rPr>
+              <w:t>top</w:t>
+            </w:r>
+          </w:p>
+        </w:tc>
+        <w:tc>
+          <w:tcPr>
+            <w:tcW w:w="5134" w:type="dxa"/>
+            <w:noWrap/>
+            <w:hideMark/>
+          </w:tcPr>
+          <w:p>
+            <w:pPr>
+              <w:rPr>
+                <w:rFonts w:ascii="Calibri" w:eastAsia="Times New Roman" w:hAnsi="Calibri"/>
+                <w:color w:val="000000"/>
+              </w:rPr>
+            </w:pPr>
+            <w:r>
+              <w:rPr>
+                <w:rFonts w:ascii="Calibri" w:eastAsia="Times New Roman" w:hAnsi="Calibri"/>
+                <w:color w:val="000000"/>
+              </w:rPr>
+              <w:t>File Name</w:t>
+            </w:r>
+          </w:p>
+        </w:tc>
+        <w:tc>
+          <w:tcPr>
+            <w:tcW w:w="1300" w:type="dxa"/>
+            <w:noWrap/>
+            <w:hideMark/>
+          </w:tcPr>
+          <w:p>
+            <w:pPr>
+              <w:rPr>
+                <w:rFonts w:ascii="Calibri" w:eastAsia="Times New Roman" w:hAnsi="Calibri"/>
+                <w:color w:val="000000"/>
+              </w:rPr>
+            </w:pPr>
+            <w:r>
+              <w:rPr>
+                <w:rFonts w:ascii="Calibri" w:eastAsia="Times New Roman" w:hAnsi="Calibri"/>
+                <w:color w:val="000000"/>
+              </w:rPr>
+              <w:t>Key Word</w:t>
+            </w:r>
+          </w:p>
+        </w:tc>
+        <w:tc>
+          <w:tcPr>
+            <w:tcW w:w="1300" w:type="dxa"/>
+            <w:noWrap/>
+            <w:hideMark/>
+          </w:tcPr>
+          <w:p>
+            <w:pPr>
+              <w:rPr>
+                <w:rFonts w:ascii="Calibri" w:eastAsia="Times New Roman" w:hAnsi="Calibri"/>
+                <w:color w:val="000000"/>
+              </w:rPr>
+            </w:pPr>
+            <w:r>
+              <w:rPr>
+                <w:rFonts w:ascii="Calibri" w:eastAsia="Times New Roman" w:hAnsi="Calibri"/>
+                <w:color w:val="000000"/>
+              </w:rPr>
+              <w:t>Times</w:t>
+            </w:r>
+          </w:p>
+        </w:tc>
+      </w:tr>
+      <w:tr>
+        <w:trPr>
+          <w:trHeight w:val="320"/>
+        </w:trPr>
+        <w:tc>
+          <w:tcPr>
+            <w:tcW w:w="1300" w:type="dxa"/>
+            <w:noWrap/>
+            <w:hideMark/>
+          </w:tcPr>
+          <w:p>
+            <w:pPr>
+              <w:jc w:val="right"/>
+              <w:rPr>
+                <w:rFonts w:ascii="Calibri" w:eastAsia="Times New Roman" w:hAnsi="Calibri"/>
+                <w:color w:val="000000"/>
+              </w:rPr>
+            </w:pPr>
+            <w:r>
+              <w:rPr>
+                <w:rFonts w:ascii="Calibri" w:eastAsia="Times New Roman" w:hAnsi="Calibri"/>
+                <w:color w:val="000000"/>
+              </w:rPr>
+              <w:t>1</w:t>
+            </w:r>
+          </w:p>
+        </w:tc>
+        <w:tc>
+          <w:tcPr>
+            <w:tcW w:w="5134" w:type="dxa"/>
+            <w:noWrap/>
+            <w:hideMark/>
+          </w:tcPr>
+          <w:p>
+            <w:pPr>
+              <w:rPr>
+                <w:rFonts w:ascii="Calibri" w:eastAsia="Times New Roman" w:hAnsi="Calibri"/>
+                <w:color w:val="000000"/>
+              </w:rPr>
+            </w:pPr>
+            <w:r>
+              <w:rPr>
+                <w:rFonts w:ascii="Calibri" w:eastAsia="Times New Roman" w:hAnsi="Calibri"/>
+                <w:color w:val="000000"/>
+              </w:rPr>
+              <w:t>XPath and XQuery Functions and Operators 3.0.txt</w:t>
+            </w:r>
+          </w:p>
+        </w:tc>
+        <w:tc>
+          <w:tcPr>
+            <w:tcW w:w="1300" w:type="dxa"/>
+            <w:noWrap/>
+            <w:hideMark/>
+          </w:tcPr>
+          <w:p>
+            <w:pPr>
+              <w:rPr>
+                <w:rFonts w:ascii="Calibri" w:eastAsia="Times New Roman" w:hAnsi="Calibri"/>
+                <w:color w:val="000000"/>
+              </w:rPr>
+            </w:pPr>
+            <w:r>
+              <w:rPr>
+                <w:rFonts w:ascii="Calibri" w:eastAsia="Times New Roman" w:hAnsi="Calibri"/>
+                <w:color w:val="000000"/>
+              </w:rPr>
+              <w:t>is</w:t>
+            </w:r>
+          </w:p>
+        </w:tc>
+        <w:tc>
+          <w:tcPr>
+            <w:tcW w:w="1300" w:type="dxa"/>
+            <w:noWrap/>
+            <w:hideMark/>
+          </w:tcPr>
+          <w:p>
+            <w:pPr>
+              <w:jc w:val="right"/>
+              <w:rPr>
+                <w:rFonts w:ascii="Calibri" w:eastAsia="Times New Roman" w:hAnsi="Calibri"/>
+                <w:color w:val="000000"/>
+              </w:rPr>
+            </w:pPr>
+            <w:r>
+              <w:rPr>
+                <w:rFonts w:ascii="Calibri" w:eastAsia="Times New Roman" w:hAnsi="Calibri"/>
+                <w:color w:val="000000"/>
+              </w:rPr>
+              <w:t>11828</w:t>
+            </w:r>
+          </w:p>
+        </w:tc>
+      </w:tr>
+      <w:tr>
+        <w:trPr>
+          <w:trHeight w:val="320"/>
+        </w:trPr>
+        <w:tc>
+          <w:tcPr>
+            <w:tcW w:w="1300" w:type="dxa"/>
+            <w:noWrap/>
+            <w:hideMark/>
+          </w:tcPr>
+          <w:p>
+            <w:pPr>
+              <w:jc w:val="right"/>
+              <w:rPr>
+                <w:rFonts w:ascii="Calibri" w:eastAsia="Times New Roman" w:hAnsi="Calibri"/>
+                <w:color w:val="000000"/>
+              </w:rPr>
+            </w:pPr>
+            <w:r>
+              <w:rPr>
+                <w:rFonts w:ascii="Calibri" w:eastAsia="Times New Roman" w:hAnsi="Calibri"/>
+                <w:color w:val="000000"/>
+              </w:rPr>
+              <w:t>2</w:t>
+            </w:r>
+          </w:p>
+        </w:tc>
+        <w:tc>
+          <w:tcPr>
+            <w:tcW w:w="5134" w:type="dxa"/>
+            <w:noWrap/>
+            <w:hideMark/>
+          </w:tcPr>
+          <w:p>
+            <w:pPr>
+              <w:rPr>
+                <w:rFonts w:ascii="Calibri" w:eastAsia="Times New Roman" w:hAnsi="Calibri"/>
+                <w:color w:val="000000"/>
+              </w:rPr>
+            </w:pPr>
+            <w:proofErr w:type="spellStart"/>
+            <w:r>
+              <w:rPr>
+                <w:rFonts w:ascii="Calibri" w:eastAsia="Times New Roman" w:hAnsi="Calibri"/>
+                <w:color w:val="000000"/>
+              </w:rPr>
+              <w:t>XMLHttpRequest</w:t>
+            </w:r>
+            <w:proofErr w:type="spellEnd"/>
+            <w:r>
+              <w:rPr>
+                <w:rFonts w:ascii="Calibri" w:eastAsia="Times New Roman" w:hAnsi="Calibri"/>
+                <w:color w:val="000000"/>
+              </w:rPr>
+              <w:t xml:space="preserve"> Level 1.txt</w:t>
+            </w:r>
+          </w:p>
+        </w:tc>
+        <w:tc>
+          <w:tcPr>
+            <w:tcW w:w="1300" w:type="dxa"/>
+            <w:noWrap/>
+            <w:hideMark/>
+          </w:tcPr>
+          <w:p>
+            <w:pPr>
+              <w:rPr>
+                <w:rFonts w:ascii="Calibri" w:eastAsia="Times New Roman" w:hAnsi="Calibri"/>
+                <w:color w:val="000000"/>
+              </w:rPr>
+            </w:pPr>
+            <w:r>
+              <w:rPr>
+                <w:rFonts w:ascii="Calibri" w:eastAsia="Times New Roman" w:hAnsi="Calibri"/>
+                <w:color w:val="000000"/>
+              </w:rPr>
+              <w:t>is</w:t>
+            </w:r>
+          </w:p>
+        </w:tc>
+        <w:tc>
+          <w:tcPr>
+            <w:tcW w:w="1300" w:type="dxa"/>
+            <w:noWrap/>
+            <w:hideMark/>
+          </w:tcPr>
+          <w:p>
+            <w:pPr>
+              <w:jc w:val="right"/>
+              <w:rPr>
+                <w:rFonts w:ascii="Calibri" w:eastAsia="Times New Roman" w:hAnsi="Calibri"/>
+                <w:color w:val="000000"/>
+              </w:rPr>
+            </w:pPr>
+            <w:r>
+              <w:rPr>
+                <w:rFonts w:ascii="Calibri" w:eastAsia="Times New Roman" w:hAnsi="Calibri"/>
+                <w:color w:val="000000"/>
+              </w:rPr>
+              <w:t>8571</w:t>
+            </w:r>
+          </w:p>
+        </w:tc>
+      </w:tr>
+      <w:tr>
+        <w:trPr>
+          <w:trHeight w:val="320"/>
+        </w:trPr>
+        <w:tc>
+          <w:tcPr>
+            <w:tcW w:w="1300" w:type="dxa"/>
+            <w:noWrap/>
+            <w:hideMark/>
+          </w:tcPr>
+          <w:p>
+            <w:pPr>
+              <w:jc w:val="right"/>
+              <w:rPr>
+                <w:rFonts w:ascii="Calibri" w:eastAsia="Times New Roman" w:hAnsi="Calibri"/>
+                <w:color w:val="000000"/>
+              </w:rPr>
+            </w:pPr>
+            <w:r>
+              <w:rPr>
+                <w:rFonts w:ascii="Calibri" w:eastAsia="Times New Roman" w:hAnsi="Calibri"/>
+                <w:color w:val="000000"/>
+              </w:rPr>
+              <w:t>3</w:t>
+            </w:r>
+          </w:p>
+        </w:tc>
+        <w:tc>
+          <w:tcPr>
+            <w:tcW w:w="5134" w:type="dxa"/>
+            <w:noWrap/>
+            <w:hideMark/>
+          </w:tcPr>
+          <w:p>
+            <w:pPr>
+              <w:rPr>
+                <w:rFonts w:ascii="Calibri" w:eastAsia="Times New Roman" w:hAnsi="Calibri"/>
+                <w:color w:val="000000"/>
+              </w:rPr>
+            </w:pPr>
+            <w:r>
+              <w:rPr>
+                <w:rFonts w:ascii="Calibri" w:eastAsia="Times New Roman" w:hAnsi="Calibri"/>
+                <w:color w:val="000000"/>
+              </w:rPr>
+              <w:t>XML Technology - W3C.txt</w:t>
+            </w:r>
+          </w:p>
+        </w:tc>
+        <w:tc>
+          <w:tcPr>
+            <w:tcW w:w="1300" w:type="dxa"/>
+            <w:noWrap/>
+            <w:hideMark/>
+          </w:tcPr>
+          <w:p>
+            <w:pPr>
+              <w:rPr>
+                <w:rFonts w:ascii="Calibri" w:eastAsia="Times New Roman" w:hAnsi="Calibri"/>
+                <w:color w:val="000000"/>
+              </w:rPr>
+            </w:pPr>
+            <w:r>
+              <w:rPr>
+                <w:rFonts w:ascii="Calibri" w:eastAsia="Times New Roman" w:hAnsi="Calibri"/>
+                <w:color w:val="000000"/>
+              </w:rPr>
+              <w:t>is</w:t>
+            </w:r>
+          </w:p>
+        </w:tc>
+        <w:tc>
+          <w:tcPr>
+            <w:tcW w:w="1300" w:type="dxa"/>
+            <w:noWrap/>
+            <w:hideMark/>
+          </w:tcPr>
+          <w:p>
+            <w:pPr>
+              <w:jc w:val="right"/>
+              <w:rPr>
+                <w:rFonts w:ascii="Calibri" w:eastAsia="Times New Roman" w:hAnsi="Calibri"/>
+                <w:color w:val="000000"/>
+              </w:rPr>
+            </w:pPr>
+            <w:r>
+              <w:rPr>
+                <w:rFonts w:ascii="Calibri" w:eastAsia="Times New Roman" w:hAnsi="Calibri"/>
+                <w:color w:val="000000"/>
+              </w:rPr>
+              <w:t>8285</w:t>
+            </w:r>
+          </w:p>
+        </w:tc>
+      </w:tr>
+      <w:tr>
+        <w:trPr>
+          <w:trHeight w:val="320"/>
+        </w:trPr>
+        <w:tc>
+          <w:tcPr>
+            <w:tcW w:w="1300" w:type="dxa"/>
+            <w:noWrap/>
+            <w:hideMark/>
+          </w:tcPr>
+          <w:p>
+            <w:pPr>
+              <w:jc w:val="right"/>
+              <w:rPr>
+                <w:rFonts w:ascii="Calibri" w:eastAsia="Times New Roman" w:hAnsi="Calibri"/>
+                <w:color w:val="000000"/>
+              </w:rPr>
+            </w:pPr>
+            <w:r>
+              <w:rPr>
+                <w:rFonts w:ascii="Calibri" w:eastAsia="Times New Roman" w:hAnsi="Calibri"/>
+                <w:color w:val="000000"/>
+              </w:rPr>
+              <w:t>4</w:t>
+            </w:r>
+          </w:p>
+        </w:tc>
+        <w:tc>
+          <w:tcPr>
+            <w:tcW w:w="5134" w:type="dxa"/>
+            <w:noWrap/>
+            <w:hideMark/>
+          </w:tcPr>
+          <w:p>
+            <w:pPr>
+              <w:rPr>
+                <w:rFonts w:ascii="Calibri" w:eastAsia="Times New Roman" w:hAnsi="Calibri"/>
+                <w:color w:val="000000"/>
+              </w:rPr>
+            </w:pPr>
+            <w:r>
+              <w:rPr>
+                <w:rFonts w:ascii="Calibri" w:eastAsia="Times New Roman" w:hAnsi="Calibri"/>
+                <w:color w:val="000000"/>
+              </w:rPr>
+              <w:t>XML Signature Syntax and Processing Version 1.1.txt</w:t>
+            </w:r>
+          </w:p>
+        </w:tc>
+        <w:tc>
+          <w:tcPr>
+            <w:tcW w:w="1300" w:type="dxa"/>
+            <w:noWrap/>
+            <w:hideMark/>
+          </w:tcPr>
+          <w:p>
+            <w:pPr>
+              <w:rPr>
+                <w:rFonts w:ascii="Calibri" w:eastAsia="Times New Roman" w:hAnsi="Calibri"/>
+                <w:color w:val="000000"/>
+              </w:rPr>
+            </w:pPr>
+            <w:r>
+              <w:rPr>
+                <w:rFonts w:ascii="Calibri" w:eastAsia="Times New Roman" w:hAnsi="Calibri"/>
+                <w:color w:val="000000"/>
+              </w:rPr>
+              <w:t>is</w:t>
+            </w:r>
+          </w:p>
+        </w:tc>
+        <w:tc>
+          <w:tcPr>
+            <w:tcW w:w="1300" w:type="dxa"/>
+            <w:noWrap/>
+            <w:hideMark/>
+          </w:tcPr>
+          <w:p>
+            <w:pPr>
+              <w:jc w:val="right"/>
+              <w:rPr>
+                <w:rFonts w:ascii="Calibri" w:eastAsia="Times New Roman" w:hAnsi="Calibri"/>
+                <w:color w:val="000000"/>
+              </w:rPr>
+            </w:pPr>
+            <w:r>
+              <w:rPr>
+                <w:rFonts w:ascii="Calibri" w:eastAsia="Times New Roman" w:hAnsi="Calibri"/>
+                <w:color w:val="000000"/>
+              </w:rPr>
+              <w:t>8272</w:t>
+            </w:r>
+          </w:p>
+        </w:tc>
+      </w:tr>
+      <w:tr>
+        <w:trPr>
+          <w:trHeight w:val="320"/>
+        </w:trPr>
+        <w:tc>
+          <w:tcPr>
+            <w:tcW w:w="1300" w:type="dxa"/>
+            <w:noWrap/>
+            <w:hideMark/>
+          </w:tcPr>
+          <w:p>
+            <w:pPr>
+              <w:jc w:val="right"/>
+              <w:rPr>
+                <w:rFonts w:ascii="Calibri" w:eastAsia="Times New Roman" w:hAnsi="Calibri"/>
+                <w:color w:val="000000"/>
+              </w:rPr>
+            </w:pPr>
+            <w:r>
+              <w:rPr>
+                <w:rFonts w:ascii="Calibri" w:eastAsia="Times New Roman" w:hAnsi="Calibri"/>
+                <w:color w:val="000000"/>
+              </w:rPr>
+              <w:t>5</w:t>
+            </w:r>
+          </w:p>
+        </w:tc>
+        <w:tc>
+          <w:tcPr>
+            <w:tcW w:w="5134" w:type="dxa"/>
+            <w:noWrap/>
+            <w:hideMark/>
+          </w:tcPr>
+          <w:p>
+            <w:pPr>
+              <w:rPr>
+                <w:rFonts w:ascii="Calibri" w:eastAsia="Times New Roman" w:hAnsi="Calibri"/>
+                <w:color w:val="000000"/>
+              </w:rPr>
+            </w:pPr>
+            <w:r>
+              <w:rPr>
+                <w:rFonts w:ascii="Calibri" w:eastAsia="Times New Roman" w:hAnsi="Calibri"/>
+                <w:color w:val="000000"/>
+              </w:rPr>
+              <w:t>XML Schema Datatypes in RDF and OWL.txt</w:t>
+            </w:r>
+          </w:p>
+        </w:tc>
+        <w:tc>
+          <w:tcPr>
+            <w:tcW w:w="1300" w:type="dxa"/>
+            <w:noWrap/>
+            <w:hideMark/>
+          </w:tcPr>
+          <w:p>
+            <w:pPr>
+              <w:rPr>
+                <w:rFonts w:ascii="Calibri" w:eastAsia="Times New Roman" w:hAnsi="Calibri"/>
+                <w:color w:val="000000"/>
+              </w:rPr>
+            </w:pPr>
+            <w:r>
+              <w:rPr>
+                <w:rFonts w:ascii="Calibri" w:eastAsia="Times New Roman" w:hAnsi="Calibri"/>
+                <w:color w:val="000000"/>
+              </w:rPr>
+              <w:t>is</w:t>
+            </w:r>
+          </w:p>
+        </w:tc>
+        <w:tc>
+          <w:tcPr>
+            <w:tcW w:w="1300" w:type="dxa"/>
+            <w:noWrap/>
+            <w:hideMark/>
+          </w:tcPr>
+          <w:p>
+            <w:pPr>
+              <w:jc w:val="right"/>
+              <w:rPr>
+                <w:rFonts w:ascii="Calibri" w:eastAsia="Times New Roman" w:hAnsi="Calibri"/>
+                <w:color w:val="000000"/>
+              </w:rPr>
+            </w:pPr>
+            <w:r>
+              <w:rPr>
+                <w:rFonts w:ascii="Calibri" w:eastAsia="Times New Roman" w:hAnsi="Calibri"/>
+                <w:color w:val="000000"/>
+              </w:rPr>
+              <w:t>7847</w:t>
+            </w:r>
+          </w:p>
+        </w:tc>
+      </w:tr>
+      <w:tr>
+        <w:trPr>
+          <w:trHeight w:val="320"/>
+        </w:trPr>
+        <w:tc>
+          <w:tcPr>
+            <w:tcW w:w="1300" w:type="dxa"/>
+            <w:noWrap/>
+            <w:hideMark/>
+          </w:tcPr>
+          <w:p>
+            <w:pPr>
+              <w:jc w:val="right"/>
+              <w:rPr>
+                <w:rFonts w:ascii="Calibri" w:eastAsia="Times New Roman" w:hAnsi="Calibri"/>
+                <w:color w:val="000000"/>
+              </w:rPr>
+            </w:pPr>
+            <w:r>
+              <w:rPr>
+                <w:rFonts w:ascii="Calibri" w:eastAsia="Times New Roman" w:hAnsi="Calibri"/>
+                <w:color w:val="000000"/>
+              </w:rPr>
+              <w:t>6</w:t>
+            </w:r>
+          </w:p>
+        </w:tc>
+        <w:tc>
+          <w:tcPr>
+            <w:tcW w:w="5134" w:type="dxa"/>
+            <w:noWrap/>
+            <w:hideMark/>
+          </w:tcPr>
+          <w:p>
+            <w:pPr>
+              <w:rPr>
+                <w:rFonts w:ascii="Calibri" w:eastAsia="Times New Roman" w:hAnsi="Calibri"/>
+                <w:color w:val="000000"/>
+              </w:rPr>
+            </w:pPr>
+            <w:r>
+              <w:rPr>
+                <w:rFonts w:ascii="Calibri" w:eastAsia="Times New Roman" w:hAnsi="Calibri"/>
+                <w:color w:val="000000"/>
+              </w:rPr>
+              <w:t>XML Linking Language (</w:t>
+            </w:r>
+            <w:proofErr w:type="spellStart"/>
+            <w:r>
+              <w:rPr>
+                <w:rFonts w:ascii="Calibri" w:eastAsia="Times New Roman" w:hAnsi="Calibri"/>
+                <w:color w:val="000000"/>
+              </w:rPr>
+              <w:t>XLink</w:t>
+            </w:r>
+            <w:proofErr w:type="spellEnd"/>
+            <w:r>
+              <w:rPr>
+                <w:rFonts w:ascii="Calibri" w:eastAsia="Times New Roman" w:hAnsi="Calibri"/>
+                <w:color w:val="000000"/>
+              </w:rPr>
+              <w:t>) Version 1.1.txt</w:t>
+            </w:r>
+          </w:p>
+        </w:tc>
+        <w:tc>
+          <w:tcPr>
+            <w:tcW w:w="1300" w:type="dxa"/>
+            <w:noWrap/>
+            <w:hideMark/>
+          </w:tcPr>
+          <w:p>
+            <w:pPr>
+              <w:rPr>
+                <w:rFonts w:ascii="Calibri" w:eastAsia="Times New Roman" w:hAnsi="Calibri"/>
+                <w:color w:val="000000"/>
+              </w:rPr>
+            </w:pPr>
+            <w:r>
+              <w:rPr>
+                <w:rFonts w:ascii="Calibri" w:eastAsia="Times New Roman" w:hAnsi="Calibri"/>
+                <w:color w:val="000000"/>
+              </w:rPr>
+              <w:t>is</w:t>
+            </w:r>
+          </w:p>
+        </w:tc>
+        <w:tc>
+          <w:tcPr>
+            <w:tcW w:w="1300" w:type="dxa"/>
+            <w:noWrap/>
+            <w:hideMark/>
+          </w:tcPr>
+          <w:p>
+            <w:pPr>
+              <w:jc w:val="right"/>
+              <w:rPr>
+                <w:rFonts w:ascii="Calibri" w:eastAsia="Times New Roman" w:hAnsi="Calibri"/>
+                <w:color w:val="000000"/>
+              </w:rPr>
+            </w:pPr>
+            <w:r>
+              <w:rPr>
+                <w:rFonts w:ascii="Calibri" w:eastAsia="Times New Roman" w:hAnsi="Calibri"/>
+                <w:color w:val="000000"/>
+              </w:rPr>
+              <w:t>7674</w:t>
+            </w:r>
+          </w:p>
+        </w:tc>
+      </w:tr>
+      <w:tr>
+        <w:trPr>
+          <w:trHeight w:val="320"/>
+        </w:trPr>
+        <w:tc>
+          <w:tcPr>
+            <w:tcW w:w="1300" w:type="dxa"/>
+            <w:noWrap/>
+            <w:hideMark/>
+          </w:tcPr>
+          <w:p>
+            <w:pPr>
+              <w:jc w:val="right"/>
+              <w:rPr>
+                <w:rFonts w:ascii="Calibri" w:eastAsia="Times New Roman" w:hAnsi="Calibri"/>
+                <w:color w:val="000000"/>
+              </w:rPr>
+            </w:pPr>
+            <w:r>
+              <w:rPr>
+                <w:rFonts w:ascii="Calibri" w:eastAsia="Times New Roman" w:hAnsi="Calibri"/>
+                <w:color w:val="000000"/>
+              </w:rPr>
+              <w:t>7</w:t>
+            </w:r>
+          </w:p>
+        </w:tc>
+        <w:tc>
+          <w:tcPr>
+            <w:tcW w:w="5134" w:type="dxa"/>
+            <w:noWrap/>
+            <w:hideMark/>
+          </w:tcPr>
+          <w:p>
+            <w:pPr>
+              <w:rPr>
+                <w:rFonts w:ascii="Calibri" w:eastAsia="Times New Roman" w:hAnsi="Calibri"/>
+                <w:color w:val="000000"/>
+              </w:rPr>
+            </w:pPr>
+            <w:r>
+              <w:rPr>
+                <w:rFonts w:ascii="Calibri" w:eastAsia="Times New Roman" w:hAnsi="Calibri"/>
+                <w:color w:val="000000"/>
+              </w:rPr>
+              <w:t>XML Essentials - W3C.txt</w:t>
+            </w:r>
+          </w:p>
+        </w:tc>
+        <w:tc>
+          <w:tcPr>
+            <w:tcW w:w="1300" w:type="dxa"/>
+            <w:noWrap/>
+            <w:hideMark/>
+          </w:tcPr>
+          <w:p>
+            <w:pPr>
+              <w:rPr>
+                <w:rFonts w:ascii="Calibri" w:eastAsia="Times New Roman" w:hAnsi="Calibri"/>
+                <w:color w:val="000000"/>
+              </w:rPr>
+            </w:pPr>
+            <w:r>
+              <w:rPr>
+                <w:rFonts w:ascii="Calibri" w:eastAsia="Times New Roman" w:hAnsi="Calibri"/>
+                <w:color w:val="000000"/>
+              </w:rPr>
+              <w:t>is</w:t>
+            </w:r>
+          </w:p>
+        </w:tc>
+        <w:tc>
+          <w:tcPr>
+            <w:tcW w:w="1300" w:type="dxa"/>
+            <w:noWrap/>
+            <w:hideMark/>
+          </w:tcPr>
+          <w:p>
+            <w:pPr>
+              <w:jc w:val="right"/>
+              <w:rPr>
+                <w:rFonts w:ascii="Calibri" w:eastAsia="Times New Roman" w:hAnsi="Calibri"/>
+                <w:color w:val="000000"/>
+              </w:rPr>
+            </w:pPr>
+            <w:r>
+              <w:rPr>
+                <w:rFonts w:ascii="Calibri" w:eastAsia="Times New Roman" w:hAnsi="Calibri"/>
+                <w:color w:val="000000"/>
+              </w:rPr>
+              <w:t>7461</w:t>
+            </w:r>
+          </w:p>
+        </w:tc>
+      </w:tr>
+      <w:tr>
+        <w:trPr>
+          <w:trHeight w:val="320"/>
+        </w:trPr>
+        <w:tc>
+          <w:tcPr>
+            <w:tcW w:w="1300" w:type="dxa"/>
+            <w:noWrap/>
+            <w:hideMark/>
+          </w:tcPr>
+          <w:p>
+            <w:pPr>
+              <w:jc w:val="right"/>
+              <w:rPr>
+                <w:rFonts w:ascii="Calibri" w:eastAsia="Times New Roman" w:hAnsi="Calibri"/>
+                <w:color w:val="000000"/>
+              </w:rPr>
+            </w:pPr>
+            <w:r>
+              <w:rPr>
+                <w:rFonts w:ascii="Calibri" w:eastAsia="Times New Roman" w:hAnsi="Calibri"/>
+                <w:color w:val="000000"/>
+              </w:rPr>
+              <w:t>8</w:t>
+            </w:r>
+          </w:p>
+        </w:tc>
+        <w:tc>
+          <w:tcPr>
+            <w:tcW w:w="5134" w:type="dxa"/>
+            <w:noWrap/>
+            <w:hideMark/>
+          </w:tcPr>
+          <w:p>
+            <w:pPr>
+              <w:rPr>
+                <w:rFonts w:ascii="Calibri" w:eastAsia="Times New Roman" w:hAnsi="Calibri"/>
+                <w:color w:val="000000"/>
+              </w:rPr>
+            </w:pPr>
+            <w:r>
+              <w:rPr>
+                <w:rFonts w:ascii="Calibri" w:eastAsia="Times New Roman" w:hAnsi="Calibri"/>
+                <w:color w:val="000000"/>
+              </w:rPr>
+              <w:t>XHTML Basic 1.1 - Second Edition.txt</w:t>
+            </w:r>
+          </w:p>
+        </w:tc>
+        <w:tc>
+          <w:tcPr>
+            <w:tcW w:w="1300" w:type="dxa"/>
+            <w:noWrap/>
+            <w:hideMark/>
+          </w:tcPr>
+          <w:p>
+            <w:pPr>
+              <w:rPr>
+                <w:rFonts w:ascii="Calibri" w:eastAsia="Times New Roman" w:hAnsi="Calibri"/>
+                <w:color w:val="000000"/>
+              </w:rPr>
+            </w:pPr>
+            <w:r>
+              <w:rPr>
+                <w:rFonts w:ascii="Calibri" w:eastAsia="Times New Roman" w:hAnsi="Calibri"/>
+                <w:color w:val="000000"/>
+              </w:rPr>
+              <w:t>is</w:t>
+            </w:r>
+          </w:p>
+        </w:tc>
+        <w:tc>
+          <w:tcPr>
+            <w:tcW w:w="1300" w:type="dxa"/>
+            <w:noWrap/>
+            <w:hideMark/>
+          </w:tcPr>
+          <w:p>
+            <w:pPr>
+              <w:jc w:val="right"/>
+              <w:rPr>
+                <w:rFonts w:ascii="Calibri" w:eastAsia="Times New Roman" w:hAnsi="Calibri"/>
+                <w:color w:val="000000"/>
+              </w:rPr>
+            </w:pPr>
+            <w:r>
+              <w:rPr>
+                <w:rFonts w:ascii="Calibri" w:eastAsia="Times New Roman" w:hAnsi="Calibri"/>
+                <w:color w:val="000000"/>
+              </w:rPr>
+              <w:t>7437</w:t>
+            </w:r>
+          </w:p>
+        </w:tc>
+      </w:tr>
+      <w:tr>
+        <w:trPr>
+          <w:trHeight w:val="320"/>
+        </w:trPr>
+        <w:tc>
+          <w:tcPr>
+            <w:tcW w:w="1300" w:type="dxa"/>
+            <w:noWrap/>
+            <w:hideMark/>
+          </w:tcPr>
+          <w:p>
+            <w:pPr>
+              <w:jc w:val="right"/>
+              <w:rPr>
+                <w:rFonts w:ascii="Calibri" w:eastAsia="Times New Roman" w:hAnsi="Calibri"/>
+                <w:color w:val="000000"/>
+              </w:rPr>
+            </w:pPr>
+            <w:r>
+              <w:rPr>
+                <w:rFonts w:ascii="Calibri" w:eastAsia="Times New Roman" w:hAnsi="Calibri"/>
+                <w:color w:val="000000"/>
+              </w:rPr>
+              <w:t>9</w:t>
+            </w:r>
+          </w:p>
+        </w:tc>
+        <w:tc>
+          <w:tcPr>
+            <w:tcW w:w="5134" w:type="dxa"/>
+            <w:noWrap/>
+            <w:hideMark/>
+          </w:tcPr>
+          <w:p>
+            <w:pPr>
+              <w:rPr>
+                <w:rFonts w:ascii="Calibri" w:eastAsia="Times New Roman" w:hAnsi="Calibri"/>
+                <w:color w:val="000000"/>
+              </w:rPr>
+            </w:pPr>
+            <w:r>
+              <w:rPr>
+                <w:rFonts w:ascii="Calibri" w:eastAsia="Times New Roman" w:hAnsi="Calibri"/>
+                <w:color w:val="000000"/>
+              </w:rPr>
+              <w:t>World Wide Web Consortium (W3C).txt</w:t>
+            </w:r>
+          </w:p>
+        </w:tc>
+        <w:tc>
+          <w:tcPr>
+            <w:tcW w:w="1300" w:type="dxa"/>
+            <w:noWrap/>
+            <w:hideMark/>
+          </w:tcPr>
+          <w:p>
+            <w:pPr>
+              <w:rPr>
+                <w:rFonts w:ascii="Calibri" w:eastAsia="Times New Roman" w:hAnsi="Calibri"/>
+                <w:color w:val="000000"/>
+              </w:rPr>
+            </w:pPr>
+            <w:r>
+              <w:rPr>
+                <w:rFonts w:ascii="Calibri" w:eastAsia="Times New Roman" w:hAnsi="Calibri"/>
+                <w:color w:val="000000"/>
+              </w:rPr>
+              <w:t>is</w:t>
+            </w:r>
+          </w:p>
+        </w:tc>
+        <w:tc>
+          <w:tcPr>
+            <w:tcW w:w="1300" w:type="dxa"/>
+            <w:noWrap/>
+            <w:hideMark/>
+          </w:tcPr>
+          <w:p>
+            <w:pPr>
+              <w:jc w:val="right"/>
+              <w:rPr>
+                <w:rFonts w:ascii="Calibri" w:eastAsia="Times New Roman" w:hAnsi="Calibri"/>
+                <w:color w:val="000000"/>
+              </w:rPr>
+            </w:pPr>
+            <w:r>
+              <w:rPr>
+                <w:rFonts w:ascii="Calibri" w:eastAsia="Times New Roman" w:hAnsi="Calibri"/>
+                <w:color w:val="000000"/>
+              </w:rPr>
+              <w:t>7322</w:t>
+            </w:r>
+          </w:p>
+        </w:tc>
+      </w:tr>
+      <w:tr>
+        <w:trPr>
+          <w:trHeight w:val="320"/>
+        </w:trPr>
+        <w:tc>
+          <w:tcPr>
+            <w:tcW w:w="1300" w:type="dxa"/>
+            <w:noWrap/>
+            <w:hideMark/>
+          </w:tcPr>
+          <w:p>
+            <w:pPr>
+              <w:jc w:val="right"/>
+              <w:rPr>
+                <w:rFonts w:ascii="Calibri" w:eastAsia="Times New Roman" w:hAnsi="Calibri"/>
+                <w:color w:val="000000"/>
+              </w:rPr>
+            </w:pPr>
+            <w:r>
+              <w:rPr>
+                <w:rFonts w:ascii="Calibri" w:eastAsia="Times New Roman" w:hAnsi="Calibri"/>
+                <w:color w:val="000000"/>
+              </w:rPr>
+              <w:t>10</w:t>
+            </w:r>
+          </w:p>
+        </w:tc>
+        <w:tc>
+          <w:tcPr>
+            <w:tcW w:w="5134" w:type="dxa"/>
+            <w:noWrap/>
+            <w:hideMark/>
+          </w:tcPr>
+          <w:p>
+            <w:pPr>
+              <w:rPr>
+                <w:rFonts w:ascii="Calibri" w:eastAsia="Times New Roman" w:hAnsi="Calibri"/>
+                <w:color w:val="000000"/>
+              </w:rPr>
+            </w:pPr>
+            <w:r>
+              <w:rPr>
+                <w:rFonts w:ascii="Calibri" w:eastAsia="Times New Roman" w:hAnsi="Calibri"/>
+                <w:color w:val="000000"/>
+              </w:rPr>
+              <w:t>Web Services Policy 1.5 - Framework.txt</w:t>
+            </w:r>
+          </w:p>
+        </w:tc>
+        <w:tc>
+          <w:tcPr>
+            <w:tcW w:w="1300" w:type="dxa"/>
+            <w:noWrap/>
+            <w:hideMark/>
+          </w:tcPr>
+          <w:p>
+            <w:pPr>
+              <w:rPr>
+                <w:rFonts w:ascii="Calibri" w:eastAsia="Times New Roman" w:hAnsi="Calibri"/>
+                <w:color w:val="000000"/>
+              </w:rPr>
+            </w:pPr>
+            <w:r>
+              <w:rPr>
+                <w:rFonts w:ascii="Calibri" w:eastAsia="Times New Roman" w:hAnsi="Calibri"/>
+                <w:color w:val="000000"/>
+              </w:rPr>
+              <w:t>is</w:t>
+            </w:r>
+          </w:p>
+        </w:tc>
+        <w:tc>
+          <w:tcPr>
+            <w:tcW w:w="1300" w:type="dxa"/>
+            <w:noWrap/>
+            <w:hideMark/>
+          </w:tcPr>
+          <w:p>
+            <w:pPr>
+              <w:jc w:val="right"/>
+              <w:rPr>
+                <w:rFonts w:ascii="Calibri" w:eastAsia="Times New Roman" w:hAnsi="Calibri"/>
+                <w:color w:val="000000"/>
+              </w:rPr>
+            </w:pPr>
+            <w:r>
+              <w:rPr>
+                <w:rFonts w:ascii="Calibri" w:eastAsia="Times New Roman" w:hAnsi="Calibri"/>
+                <w:color w:val="000000"/>
+              </w:rPr>
+              <w:t>7311</w:t>
+            </w:r>
+          </w:p>
+        </w:tc>
+      </w:tr>
+    </w:tbl>
+    <w:p>
+      <w:pPr>
+        <w:jc w:val="center"/>
+        <w:rPr>
+          <w:rFonts w:asciiTheme="minorHAnsi" w:hAnsiTheme="minorHAnsi"/>
+        </w:rPr>
+      </w:pPr>
+      <w:r>
+        <w:rPr>
+          <w:rFonts w:asciiTheme="minorHAnsi" w:hAnsiTheme="minorHAnsi"/>
+        </w:rPr>
+        <w:t>Table</w:t>
+      </w:r>
+      <w:r>
+        <w:rPr>
+          <w:rFonts w:asciiTheme="minorHAnsi" w:hAnsiTheme="minorHAnsi"/>
+        </w:rPr>
+        <w:t xml:space="preserve"> 5</w:t>
+      </w:r>
+      <w:r>
+        <w:rPr>
+          <w:rFonts w:asciiTheme="minorHAnsi" w:hAnsiTheme="minorHAnsi"/>
+        </w:rPr>
+        <w:t>. Compare Time</w:t>
+      </w:r>
+      <w:r>
+        <w:rPr>
+          <w:rFonts w:asciiTheme="minorHAnsi" w:hAnsiTheme="minorHAnsi" w:hint="eastAsia"/>
+        </w:rPr>
+        <w:t xml:space="preserve"> Spend</w:t>
+      </w:r>
+      <w:r>
+        <w:rPr>
+          <w:rFonts w:asciiTheme="minorHAnsi" w:hAnsiTheme="minorHAnsi"/>
+        </w:rPr>
+        <w:t xml:space="preserve"> </w:t>
+      </w:r>
+      <w:r>
+        <w:rPr>
+          <w:rFonts w:asciiTheme="minorHAnsi" w:hAnsiTheme="minorHAnsi"/>
+        </w:rPr>
+        <w:t>in Each Algorithm</w:t>
+      </w:r>
+    </w:p>
+    <w:p>
+      <w:pPr>
+        <w:jc w:val="center"/>
+        <w:rPr>
+          <w:rFonts w:asciiTheme="minorHAnsi" w:hAnsiTheme="minorHAnsi"/>
+        </w:rPr>
+      </w:pPr>
+    </w:p>
+    <w:p>
+      <w:pPr>
+        <w:rPr>
+          <w:rFonts w:asciiTheme="minorHAnsi" w:hAnsiTheme="minorHAnsi"/>
+          <w:b/>
+        </w:rPr>
+      </w:pPr>
+      <w:r>
+        <w:rPr>
+          <w:rFonts w:asciiTheme="minorHAnsi" w:hAnsiTheme="minorHAnsi"/>
+          <w:b/>
+        </w:rPr>
+        <w:t xml:space="preserve">In optional tasks 4 – 6, building a dictionary with </w:t>
+      </w:r>
+      <w:proofErr w:type="spellStart"/>
+      <w:r>
+        <w:rPr>
+          <w:rFonts w:asciiTheme="minorHAnsi" w:hAnsiTheme="minorHAnsi"/>
+          <w:b/>
+        </w:rPr>
+        <w:t>SplayTree</w:t>
+      </w:r>
+      <w:proofErr w:type="spellEnd"/>
+      <w:r>
+        <w:rPr>
+          <w:rFonts w:asciiTheme="minorHAnsi" w:hAnsiTheme="minorHAnsi"/>
+          <w:b/>
+        </w:rPr>
+        <w:t>, we can easily find out some interesting result, such as the most used starting letter in all words, showed in Figure 7.</w:t>
+      </w:r>
+    </w:p>
+    <w:p>
+      <w:pPr>
+        <w:jc w:val="center"/>
+        <w:rPr>
+          <w:rFonts w:asciiTheme="minorHAnsi" w:hAnsiTheme="minorHAnsi"/>
+        </w:rPr>
+      </w:pPr>
+      <w:r>
+        <w:rPr>
+          <w:rFonts w:asciiTheme="minorHAnsi" w:hAnsiTheme="minorHAnsi"/>
+        </w:rPr>
+        <w:drawing>
+          <wp:inline distT="0" distB="0" distL="0" distR="0" wp14:anchorId="5D20A668" wp14:editId="489CC916">
+            <wp:extent cx="3987800" cy="2286000"/>
+            <wp:effectExtent l="0" t="0" r="0" b="0"/>
+            <wp:docPr id="9" name="Picture 9"/>
+            <wp:cNvGraphicFramePr>
+              <a:graphicFrameLocks xmlns:a="http://schemas.openxmlformats.org/drawingml/2006/main" noChangeAspect="1"/>
+            </wp:cNvGraphicFramePr>
+            <a:graphic xmlns:a="http://schemas.openxmlformats.org/drawingml/2006/main">
+              <a:graphicData uri="http://schemas.openxmlformats.org/drawingml/2006/picture">
+                <pic:pic xmlns:pic="http://schemas.openxmlformats.org/drawingml/2006/picture">
+                  <pic:nvPicPr>
+                    <pic:cNvPr id="1" name=""/>
+                    <pic:cNvPicPr/>
+                  </pic:nvPicPr>
+                  <pic:blipFill>
+                    <a:blip r:embed="rId13"/>
+                    <a:stretch>
+                      <a:fillRect/>
+                    </a:stretch>
+                  </pic:blipFill>
+                  <pic:spPr>
+                    <a:xfrm>
+                      <a:off x="0" y="0"/>
+                      <a:ext cx="3987800" cy="2286000"/>
+                    </a:xfrm>
+                    <a:prstGeom prst="rect">
+                      <a:avLst/>
+                    </a:prstGeom>
+                  </pic:spPr>
+                </pic:pic>
+              </a:graphicData>
+            </a:graphic>
+          </wp:inline>
+        </w:drawing>
+      </w:r>
+    </w:p>
+    <w:p>
+      <w:pPr>
+        <w:jc w:val="center"/>
+        <w:rPr>
+          <w:rFonts w:asciiTheme="minorHAnsi" w:hAnsiTheme="minorHAnsi"/>
+        </w:rPr>
+      </w:pPr>
+      <w:r>
+        <w:rPr>
+          <w:rFonts w:asciiTheme="minorHAnsi" w:hAnsiTheme="minorHAnsi"/>
+        </w:rPr>
+        <w:t>Figure 6</w:t>
+      </w:r>
+      <w:r>
+        <w:rPr>
+          <w:rFonts w:asciiTheme="minorHAnsi" w:hAnsiTheme="minorHAnsi"/>
+        </w:rPr>
+        <w:t xml:space="preserve"> </w:t>
+      </w:r>
+      <w:r>
+        <w:rPr>
+          <w:rFonts w:asciiTheme="minorHAnsi" w:hAnsiTheme="minorHAnsi"/>
+        </w:rPr>
+        <w:t xml:space="preserve">Screen Shot for Building the </w:t>
+      </w:r>
+      <w:proofErr w:type="spellStart"/>
+      <w:r>
+        <w:rPr>
+          <w:rFonts w:asciiTheme="minorHAnsi" w:hAnsiTheme="minorHAnsi"/>
+        </w:rPr>
+        <w:t>SplayTree</w:t>
+      </w:r>
+      <w:proofErr w:type="spellEnd"/>
+      <w:r>
+        <w:rPr>
+          <w:rFonts w:asciiTheme="minorHAnsi" w:hAnsiTheme="minorHAnsi"/>
+        </w:rPr>
+        <w:t xml:space="preserve"> for Words</w:t>
+      </w:r>
+    </w:p>
+    <w:p>
+      <w:pPr>
+        <w:jc w:val="center"/>
+        <w:rPr>
+          <w:rFonts w:asciiTheme="minorHAnsi" w:hAnsiTheme="minorHAnsi"/>
+        </w:rPr>
+      </w:pPr>
+    </w:p>
+    <w:p>
+      <w:pPr>
+        <w:jc w:val="center"/>
+        <w:rPr>
+          <w:rFonts w:asciiTheme="minorHAnsi" w:hAnsiTheme="minorHAnsi"/>
+        </w:rPr>
+      </w:pPr>
+    </w:p>
+    <w:p>
+      <w:pPr>
+        <w:jc w:val="center"/>
+        <w:rPr>
+          <w:rFonts w:asciiTheme="minorHAnsi" w:hAnsiTheme="minorHAnsi"/>
+        </w:rPr>
+      </w:pPr>
+    </w:p>
+    <w:p>
+      <w:pPr>
+        <w:jc w:val="center"/>
+        <w:rPr>
+          <w:rFonts w:asciiTheme="minorHAnsi" w:hAnsiTheme="minorHAnsi"/>
+        </w:rPr>
+      </w:pPr>
+      <w:r>
+        <w:rPr>
+          <w:rFonts w:asciiTheme="minorHAnsi" w:hAnsiTheme="minorHAnsi"/>
+          <w:noProof/>
+        </w:rPr>
+        <w:drawing>
+          <wp:inline distT="0" distB="0" distL="0" distR="0" wp14:anchorId="434002B1" wp14:editId="25811F5F">
+            <wp:extent cx="5486400" cy="3200400"/>
+            <wp:effectExtent l="0" t="0" r="0" b="0"/>
+            <wp:docPr id="10" name="Chart 10"/>
+            <wp:cNvGraphicFramePr/>
+            <a:graphic xmlns:a="http://schemas.openxmlformats.org/drawingml/2006/main">
+              <a:graphicData uri="http://schemas.openxmlformats.org/drawingml/2006/chart">
+                <c:chart xmlns:c="http://schemas.openxmlformats.org/drawingml/2006/chart" xmlns:r="http://schemas.openxmlformats.org/officeDocument/2006/relationships" r:id="rId14"/>
+              </a:graphicData>
+            </a:graphic>
+          </wp:inline>
+        </w:drawing>
+      </w:r>
+    </w:p>
+    <w:p>
+      <w:pPr>
+        <w:jc w:val="center"/>
+        <w:rPr>
+          <w:rFonts w:asciiTheme="minorHAnsi" w:hAnsiTheme="minorHAnsi"/>
+        </w:rPr>
+      </w:pPr>
+      <w:r>
+        <w:rPr>
+          <w:rFonts w:asciiTheme="minorHAnsi" w:hAnsiTheme="minorHAnsi"/>
+        </w:rPr>
+        <w:t xml:space="preserve">Figure </w:t>
+      </w:r>
+      <w:r>
+        <w:rPr>
+          <w:rFonts w:asciiTheme="minorHAnsi" w:hAnsiTheme="minorHAnsi"/>
+        </w:rPr>
+        <w:t>7</w:t>
+      </w:r>
+      <w:r>
+        <w:rPr>
+          <w:rFonts w:asciiTheme="minorHAnsi" w:hAnsiTheme="minorHAnsi"/>
+        </w:rPr>
+        <w:t>. Showing the Frequency for each Word Starting Letter</w:t>
+      </w:r>
+    </w:p>
+    <w:p>
+      <w:pPr>
+        <w:rPr>
+          <w:rFonts w:asciiTheme="minorHAnsi" w:hAnsiTheme="minorHAnsi"/>
+        </w:rPr>
+      </w:pPr>
+    </w:p>
+    <w:p>
+      <w:pPr>
+        <w:rPr>
+          <w:rFonts w:asciiTheme="minorHAnsi" w:hAnsiTheme="minorHAnsi"/>
+          <w:b/>
+        </w:rPr>
+      </w:pPr>
+      <w:r>
+        <w:rPr>
+          <w:rFonts w:asciiTheme="minorHAnsi" w:hAnsiTheme="minorHAnsi"/>
+          <w:b/>
+        </w:rPr>
+        <w:t xml:space="preserve">As a result, most words are starting with the letter ‘t’, and the second is ‘a’. </w:t>
+      </w:r>
+      <w:bookmarkStart w:id="0" w:name="_GoBack"/>
+      <w:bookmarkEnd w:id="0"/>
     </w:p>
     <w:sectPr>
       <w:pgSz w:w="12240" w:h="15840"/>
@@ -8715,7 +10154,7 @@
   <w:style w:type="paragraph" w:default="1" w:styleId="Normal">
     <w:name w:val="Normal"/>
     <w:qFormat/>
-    <w:rsid w:val="00CD298C"/>
+    <w:rsid w:val="00B354FC"/>
     <w:rPr>
       <w:rFonts w:ascii="Times New Roman" w:hAnsi="Times New Roman" w:cs="Times New Roman"/>
       <w:lang w:eastAsia="zh-CN"/>
@@ -9683,11 +11122,11 @@
         </c:dLbls>
         <c:gapWidth val="100"/>
         <c:overlap val="-24"/>
-        <c:axId val="2039572800"/>
-        <c:axId val="2039575120"/>
+        <c:axId val="-1162042480"/>
+        <c:axId val="-1162040432"/>
       </c:barChart>
       <c:catAx>
-        <c:axId val="2039572800"/>
+        <c:axId val="-1162042480"/>
         <c:scaling>
           <c:orientation val="minMax"/>
         </c:scaling>
@@ -9727,7 +11166,7 @@
             <a:endParaRPr lang="en-US"/>
           </a:p>
         </c:txPr>
-        <c:crossAx val="2039575120"/>
+        <c:crossAx val="-1162040432"/>
         <c:crosses val="autoZero"/>
         <c:auto val="1"/>
         <c:lblAlgn val="ctr"/>
@@ -9735,7 +11174,7 @@
         <c:noMultiLvlLbl val="0"/>
       </c:catAx>
       <c:valAx>
-        <c:axId val="2039575120"/>
+        <c:axId val="-1162040432"/>
         <c:scaling>
           <c:orientation val="minMax"/>
         </c:scaling>
@@ -9783,7 +11222,7 @@
             <a:endParaRPr lang="en-US"/>
           </a:p>
         </c:txPr>
-        <c:crossAx val="2039572800"/>
+        <c:crossAx val="-1162042480"/>
         <c:crosses val="autoZero"/>
         <c:crossBetween val="between"/>
       </c:valAx>
@@ -10458,11 +11897,11 @@
           <c:showBubbleSize val="0"/>
         </c:dLbls>
         <c:smooth val="0"/>
-        <c:axId val="1988066160"/>
-        <c:axId val="1988068480"/>
+        <c:axId val="-1228612880"/>
+        <c:axId val="-1353759296"/>
       </c:lineChart>
       <c:catAx>
-        <c:axId val="1988066160"/>
+        <c:axId val="-1228612880"/>
         <c:scaling>
           <c:orientation val="minMax"/>
         </c:scaling>
@@ -10502,7 +11941,7 @@
             <a:endParaRPr lang="en-US"/>
           </a:p>
         </c:txPr>
-        <c:crossAx val="1988068480"/>
+        <c:crossAx val="-1353759296"/>
         <c:crosses val="autoZero"/>
         <c:auto val="1"/>
         <c:lblAlgn val="ctr"/>
@@ -10510,7 +11949,7 @@
         <c:noMultiLvlLbl val="0"/>
       </c:catAx>
       <c:valAx>
-        <c:axId val="1988068480"/>
+        <c:axId val="-1353759296"/>
         <c:scaling>
           <c:orientation val="minMax"/>
         </c:scaling>
@@ -10530,6 +11969,7 @@
             <a:effectLst/>
           </c:spPr>
         </c:majorGridlines>
+        <c:numFmt formatCode="General" sourceLinked="0"/>
         <c:majorTickMark val="none"/>
         <c:minorTickMark val="none"/>
         <c:tickLblPos val="nextTo"/>
@@ -10557,7 +11997,7 @@
             <a:endParaRPr lang="en-US"/>
           </a:p>
         </c:txPr>
-        <c:crossAx val="1988066160"/>
+        <c:crossAx val="-1228612880"/>
         <c:crosses val="autoZero"/>
         <c:crossBetween val="between"/>
       </c:valAx>
@@ -10920,11 +12360,11 @@
           <c:showBubbleSize val="0"/>
         </c:dLbls>
         <c:gapWidth val="182"/>
-        <c:axId val="1987491168"/>
-        <c:axId val="2039539968"/>
+        <c:axId val="-1228649136"/>
+        <c:axId val="-1228647504"/>
       </c:barChart>
       <c:catAx>
-        <c:axId val="1987491168"/>
+        <c:axId val="-1228649136"/>
         <c:scaling>
           <c:orientation val="minMax"/>
         </c:scaling>
@@ -10967,7 +12407,7 @@
             <a:endParaRPr lang="en-US"/>
           </a:p>
         </c:txPr>
-        <c:crossAx val="2039539968"/>
+        <c:crossAx val="-1228647504"/>
         <c:crosses val="autoZero"/>
         <c:auto val="1"/>
         <c:lblAlgn val="ctr"/>
@@ -10975,7 +12415,7 @@
         <c:noMultiLvlLbl val="0"/>
       </c:catAx>
       <c:valAx>
-        <c:axId val="2039539968"/>
+        <c:axId val="-1228647504"/>
         <c:scaling>
           <c:orientation val="minMax"/>
         </c:scaling>
@@ -11026,7 +12466,7 @@
             <a:endParaRPr lang="en-US"/>
           </a:p>
         </c:txPr>
-        <c:crossAx val="1987491168"/>
+        <c:crossAx val="-1228649136"/>
         <c:crosses val="autoZero"/>
         <c:crossBetween val="between"/>
       </c:valAx>
@@ -11393,11 +12833,11 @@
         </c:dLbls>
         <c:gapWidth val="150"/>
         <c:overlap val="100"/>
-        <c:axId val="1938703408"/>
-        <c:axId val="1938705456"/>
+        <c:axId val="-1162099280"/>
+        <c:axId val="-1162096960"/>
       </c:barChart>
       <c:catAx>
-        <c:axId val="1938703408"/>
+        <c:axId val="-1162099280"/>
         <c:scaling>
           <c:orientation val="minMax"/>
         </c:scaling>
@@ -11440,7 +12880,7 @@
             <a:endParaRPr lang="en-US"/>
           </a:p>
         </c:txPr>
-        <c:crossAx val="1938705456"/>
+        <c:crossAx val="-1162096960"/>
         <c:crosses val="autoZero"/>
         <c:auto val="1"/>
         <c:lblAlgn val="ctr"/>
@@ -11448,7 +12888,7 @@
         <c:noMultiLvlLbl val="0"/>
       </c:catAx>
       <c:valAx>
-        <c:axId val="1938705456"/>
+        <c:axId val="-1162096960"/>
         <c:scaling>
           <c:orientation val="minMax"/>
         </c:scaling>
@@ -11468,6 +12908,7 @@
             <a:effectLst/>
           </c:spPr>
         </c:majorGridlines>
+        <c:numFmt formatCode="General" sourceLinked="0"/>
         <c:majorTickMark val="none"/>
         <c:minorTickMark val="none"/>
         <c:tickLblPos val="nextTo"/>
@@ -11498,7 +12939,7 @@
             <a:endParaRPr lang="en-US"/>
           </a:p>
         </c:txPr>
-        <c:crossAx val="1938703408"/>
+        <c:crossAx val="-1162099280"/>
         <c:crosses val="autoZero"/>
         <c:crossBetween val="between"/>
       </c:valAx>
@@ -11541,6 +12982,530 @@
         </a:p>
       </c:txPr>
     </c:legend>
+    <c:plotVisOnly val="1"/>
+    <c:dispBlanksAs val="gap"/>
+    <c:showDLblsOverMax val="0"/>
+  </c:chart>
+  <c:spPr>
+    <a:solidFill>
+      <a:schemeClr val="bg1"/>
+    </a:solidFill>
+    <a:ln w="9525" cap="flat" cmpd="sng" algn="ctr">
+      <a:solidFill>
+        <a:schemeClr val="tx1">
+          <a:lumMod val="15000"/>
+          <a:lumOff val="85000"/>
+        </a:schemeClr>
+      </a:solidFill>
+      <a:round/>
+    </a:ln>
+    <a:effectLst/>
+  </c:spPr>
+  <c:txPr>
+    <a:bodyPr/>
+    <a:lstStyle/>
+    <a:p>
+      <a:pPr>
+        <a:defRPr/>
+      </a:pPr>
+      <a:endParaRPr lang="en-US"/>
+    </a:p>
+  </c:txPr>
+  <c:externalData r:id="rId3">
+    <c:autoUpdate val="0"/>
+  </c:externalData>
+</c:chartSpace>
+</file>
+
+<file path=word/charts/chart5.xml><?xml version="1.0" encoding="utf-8"?>
+<c:chartSpace xmlns:c="http://schemas.openxmlformats.org/drawingml/2006/chart" xmlns:a="http://schemas.openxmlformats.org/drawingml/2006/main" xmlns:r="http://schemas.openxmlformats.org/officeDocument/2006/relationships">
+  <c:date1904 val="0"/>
+  <c:lang val="en-US"/>
+  <c:roundedCorners val="0"/>
+  <mc:AlternateContent xmlns:mc="http://schemas.openxmlformats.org/markup-compatibility/2006">
+    <mc:Choice xmlns:c14="http://schemas.microsoft.com/office/drawing/2007/8/2/chart" Requires="c14">
+      <c14:style val="102"/>
+    </mc:Choice>
+    <mc:Fallback>
+      <c:style val="2"/>
+    </mc:Fallback>
+  </mc:AlternateContent>
+  <c:chart>
+    <c:title>
+      <c:tx>
+        <c:rich>
+          <a:bodyPr rot="0" spcFirstLastPara="1" vertOverflow="ellipsis" vert="horz" wrap="square" anchor="ctr" anchorCtr="1"/>
+          <a:lstStyle/>
+          <a:p>
+            <a:pPr>
+              <a:defRPr sz="1400" b="0" i="0" u="none" strike="noStrike" kern="1200" spc="0" baseline="0">
+                <a:solidFill>
+                  <a:schemeClr val="tx1">
+                    <a:lumMod val="65000"/>
+                    <a:lumOff val="35000"/>
+                  </a:schemeClr>
+                </a:solidFill>
+                <a:latin typeface="+mn-lt"/>
+                <a:ea typeface="+mn-ea"/>
+                <a:cs typeface="+mn-cs"/>
+              </a:defRPr>
+            </a:pPr>
+            <a:r>
+              <a:rPr lang="en-US">
+                <a:effectLst/>
+              </a:rPr>
+              <a:t>frequency</a:t>
+            </a:r>
+          </a:p>
+        </c:rich>
+      </c:tx>
+      <c:overlay val="0"/>
+      <c:spPr>
+        <a:noFill/>
+        <a:ln>
+          <a:noFill/>
+        </a:ln>
+        <a:effectLst/>
+      </c:spPr>
+      <c:txPr>
+        <a:bodyPr rot="0" spcFirstLastPara="1" vertOverflow="ellipsis" vert="horz" wrap="square" anchor="ctr" anchorCtr="1"/>
+        <a:lstStyle/>
+        <a:p>
+          <a:pPr>
+            <a:defRPr sz="1400" b="0" i="0" u="none" strike="noStrike" kern="1200" spc="0" baseline="0">
+              <a:solidFill>
+                <a:schemeClr val="tx1">
+                  <a:lumMod val="65000"/>
+                  <a:lumOff val="35000"/>
+                </a:schemeClr>
+              </a:solidFill>
+              <a:latin typeface="+mn-lt"/>
+              <a:ea typeface="+mn-ea"/>
+              <a:cs typeface="+mn-cs"/>
+            </a:defRPr>
+          </a:pPr>
+          <a:endParaRPr lang="en-US"/>
+        </a:p>
+      </c:txPr>
+    </c:title>
+    <c:autoTitleDeleted val="0"/>
+    <c:plotArea>
+      <c:layout/>
+      <c:lineChart>
+        <c:grouping val="standard"/>
+        <c:varyColors val="0"/>
+        <c:ser>
+          <c:idx val="0"/>
+          <c:order val="0"/>
+          <c:tx>
+            <c:strRef>
+              <c:f>Sheet1!$B$1</c:f>
+              <c:strCache>
+                <c:ptCount val="1"/>
+                <c:pt idx="0">
+                  <c:v>times</c:v>
+                </c:pt>
+              </c:strCache>
+            </c:strRef>
+          </c:tx>
+          <c:spPr>
+            <a:ln w="19050" cap="rnd">
+              <a:solidFill>
+                <a:schemeClr val="accent1"/>
+              </a:solidFill>
+              <a:round/>
+            </a:ln>
+            <a:effectLst/>
+          </c:spPr>
+          <c:marker>
+            <c:symbol val="none"/>
+          </c:marker>
+          <c:dLbls>
+            <c:spPr>
+              <a:noFill/>
+              <a:ln>
+                <a:noFill/>
+              </a:ln>
+              <a:effectLst/>
+            </c:spPr>
+            <c:txPr>
+              <a:bodyPr rot="0" spcFirstLastPara="1" vertOverflow="ellipsis" vert="horz" wrap="square" lIns="38100" tIns="19050" rIns="38100" bIns="19050" anchor="ctr" anchorCtr="1">
+                <a:spAutoFit/>
+              </a:bodyPr>
+              <a:lstStyle/>
+              <a:p>
+                <a:pPr>
+                  <a:defRPr sz="900" b="0" i="0" u="none" strike="noStrike" kern="1200" baseline="0">
+                    <a:solidFill>
+                      <a:schemeClr val="tx1">
+                        <a:lumMod val="75000"/>
+                        <a:lumOff val="25000"/>
+                      </a:schemeClr>
+                    </a:solidFill>
+                    <a:latin typeface="+mn-lt"/>
+                    <a:ea typeface="+mn-ea"/>
+                    <a:cs typeface="+mn-cs"/>
+                  </a:defRPr>
+                </a:pPr>
+                <a:endParaRPr lang="en-US"/>
+              </a:p>
+            </c:txPr>
+            <c:dLblPos val="t"/>
+            <c:showLegendKey val="0"/>
+            <c:showVal val="1"/>
+            <c:showCatName val="0"/>
+            <c:showSerName val="0"/>
+            <c:showPercent val="0"/>
+            <c:showBubbleSize val="0"/>
+            <c:showLeaderLines val="0"/>
+            <c:extLst>
+              <c:ext xmlns:c15="http://schemas.microsoft.com/office/drawing/2012/chart" uri="{CE6537A1-D6FC-4f65-9D91-7224C49458BB}">
+                <c15:showLeaderLines val="1"/>
+                <c15:leaderLines>
+                  <c:spPr>
+                    <a:ln w="9525" cap="flat" cmpd="sng" algn="ctr">
+                      <a:solidFill>
+                        <a:schemeClr val="tx1">
+                          <a:lumMod val="35000"/>
+                          <a:lumOff val="65000"/>
+                        </a:schemeClr>
+                      </a:solidFill>
+                      <a:round/>
+                    </a:ln>
+                    <a:effectLst/>
+                  </c:spPr>
+                </c15:leaderLines>
+              </c:ext>
+            </c:extLst>
+          </c:dLbls>
+          <c:cat>
+            <c:strRef>
+              <c:f>Sheet1!$A$2:$A$28</c:f>
+              <c:strCache>
+                <c:ptCount val="27"/>
+                <c:pt idx="0">
+                  <c:v>0-9</c:v>
+                </c:pt>
+                <c:pt idx="1">
+                  <c:v>A</c:v>
+                </c:pt>
+                <c:pt idx="2">
+                  <c:v>B</c:v>
+                </c:pt>
+                <c:pt idx="3">
+                  <c:v>C</c:v>
+                </c:pt>
+                <c:pt idx="4">
+                  <c:v>D</c:v>
+                </c:pt>
+                <c:pt idx="5">
+                  <c:v>E</c:v>
+                </c:pt>
+                <c:pt idx="6">
+                  <c:v>F</c:v>
+                </c:pt>
+                <c:pt idx="7">
+                  <c:v>G</c:v>
+                </c:pt>
+                <c:pt idx="8">
+                  <c:v>H</c:v>
+                </c:pt>
+                <c:pt idx="9">
+                  <c:v>I</c:v>
+                </c:pt>
+                <c:pt idx="10">
+                  <c:v>J</c:v>
+                </c:pt>
+                <c:pt idx="11">
+                  <c:v>K</c:v>
+                </c:pt>
+                <c:pt idx="12">
+                  <c:v>L</c:v>
+                </c:pt>
+                <c:pt idx="13">
+                  <c:v>M</c:v>
+                </c:pt>
+                <c:pt idx="14">
+                  <c:v>N</c:v>
+                </c:pt>
+                <c:pt idx="15">
+                  <c:v>O</c:v>
+                </c:pt>
+                <c:pt idx="16">
+                  <c:v>P</c:v>
+                </c:pt>
+                <c:pt idx="17">
+                  <c:v>Q</c:v>
+                </c:pt>
+                <c:pt idx="18">
+                  <c:v>R</c:v>
+                </c:pt>
+                <c:pt idx="19">
+                  <c:v>S</c:v>
+                </c:pt>
+                <c:pt idx="20">
+                  <c:v>T</c:v>
+                </c:pt>
+                <c:pt idx="21">
+                  <c:v>U</c:v>
+                </c:pt>
+                <c:pt idx="22">
+                  <c:v>V</c:v>
+                </c:pt>
+                <c:pt idx="23">
+                  <c:v>W</c:v>
+                </c:pt>
+                <c:pt idx="24">
+                  <c:v>X</c:v>
+                </c:pt>
+                <c:pt idx="25">
+                  <c:v>Y</c:v>
+                </c:pt>
+                <c:pt idx="26">
+                  <c:v>Z</c:v>
+                </c:pt>
+              </c:strCache>
+            </c:strRef>
+          </c:cat>
+          <c:val>
+            <c:numRef>
+              <c:f>Sheet1!$B$2:$B$28</c:f>
+              <c:numCache>
+                <c:formatCode>General</c:formatCode>
+                <c:ptCount val="27"/>
+                <c:pt idx="0">
+                  <c:v>38846.0</c:v>
+                </c:pt>
+                <c:pt idx="1">
+                  <c:v>74384.0</c:v>
+                </c:pt>
+                <c:pt idx="2">
+                  <c:v>19543.0</c:v>
+                </c:pt>
+                <c:pt idx="3">
+                  <c:v>36149.0</c:v>
+                </c:pt>
+                <c:pt idx="4">
+                  <c:v>30776.0</c:v>
+                </c:pt>
+                <c:pt idx="5">
+                  <c:v>25348.0</c:v>
+                </c:pt>
+                <c:pt idx="6">
+                  <c:v>27883.0</c:v>
+                </c:pt>
+                <c:pt idx="7">
+                  <c:v>7725.0</c:v>
+                </c:pt>
+                <c:pt idx="8">
+                  <c:v>13416.0</c:v>
+                </c:pt>
+                <c:pt idx="9">
+                  <c:v>52110.0</c:v>
+                </c:pt>
+                <c:pt idx="10">
+                  <c:v>1640.0</c:v>
+                </c:pt>
+                <c:pt idx="11">
+                  <c:v>2150.0</c:v>
+                </c:pt>
+                <c:pt idx="12">
+                  <c:v>13541.0</c:v>
+                </c:pt>
+                <c:pt idx="13">
+                  <c:v>21357.0</c:v>
+                </c:pt>
+                <c:pt idx="14">
+                  <c:v>18183.0</c:v>
+                </c:pt>
+                <c:pt idx="15">
+                  <c:v>47043.0</c:v>
+                </c:pt>
+                <c:pt idx="16">
+                  <c:v>26479.0</c:v>
+                </c:pt>
+                <c:pt idx="17">
+                  <c:v>1897.0</c:v>
+                </c:pt>
+                <c:pt idx="18">
+                  <c:v>31863.0</c:v>
+                </c:pt>
+                <c:pt idx="19">
+                  <c:v>47422.0</c:v>
+                </c:pt>
+                <c:pt idx="20">
+                  <c:v>87760.0</c:v>
+                </c:pt>
+                <c:pt idx="21">
+                  <c:v>13361.0</c:v>
+                </c:pt>
+                <c:pt idx="22">
+                  <c:v>11003.0</c:v>
+                </c:pt>
+                <c:pt idx="23">
+                  <c:v>27927.0</c:v>
+                </c:pt>
+                <c:pt idx="24">
+                  <c:v>14925.0</c:v>
+                </c:pt>
+                <c:pt idx="25">
+                  <c:v>3158.0</c:v>
+                </c:pt>
+                <c:pt idx="26">
+                  <c:v>998.0</c:v>
+                </c:pt>
+              </c:numCache>
+            </c:numRef>
+          </c:val>
+          <c:smooth val="0"/>
+        </c:ser>
+        <c:dLbls>
+          <c:dLblPos val="t"/>
+          <c:showLegendKey val="0"/>
+          <c:showVal val="1"/>
+          <c:showCatName val="0"/>
+          <c:showSerName val="0"/>
+          <c:showPercent val="0"/>
+          <c:showBubbleSize val="0"/>
+        </c:dLbls>
+        <c:smooth val="0"/>
+        <c:axId val="-1162084944"/>
+        <c:axId val="-1162082624"/>
+      </c:lineChart>
+      <c:catAx>
+        <c:axId val="-1162084944"/>
+        <c:scaling>
+          <c:orientation val="minMax"/>
+        </c:scaling>
+        <c:delete val="0"/>
+        <c:axPos val="b"/>
+        <c:majorGridlines>
+          <c:spPr>
+            <a:ln w="9525" cap="flat" cmpd="sng" algn="ctr">
+              <a:solidFill>
+                <a:schemeClr val="tx1">
+                  <a:lumMod val="15000"/>
+                  <a:lumOff val="85000"/>
+                </a:schemeClr>
+              </a:solidFill>
+              <a:round/>
+            </a:ln>
+            <a:effectLst/>
+          </c:spPr>
+        </c:majorGridlines>
+        <c:numFmt formatCode="General" sourceLinked="1"/>
+        <c:majorTickMark val="none"/>
+        <c:minorTickMark val="none"/>
+        <c:tickLblPos val="nextTo"/>
+        <c:spPr>
+          <a:noFill/>
+          <a:ln w="9525" cap="flat" cmpd="sng" algn="ctr">
+            <a:solidFill>
+              <a:schemeClr val="tx1">
+                <a:lumMod val="25000"/>
+                <a:lumOff val="75000"/>
+              </a:schemeClr>
+            </a:solidFill>
+            <a:round/>
+          </a:ln>
+          <a:effectLst/>
+        </c:spPr>
+        <c:txPr>
+          <a:bodyPr rot="-60000000" spcFirstLastPara="1" vertOverflow="ellipsis" vert="horz" wrap="square" anchor="ctr" anchorCtr="1"/>
+          <a:lstStyle/>
+          <a:p>
+            <a:pPr>
+              <a:defRPr sz="900" b="0" i="0" u="none" strike="noStrike" kern="1200" baseline="0">
+                <a:solidFill>
+                  <a:schemeClr val="tx1">
+                    <a:lumMod val="65000"/>
+                    <a:lumOff val="35000"/>
+                  </a:schemeClr>
+                </a:solidFill>
+                <a:latin typeface="+mn-lt"/>
+                <a:ea typeface="+mn-ea"/>
+                <a:cs typeface="+mn-cs"/>
+              </a:defRPr>
+            </a:pPr>
+            <a:endParaRPr lang="en-US"/>
+          </a:p>
+        </c:txPr>
+        <c:crossAx val="-1162082624"/>
+        <c:crosses val="autoZero"/>
+        <c:auto val="1"/>
+        <c:lblAlgn val="ctr"/>
+        <c:lblOffset val="100"/>
+        <c:noMultiLvlLbl val="0"/>
+      </c:catAx>
+      <c:valAx>
+        <c:axId val="-1162082624"/>
+        <c:scaling>
+          <c:orientation val="minMax"/>
+        </c:scaling>
+        <c:delete val="0"/>
+        <c:axPos val="l"/>
+        <c:majorGridlines>
+          <c:spPr>
+            <a:ln w="9525" cap="flat" cmpd="sng" algn="ctr">
+              <a:solidFill>
+                <a:schemeClr val="tx1">
+                  <a:lumMod val="15000"/>
+                  <a:lumOff val="85000"/>
+                </a:schemeClr>
+              </a:solidFill>
+              <a:round/>
+            </a:ln>
+            <a:effectLst/>
+          </c:spPr>
+        </c:majorGridlines>
+        <c:majorTickMark val="none"/>
+        <c:minorTickMark val="none"/>
+        <c:tickLblPos val="nextTo"/>
+        <c:spPr>
+          <a:noFill/>
+          <a:ln w="9525" cap="flat" cmpd="sng" algn="ctr">
+            <a:solidFill>
+              <a:schemeClr val="tx1">
+                <a:lumMod val="25000"/>
+                <a:lumOff val="75000"/>
+              </a:schemeClr>
+            </a:solidFill>
+            <a:round/>
+          </a:ln>
+          <a:effectLst/>
+        </c:spPr>
+        <c:txPr>
+          <a:bodyPr rot="-60000000" spcFirstLastPara="1" vertOverflow="ellipsis" vert="horz" wrap="square" anchor="ctr" anchorCtr="1"/>
+          <a:lstStyle/>
+          <a:p>
+            <a:pPr>
+              <a:defRPr sz="900" b="0" i="0" u="none" strike="noStrike" kern="1200" baseline="0">
+                <a:solidFill>
+                  <a:schemeClr val="tx1">
+                    <a:lumMod val="65000"/>
+                    <a:lumOff val="35000"/>
+                  </a:schemeClr>
+                </a:solidFill>
+                <a:latin typeface="+mn-lt"/>
+                <a:ea typeface="+mn-ea"/>
+                <a:cs typeface="+mn-cs"/>
+              </a:defRPr>
+            </a:pPr>
+            <a:endParaRPr lang="en-US"/>
+          </a:p>
+        </c:txPr>
+        <c:crossAx val="-1162084944"/>
+        <c:crosses val="autoZero"/>
+        <c:crossBetween val="between"/>
+      </c:valAx>
+      <c:spPr>
+        <a:noFill/>
+        <a:ln>
+          <a:noFill/>
+        </a:ln>
+        <a:effectLst/>
+      </c:spPr>
+    </c:plotArea>
     <c:plotVisOnly val="1"/>
     <c:dispBlanksAs val="gap"/>
     <c:showDLblsOverMax val="0"/>
@@ -11697,6 +13662,46 @@
 </file>
 
 <file path=word/charts/colors4.xml><?xml version="1.0" encoding="utf-8"?>
+<cs:colorStyle xmlns:cs="http://schemas.microsoft.com/office/drawing/2012/chartStyle" xmlns:a="http://schemas.openxmlformats.org/drawingml/2006/main" meth="cycle" id="10">
+  <a:schemeClr val="accent1"/>
+  <a:schemeClr val="accent2"/>
+  <a:schemeClr val="accent3"/>
+  <a:schemeClr val="accent4"/>
+  <a:schemeClr val="accent5"/>
+  <a:schemeClr val="accent6"/>
+  <cs:variation/>
+  <cs:variation>
+    <a:lumMod val="60000"/>
+  </cs:variation>
+  <cs:variation>
+    <a:lumMod val="80000"/>
+    <a:lumOff val="20000"/>
+  </cs:variation>
+  <cs:variation>
+    <a:lumMod val="80000"/>
+  </cs:variation>
+  <cs:variation>
+    <a:lumMod val="60000"/>
+    <a:lumOff val="40000"/>
+  </cs:variation>
+  <cs:variation>
+    <a:lumMod val="50000"/>
+  </cs:variation>
+  <cs:variation>
+    <a:lumMod val="70000"/>
+    <a:lumOff val="30000"/>
+  </cs:variation>
+  <cs:variation>
+    <a:lumMod val="70000"/>
+  </cs:variation>
+  <cs:variation>
+    <a:lumMod val="50000"/>
+    <a:lumOff val="50000"/>
+  </cs:variation>
+</cs:colorStyle>
+</file>
+
+<file path=word/charts/colors5.xml><?xml version="1.0" encoding="utf-8"?>
 <cs:colorStyle xmlns:cs="http://schemas.microsoft.com/office/drawing/2012/chartStyle" xmlns:a="http://schemas.openxmlformats.org/drawingml/2006/main" meth="cycle" id="10">
   <a:schemeClr val="accent1"/>
   <a:schemeClr val="accent2"/>
@@ -13683,6 +15688,522 @@
 </cs:chartStyle>
 </file>
 
+<file path=word/charts/style5.xml><?xml version="1.0" encoding="utf-8"?>
+<cs:chartStyle xmlns:cs="http://schemas.microsoft.com/office/drawing/2012/chartStyle" xmlns:a="http://schemas.openxmlformats.org/drawingml/2006/main" id="240">
+  <cs:axisTitle>
+    <cs:lnRef idx="0"/>
+    <cs:fillRef idx="0"/>
+    <cs:effectRef idx="0"/>
+    <cs:fontRef idx="minor">
+      <a:schemeClr val="tx1">
+        <a:lumMod val="65000"/>
+        <a:lumOff val="35000"/>
+      </a:schemeClr>
+    </cs:fontRef>
+    <cs:defRPr sz="1000" kern="1200"/>
+  </cs:axisTitle>
+  <cs:categoryAxis>
+    <cs:lnRef idx="0"/>
+    <cs:fillRef idx="0"/>
+    <cs:effectRef idx="0"/>
+    <cs:fontRef idx="minor">
+      <a:schemeClr val="tx1">
+        <a:lumMod val="65000"/>
+        <a:lumOff val="35000"/>
+      </a:schemeClr>
+    </cs:fontRef>
+    <cs:spPr>
+      <a:ln w="9525" cap="flat" cmpd="sng" algn="ctr">
+        <a:solidFill>
+          <a:schemeClr val="tx1">
+            <a:lumMod val="25000"/>
+            <a:lumOff val="75000"/>
+          </a:schemeClr>
+        </a:solidFill>
+        <a:round/>
+      </a:ln>
+    </cs:spPr>
+    <cs:defRPr sz="900" kern="1200"/>
+  </cs:categoryAxis>
+  <cs:chartArea mods="allowNoFillOverride allowNoLineOverride">
+    <cs:lnRef idx="0"/>
+    <cs:fillRef idx="0"/>
+    <cs:effectRef idx="0"/>
+    <cs:fontRef idx="minor">
+      <a:schemeClr val="tx1"/>
+    </cs:fontRef>
+    <cs:spPr>
+      <a:solidFill>
+        <a:schemeClr val="bg1"/>
+      </a:solidFill>
+      <a:ln w="9525" cap="flat" cmpd="sng" algn="ctr">
+        <a:solidFill>
+          <a:schemeClr val="tx1">
+            <a:lumMod val="15000"/>
+            <a:lumOff val="85000"/>
+          </a:schemeClr>
+        </a:solidFill>
+        <a:round/>
+      </a:ln>
+    </cs:spPr>
+    <cs:defRPr sz="1000" kern="1200"/>
+  </cs:chartArea>
+  <cs:dataLabel>
+    <cs:lnRef idx="0"/>
+    <cs:fillRef idx="0"/>
+    <cs:effectRef idx="0"/>
+    <cs:fontRef idx="minor">
+      <a:schemeClr val="tx1">
+        <a:lumMod val="75000"/>
+        <a:lumOff val="25000"/>
+      </a:schemeClr>
+    </cs:fontRef>
+    <cs:defRPr sz="900" kern="1200"/>
+  </cs:dataLabel>
+  <cs:dataLabelCallout>
+    <cs:lnRef idx="0"/>
+    <cs:fillRef idx="0"/>
+    <cs:effectRef idx="0"/>
+    <cs:fontRef idx="minor">
+      <a:schemeClr val="dk1">
+        <a:lumMod val="65000"/>
+        <a:lumOff val="35000"/>
+      </a:schemeClr>
+    </cs:fontRef>
+    <cs:spPr>
+      <a:solidFill>
+        <a:schemeClr val="lt1"/>
+      </a:solidFill>
+      <a:ln>
+        <a:solidFill>
+          <a:schemeClr val="dk1">
+            <a:lumMod val="25000"/>
+            <a:lumOff val="75000"/>
+          </a:schemeClr>
+        </a:solidFill>
+      </a:ln>
+    </cs:spPr>
+    <cs:defRPr sz="900" kern="1200"/>
+    <cs:bodyPr rot="0" spcFirstLastPara="1" vertOverflow="clip" horzOverflow="clip" vert="horz" wrap="square" lIns="36576" tIns="18288" rIns="36576" bIns="18288" anchor="ctr" anchorCtr="1">
+      <a:spAutoFit/>
+    </cs:bodyPr>
+  </cs:dataLabelCallout>
+  <cs:dataPoint>
+    <cs:lnRef idx="0"/>
+    <cs:fillRef idx="1">
+      <cs:styleClr val="auto"/>
+    </cs:fillRef>
+    <cs:effectRef idx="0"/>
+    <cs:fontRef idx="minor">
+      <a:schemeClr val="tx1"/>
+    </cs:fontRef>
+  </cs:dataPoint>
+  <cs:dataPoint3D>
+    <cs:lnRef idx="0"/>
+    <cs:fillRef idx="1">
+      <cs:styleClr val="auto"/>
+    </cs:fillRef>
+    <cs:effectRef idx="0"/>
+    <cs:fontRef idx="minor">
+      <a:schemeClr val="tx1"/>
+    </cs:fontRef>
+  </cs:dataPoint3D>
+  <cs:dataPointLine>
+    <cs:lnRef idx="0">
+      <cs:styleClr val="auto"/>
+    </cs:lnRef>
+    <cs:fillRef idx="1"/>
+    <cs:effectRef idx="0"/>
+    <cs:fontRef idx="minor">
+      <a:schemeClr val="tx1"/>
+    </cs:fontRef>
+    <cs:spPr>
+      <a:ln w="19050" cap="rnd">
+        <a:solidFill>
+          <a:schemeClr val="phClr"/>
+        </a:solidFill>
+        <a:round/>
+      </a:ln>
+    </cs:spPr>
+  </cs:dataPointLine>
+  <cs:dataPointMarker>
+    <cs:lnRef idx="0">
+      <cs:styleClr val="auto"/>
+    </cs:lnRef>
+    <cs:fillRef idx="1">
+      <cs:styleClr val="auto"/>
+    </cs:fillRef>
+    <cs:effectRef idx="0"/>
+    <cs:fontRef idx="minor">
+      <a:schemeClr val="tx1"/>
+    </cs:fontRef>
+    <cs:spPr>
+      <a:ln w="9525">
+        <a:solidFill>
+          <a:schemeClr val="phClr"/>
+        </a:solidFill>
+      </a:ln>
+    </cs:spPr>
+  </cs:dataPointMarker>
+  <cs:dataPointMarkerLayout symbol="circle" size="5"/>
+  <cs:dataPointWireframe>
+    <cs:lnRef idx="0">
+      <cs:styleClr val="auto"/>
+    </cs:lnRef>
+    <cs:fillRef idx="0"/>
+    <cs:effectRef idx="0"/>
+    <cs:fontRef idx="minor">
+      <a:schemeClr val="dk1"/>
+    </cs:fontRef>
+    <cs:spPr>
+      <a:ln w="9525" cap="rnd">
+        <a:solidFill>
+          <a:schemeClr val="phClr"/>
+        </a:solidFill>
+        <a:round/>
+      </a:ln>
+    </cs:spPr>
+  </cs:dataPointWireframe>
+  <cs:dataTable>
+    <cs:lnRef idx="0"/>
+    <cs:fillRef idx="0"/>
+    <cs:effectRef idx="0"/>
+    <cs:fontRef idx="minor">
+      <a:schemeClr val="tx1">
+        <a:lumMod val="65000"/>
+        <a:lumOff val="35000"/>
+      </a:schemeClr>
+    </cs:fontRef>
+    <cs:spPr>
+      <a:noFill/>
+      <a:ln w="9525" cap="flat" cmpd="sng" algn="ctr">
+        <a:solidFill>
+          <a:schemeClr val="tx1">
+            <a:lumMod val="15000"/>
+            <a:lumOff val="85000"/>
+          </a:schemeClr>
+        </a:solidFill>
+        <a:round/>
+      </a:ln>
+    </cs:spPr>
+    <cs:defRPr sz="900" kern="1200"/>
+  </cs:dataTable>
+  <cs:downBar>
+    <cs:lnRef idx="0"/>
+    <cs:fillRef idx="0"/>
+    <cs:effectRef idx="0"/>
+    <cs:fontRef idx="minor">
+      <a:schemeClr val="tx1"/>
+    </cs:fontRef>
+    <cs:spPr>
+      <a:solidFill>
+        <a:schemeClr val="dk1">
+          <a:lumMod val="75000"/>
+          <a:lumOff val="25000"/>
+        </a:schemeClr>
+      </a:solidFill>
+      <a:ln w="9525" cap="flat" cmpd="sng" algn="ctr">
+        <a:solidFill>
+          <a:schemeClr val="tx1">
+            <a:lumMod val="65000"/>
+            <a:lumOff val="35000"/>
+          </a:schemeClr>
+        </a:solidFill>
+        <a:round/>
+      </a:ln>
+    </cs:spPr>
+  </cs:downBar>
+  <cs:dropLine>
+    <cs:lnRef idx="0"/>
+    <cs:fillRef idx="0"/>
+    <cs:effectRef idx="0"/>
+    <cs:fontRef idx="minor">
+      <a:schemeClr val="tx1"/>
+    </cs:fontRef>
+    <cs:spPr>
+      <a:ln w="9525" cap="flat" cmpd="sng" algn="ctr">
+        <a:solidFill>
+          <a:schemeClr val="tx1">
+            <a:lumMod val="35000"/>
+            <a:lumOff val="65000"/>
+          </a:schemeClr>
+        </a:solidFill>
+        <a:round/>
+      </a:ln>
+    </cs:spPr>
+  </cs:dropLine>
+  <cs:errorBar>
+    <cs:lnRef idx="0"/>
+    <cs:fillRef idx="0"/>
+    <cs:effectRef idx="0"/>
+    <cs:fontRef idx="minor">
+      <a:schemeClr val="tx1"/>
+    </cs:fontRef>
+    <cs:spPr>
+      <a:ln w="9525" cap="flat" cmpd="sng" algn="ctr">
+        <a:solidFill>
+          <a:schemeClr val="tx1">
+            <a:lumMod val="65000"/>
+            <a:lumOff val="35000"/>
+          </a:schemeClr>
+        </a:solidFill>
+        <a:round/>
+      </a:ln>
+    </cs:spPr>
+  </cs:errorBar>
+  <cs:floor>
+    <cs:lnRef idx="0"/>
+    <cs:fillRef idx="0"/>
+    <cs:effectRef idx="0"/>
+    <cs:fontRef idx="minor">
+      <a:schemeClr val="tx1"/>
+    </cs:fontRef>
+    <cs:spPr>
+      <a:noFill/>
+      <a:ln>
+        <a:noFill/>
+      </a:ln>
+    </cs:spPr>
+  </cs:floor>
+  <cs:gridlineMajor>
+    <cs:lnRef idx="0"/>
+    <cs:fillRef idx="0"/>
+    <cs:effectRef idx="0"/>
+    <cs:fontRef idx="minor">
+      <a:schemeClr val="tx1"/>
+    </cs:fontRef>
+    <cs:spPr>
+      <a:ln w="9525" cap="flat" cmpd="sng" algn="ctr">
+        <a:solidFill>
+          <a:schemeClr val="tx1">
+            <a:lumMod val="15000"/>
+            <a:lumOff val="85000"/>
+          </a:schemeClr>
+        </a:solidFill>
+        <a:round/>
+      </a:ln>
+    </cs:spPr>
+  </cs:gridlineMajor>
+  <cs:gridlineMinor>
+    <cs:lnRef idx="0"/>
+    <cs:fillRef idx="0"/>
+    <cs:effectRef idx="0"/>
+    <cs:fontRef idx="minor">
+      <a:schemeClr val="tx1"/>
+    </cs:fontRef>
+    <cs:spPr>
+      <a:ln w="9525" cap="flat" cmpd="sng" algn="ctr">
+        <a:solidFill>
+          <a:schemeClr val="tx1">
+            <a:lumMod val="5000"/>
+            <a:lumOff val="95000"/>
+          </a:schemeClr>
+        </a:solidFill>
+        <a:round/>
+      </a:ln>
+    </cs:spPr>
+  </cs:gridlineMinor>
+  <cs:hiLoLine>
+    <cs:lnRef idx="0"/>
+    <cs:fillRef idx="0"/>
+    <cs:effectRef idx="0"/>
+    <cs:fontRef idx="minor">
+      <a:schemeClr val="tx1"/>
+    </cs:fontRef>
+    <cs:spPr>
+      <a:ln w="9525" cap="flat" cmpd="sng" algn="ctr">
+        <a:solidFill>
+          <a:schemeClr val="tx1">
+            <a:lumMod val="50000"/>
+            <a:lumOff val="50000"/>
+          </a:schemeClr>
+        </a:solidFill>
+        <a:round/>
+      </a:ln>
+    </cs:spPr>
+  </cs:hiLoLine>
+  <cs:leaderLine>
+    <cs:lnRef idx="0"/>
+    <cs:fillRef idx="0"/>
+    <cs:effectRef idx="0"/>
+    <cs:fontRef idx="minor">
+      <a:schemeClr val="tx1"/>
+    </cs:fontRef>
+    <cs:spPr>
+      <a:ln w="9525" cap="flat" cmpd="sng" algn="ctr">
+        <a:solidFill>
+          <a:schemeClr val="tx1">
+            <a:lumMod val="35000"/>
+            <a:lumOff val="65000"/>
+          </a:schemeClr>
+        </a:solidFill>
+        <a:round/>
+      </a:ln>
+    </cs:spPr>
+  </cs:leaderLine>
+  <cs:legend>
+    <cs:lnRef idx="0"/>
+    <cs:fillRef idx="0"/>
+    <cs:effectRef idx="0"/>
+    <cs:fontRef idx="minor">
+      <a:schemeClr val="tx1">
+        <a:lumMod val="65000"/>
+        <a:lumOff val="35000"/>
+      </a:schemeClr>
+    </cs:fontRef>
+    <cs:defRPr sz="900" kern="1200"/>
+  </cs:legend>
+  <cs:plotArea mods="allowNoFillOverride allowNoLineOverride">
+    <cs:lnRef idx="0"/>
+    <cs:fillRef idx="0"/>
+    <cs:effectRef idx="0"/>
+    <cs:fontRef idx="minor">
+      <a:schemeClr val="tx1"/>
+    </cs:fontRef>
+  </cs:plotArea>
+  <cs:plotArea3D mods="allowNoFillOverride allowNoLineOverride">
+    <cs:lnRef idx="0"/>
+    <cs:fillRef idx="0"/>
+    <cs:effectRef idx="0"/>
+    <cs:fontRef idx="minor">
+      <a:schemeClr val="tx1"/>
+    </cs:fontRef>
+  </cs:plotArea3D>
+  <cs:seriesAxis>
+    <cs:lnRef idx="0"/>
+    <cs:fillRef idx="0"/>
+    <cs:effectRef idx="0"/>
+    <cs:fontRef idx="minor">
+      <a:schemeClr val="tx1">
+        <a:lumMod val="65000"/>
+        <a:lumOff val="35000"/>
+      </a:schemeClr>
+    </cs:fontRef>
+    <cs:defRPr sz="900" kern="1200"/>
+  </cs:seriesAxis>
+  <cs:seriesLine>
+    <cs:lnRef idx="0"/>
+    <cs:fillRef idx="0"/>
+    <cs:effectRef idx="0"/>
+    <cs:fontRef idx="minor">
+      <a:schemeClr val="tx1"/>
+    </cs:fontRef>
+    <cs:spPr>
+      <a:ln w="9525" cap="flat" cmpd="sng" algn="ctr">
+        <a:solidFill>
+          <a:schemeClr val="tx1">
+            <a:lumMod val="35000"/>
+            <a:lumOff val="65000"/>
+          </a:schemeClr>
+        </a:solidFill>
+        <a:round/>
+      </a:ln>
+    </cs:spPr>
+  </cs:seriesLine>
+  <cs:title>
+    <cs:lnRef idx="0"/>
+    <cs:fillRef idx="0"/>
+    <cs:effectRef idx="0"/>
+    <cs:fontRef idx="minor">
+      <a:schemeClr val="tx1">
+        <a:lumMod val="65000"/>
+        <a:lumOff val="35000"/>
+      </a:schemeClr>
+    </cs:fontRef>
+    <cs:defRPr sz="1400" b="0" kern="1200" spc="0" baseline="0"/>
+  </cs:title>
+  <cs:trendline>
+    <cs:lnRef idx="0">
+      <cs:styleClr val="auto"/>
+    </cs:lnRef>
+    <cs:fillRef idx="0"/>
+    <cs:effectRef idx="0"/>
+    <cs:fontRef idx="minor">
+      <a:schemeClr val="tx1"/>
+    </cs:fontRef>
+    <cs:spPr>
+      <a:ln w="19050" cap="rnd">
+        <a:solidFill>
+          <a:schemeClr val="phClr"/>
+        </a:solidFill>
+        <a:prstDash val="sysDot"/>
+      </a:ln>
+    </cs:spPr>
+  </cs:trendline>
+  <cs:trendlineLabel>
+    <cs:lnRef idx="0"/>
+    <cs:fillRef idx="0"/>
+    <cs:effectRef idx="0"/>
+    <cs:fontRef idx="minor">
+      <a:schemeClr val="tx1">
+        <a:lumMod val="65000"/>
+        <a:lumOff val="35000"/>
+      </a:schemeClr>
+    </cs:fontRef>
+    <cs:defRPr sz="900" kern="1200"/>
+  </cs:trendlineLabel>
+  <cs:upBar>
+    <cs:lnRef idx="0"/>
+    <cs:fillRef idx="0"/>
+    <cs:effectRef idx="0"/>
+    <cs:fontRef idx="minor">
+      <a:schemeClr val="tx1"/>
+    </cs:fontRef>
+    <cs:spPr>
+      <a:solidFill>
+        <a:schemeClr val="lt1"/>
+      </a:solidFill>
+      <a:ln w="9525" cap="flat" cmpd="sng" algn="ctr">
+        <a:solidFill>
+          <a:schemeClr val="tx1">
+            <a:lumMod val="65000"/>
+            <a:lumOff val="35000"/>
+          </a:schemeClr>
+        </a:solidFill>
+        <a:round/>
+      </a:ln>
+    </cs:spPr>
+  </cs:upBar>
+  <cs:valueAxis>
+    <cs:lnRef idx="0"/>
+    <cs:fillRef idx="0"/>
+    <cs:effectRef idx="0"/>
+    <cs:fontRef idx="minor">
+      <a:schemeClr val="tx1">
+        <a:lumMod val="65000"/>
+        <a:lumOff val="35000"/>
+      </a:schemeClr>
+    </cs:fontRef>
+    <cs:spPr>
+      <a:ln w="9525" cap="flat" cmpd="sng" algn="ctr">
+        <a:solidFill>
+          <a:schemeClr val="tx1">
+            <a:lumMod val="25000"/>
+            <a:lumOff val="75000"/>
+          </a:schemeClr>
+        </a:solidFill>
+        <a:round/>
+      </a:ln>
+    </cs:spPr>
+    <cs:defRPr sz="900" kern="1200"/>
+  </cs:valueAxis>
+  <cs:wall>
+    <cs:lnRef idx="0"/>
+    <cs:fillRef idx="0"/>
+    <cs:effectRef idx="0"/>
+    <cs:fontRef idx="minor">
+      <a:schemeClr val="tx1"/>
+    </cs:fontRef>
+    <cs:spPr>
+      <a:noFill/>
+      <a:ln>
+        <a:noFill/>
+      </a:ln>
+    </cs:spPr>
+  </cs:wall>
+</cs:chartStyle>
+</file>
+
 <file path=word/theme/theme1.xml><?xml version="1.0" encoding="utf-8"?>
 <a:theme xmlns:a="http://schemas.openxmlformats.org/drawingml/2006/main" name="Office Theme">
   <a:themeElements>
@@ -13949,7 +16470,7 @@
 </file>
 
 <file path=customXml/itemProps1.xml><?xml version="1.0" encoding="utf-8"?>
-<ds:datastoreItem xmlns:ds="http://schemas.openxmlformats.org/officeDocument/2006/customXml" ds:itemID="{23EFC812-33B0-DF47-B9CC-5445301C91A1}">
+<ds:datastoreItem xmlns:ds="http://schemas.openxmlformats.org/officeDocument/2006/customXml" ds:itemID="{0484FFE8-DF39-0842-B7EB-BE03C60E7C06}">
   <ds:schemaRefs>
     <ds:schemaRef ds:uri="http://schemas.openxmlformats.org/officeDocument/2006/bibliography"/>
   </ds:schemaRefs>

</xml_diff>

<commit_message>
finish assignment 1 report
</commit_message>
<xml_diff>
--- a/document/Assignment1/Assignment1Report.docx
+++ b/document/Assignment1/Assignment1Report.docx
@@ -223,40 +223,22 @@
     </w:p>
     <w:p>
       <w:pPr>
-        <w:rPr>
-          <w:rFonts w:asciiTheme="minorHAnsi" w:hAnsiTheme="minorHAnsi"/>
-          <w:b/>
+        <w:jc w:val="center"/>
+        <w:rPr>
+          <w:rFonts w:asciiTheme="minorHAnsi" w:hAnsiTheme="minorHAnsi"/>
         </w:rPr>
       </w:pPr>
       <w:r>
         <w:rPr>
           <w:rFonts w:asciiTheme="minorHAnsi" w:hAnsiTheme="minorHAnsi"/>
-          <w:b/>
-        </w:rPr>
-        <w:t>It cost 256685ms to insert 1000000</w:t>
-      </w:r>
-      <w:r>
-        <w:rPr>
-          <w:rFonts w:asciiTheme="minorHAnsi" w:hAnsiTheme="minorHAnsi"/>
-          <w:b/>
-        </w:rPr>
-        <w:t xml:space="preserve">0 numbers into </w:t>
-      </w:r>
-      <w:proofErr w:type="spellStart"/>
-      <w:r>
-        <w:rPr>
-          <w:rFonts w:asciiTheme="minorHAnsi" w:hAnsiTheme="minorHAnsi"/>
-          <w:b/>
-        </w:rPr>
-        <w:t>CucokkHashTable</w:t>
-      </w:r>
-      <w:proofErr w:type="spellEnd"/>
-      <w:r>
-        <w:rPr>
-          <w:rFonts w:asciiTheme="minorHAnsi" w:hAnsiTheme="minorHAnsi"/>
-          <w:b/>
-        </w:rPr>
-        <w:t xml:space="preserve">, and cost 8608ms to do 10000000 times deletion. </w:t>
+        </w:rPr>
+        <w:t xml:space="preserve">Figure 1. </w:t>
+      </w:r>
+      <w:r>
+        <w:rPr>
+          <w:rFonts w:asciiTheme="minorHAnsi" w:hAnsiTheme="minorHAnsi"/>
+        </w:rPr>
+        <w:t>Result Screen Cut for Tasks 1 &amp; 2</w:t>
       </w:r>
     </w:p>
     <w:p>
@@ -271,6 +253,7 @@
       <w:pPr>
         <w:rPr>
           <w:rFonts w:asciiTheme="minorHAnsi" w:hAnsiTheme="minorHAnsi"/>
+          <w:b/>
         </w:rPr>
       </w:pPr>
       <w:r>
@@ -278,61 +261,37 @@
           <w:rFonts w:asciiTheme="minorHAnsi" w:hAnsiTheme="minorHAnsi"/>
           <w:b/>
         </w:rPr>
-        <w:t>Q3.</w:t>
-      </w:r>
-      <w:r>
-        <w:rPr>
-          <w:rFonts w:asciiTheme="minorHAnsi" w:hAnsiTheme="minorHAnsi"/>
-        </w:rPr>
-        <w:t xml:space="preserve"> Repeat #1 and #2 with n = 2i, </w:t>
+        <w:t>It cost 256685ms to insert 1000000</w:t>
+      </w:r>
+      <w:r>
+        <w:rPr>
+          <w:rFonts w:asciiTheme="minorHAnsi" w:hAnsiTheme="minorHAnsi"/>
+          <w:b/>
+        </w:rPr>
+        <w:t xml:space="preserve">0 numbers into </w:t>
       </w:r>
       <w:proofErr w:type="spellStart"/>
       <w:r>
         <w:rPr>
           <w:rFonts w:asciiTheme="minorHAnsi" w:hAnsiTheme="minorHAnsi"/>
-        </w:rPr>
-        <w:t>i</w:t>
+          <w:b/>
+        </w:rPr>
+        <w:t>CucokkHashTable</w:t>
       </w:r>
       <w:proofErr w:type="spellEnd"/>
       <w:r>
         <w:rPr>
           <w:rFonts w:asciiTheme="minorHAnsi" w:hAnsiTheme="minorHAnsi"/>
-        </w:rPr>
-        <w:t xml:space="preserve"> = 1, …, 20. Place the numbers in a table and compare the results for Cuckoo, </w:t>
-      </w:r>
-      <w:proofErr w:type="spellStart"/>
-      <w:r>
-        <w:rPr>
-          <w:rFonts w:asciiTheme="minorHAnsi" w:hAnsiTheme="minorHAnsi"/>
-        </w:rPr>
-        <w:t>QuadraticProbing</w:t>
-      </w:r>
-      <w:proofErr w:type="spellEnd"/>
-      <w:r>
-        <w:rPr>
-          <w:rFonts w:asciiTheme="minorHAnsi" w:hAnsiTheme="minorHAnsi"/>
-        </w:rPr>
-        <w:t xml:space="preserve"> and </w:t>
-      </w:r>
-      <w:proofErr w:type="spellStart"/>
-      <w:r>
-        <w:rPr>
-          <w:rFonts w:asciiTheme="minorHAnsi" w:hAnsiTheme="minorHAnsi"/>
-        </w:rPr>
-        <w:t>SeparateChaining</w:t>
-      </w:r>
-      <w:proofErr w:type="spellEnd"/>
-      <w:r>
-        <w:rPr>
-          <w:rFonts w:asciiTheme="minorHAnsi" w:hAnsiTheme="minorHAnsi"/>
-        </w:rPr>
-        <w:t>. Comment on the times obtained and compare them with the complexities as discussed in class.</w:t>
+          <w:b/>
+        </w:rPr>
+        <w:t xml:space="preserve">, and cost 8608ms to do 10000000 times deletion. </w:t>
       </w:r>
     </w:p>
     <w:p>
       <w:pPr>
         <w:rPr>
           <w:rFonts w:asciiTheme="minorHAnsi" w:hAnsiTheme="minorHAnsi"/>
+          <w:b/>
         </w:rPr>
       </w:pPr>
     </w:p>
@@ -340,15 +299,62 @@
       <w:pPr>
         <w:rPr>
           <w:rFonts w:asciiTheme="minorHAnsi" w:hAnsiTheme="minorHAnsi"/>
+        </w:rPr>
+      </w:pPr>
+      <w:r>
+        <w:rPr>
+          <w:rFonts w:asciiTheme="minorHAnsi" w:hAnsiTheme="minorHAnsi"/>
           <w:b/>
         </w:rPr>
-      </w:pPr>
-      <w:r>
-        <w:rPr>
-          <w:rFonts w:asciiTheme="minorHAnsi" w:hAnsiTheme="minorHAnsi"/>
-          <w:b/>
-        </w:rPr>
-        <w:t>ANSWER FOR TASK 3:</w:t>
+        <w:t>Q3.</w:t>
+      </w:r>
+      <w:r>
+        <w:rPr>
+          <w:rFonts w:asciiTheme="minorHAnsi" w:hAnsiTheme="minorHAnsi"/>
+        </w:rPr>
+        <w:t xml:space="preserve"> Repeat #1 and #2 with n = 2i, </w:t>
+      </w:r>
+      <w:proofErr w:type="spellStart"/>
+      <w:r>
+        <w:rPr>
+          <w:rFonts w:asciiTheme="minorHAnsi" w:hAnsiTheme="minorHAnsi"/>
+        </w:rPr>
+        <w:t>i</w:t>
+      </w:r>
+      <w:proofErr w:type="spellEnd"/>
+      <w:r>
+        <w:rPr>
+          <w:rFonts w:asciiTheme="minorHAnsi" w:hAnsiTheme="minorHAnsi"/>
+        </w:rPr>
+        <w:t xml:space="preserve"> = 1, …, 20. Place the numbers in a table and compare the results for Cuckoo, </w:t>
+      </w:r>
+      <w:proofErr w:type="spellStart"/>
+      <w:r>
+        <w:rPr>
+          <w:rFonts w:asciiTheme="minorHAnsi" w:hAnsiTheme="minorHAnsi"/>
+        </w:rPr>
+        <w:t>QuadraticProbing</w:t>
+      </w:r>
+      <w:proofErr w:type="spellEnd"/>
+      <w:r>
+        <w:rPr>
+          <w:rFonts w:asciiTheme="minorHAnsi" w:hAnsiTheme="minorHAnsi"/>
+        </w:rPr>
+        <w:t xml:space="preserve"> and </w:t>
+      </w:r>
+      <w:proofErr w:type="spellStart"/>
+      <w:r>
+        <w:rPr>
+          <w:rFonts w:asciiTheme="minorHAnsi" w:hAnsiTheme="minorHAnsi"/>
+        </w:rPr>
+        <w:t>SeparateChaining</w:t>
+      </w:r>
+      <w:proofErr w:type="spellEnd"/>
+      <w:r>
+        <w:rPr>
+          <w:rFonts w:asciiTheme="minorHAnsi" w:hAnsiTheme="minorHAnsi"/>
+        </w:rPr>
+        <w:t>. Comment on the times obtained and compare them with the complexities as discussed in class.</w:t>
       </w:r>
     </w:p>
     <w:p>
@@ -357,24 +363,20 @@
           <w:rFonts w:asciiTheme="minorHAnsi" w:hAnsiTheme="minorHAnsi"/>
         </w:rPr>
       </w:pPr>
-      <w:r>
-        <w:rPr>
-          <w:rFonts w:asciiTheme="minorHAnsi" w:hAnsiTheme="minorHAnsi"/>
-        </w:rPr>
-        <w:t>For these tasks, I Insert 2,000,000 random numbers into 3 different hash table.</w:t>
-      </w:r>
     </w:p>
     <w:p>
       <w:pPr>
         <w:rPr>
           <w:rFonts w:asciiTheme="minorHAnsi" w:hAnsiTheme="minorHAnsi"/>
+          <w:b/>
         </w:rPr>
       </w:pPr>
       <w:r>
         <w:rPr>
           <w:rFonts w:asciiTheme="minorHAnsi" w:hAnsiTheme="minorHAnsi"/>
-        </w:rPr>
-        <w:t xml:space="preserve">The result is the average in 20 times without the maximum and minimum for each time. </w:t>
+          <w:b/>
+        </w:rPr>
+        <w:t>ANSWER FOR TASK 3:</w:t>
       </w:r>
     </w:p>
     <w:p>
@@ -387,7 +389,7 @@
         <w:rPr>
           <w:rFonts w:asciiTheme="minorHAnsi" w:hAnsiTheme="minorHAnsi"/>
         </w:rPr>
-        <w:t xml:space="preserve"> All results are record in String format, and transfer to an Excel file.</w:t>
+        <w:t>For these tasks, I Insert 2,000,000 random numbers into 3 different hash table.</w:t>
       </w:r>
     </w:p>
     <w:p>
@@ -400,7 +402,1152 @@
         <w:rPr>
           <w:rFonts w:asciiTheme="minorHAnsi" w:hAnsiTheme="minorHAnsi"/>
         </w:rPr>
+        <w:t xml:space="preserve">The result is the average in 20 times without the maximum and minimum for each time. </w:t>
+      </w:r>
+    </w:p>
+    <w:p>
+      <w:pPr>
+        <w:rPr>
+          <w:rFonts w:asciiTheme="minorHAnsi" w:hAnsiTheme="minorHAnsi"/>
+        </w:rPr>
+      </w:pPr>
+      <w:r>
+        <w:rPr>
+          <w:rFonts w:asciiTheme="minorHAnsi" w:hAnsiTheme="minorHAnsi"/>
+        </w:rPr>
+        <w:t xml:space="preserve"> All results are record in String format, and transfer to an Excel file.</w:t>
+      </w:r>
+    </w:p>
+    <w:p>
+      <w:pPr>
+        <w:rPr>
+          <w:rFonts w:asciiTheme="minorHAnsi" w:hAnsiTheme="minorHAnsi"/>
+        </w:rPr>
+      </w:pPr>
+      <w:r>
+        <w:rPr>
+          <w:rFonts w:asciiTheme="minorHAnsi" w:hAnsiTheme="minorHAnsi"/>
+        </w:rPr>
         <w:t>The length for the random String is 10 which include all English letters.</w:t>
+      </w:r>
+    </w:p>
+    <w:tbl>
+      <w:tblPr>
+        <w:tblW w:w="5793" w:type="dxa"/>
+        <w:jc w:val="center"/>
+        <w:tblLook w:val="04A0" w:firstRow="1" w:lastRow="0" w:firstColumn="1" w:lastColumn="0" w:noHBand="0" w:noVBand="1"/>
+      </w:tblPr>
+      <w:tblGrid>
+        <w:gridCol w:w="2073"/>
+        <w:gridCol w:w="1305"/>
+        <w:gridCol w:w="1148"/>
+        <w:gridCol w:w="1267"/>
+      </w:tblGrid>
+      <w:tr>
+        <w:trPr>
+          <w:trHeight w:val="283"/>
+          <w:jc w:val="center"/>
+        </w:trPr>
+        <w:tc>
+          <w:tcPr>
+            <w:tcW w:w="2073" w:type="dxa"/>
+            <w:vMerge w:val="restart"/>
+            <w:tcBorders>
+              <w:top w:val="single" w:sz="4" w:space="0" w:color="auto"/>
+              <w:left w:val="single" w:sz="4" w:space="0" w:color="auto"/>
+              <w:bottom w:val="single" w:sz="4" w:space="0" w:color="auto"/>
+              <w:right w:val="single" w:sz="4" w:space="0" w:color="auto"/>
+            </w:tcBorders>
+            <w:shd w:val="clear" w:color="auto" w:fill="auto"/>
+            <w:noWrap/>
+            <w:vAlign w:val="center"/>
+            <w:hideMark/>
+          </w:tcPr>
+          <w:p>
+            <w:pPr>
+              <w:jc w:val="center"/>
+              <w:rPr>
+                <w:rFonts w:ascii="Calibri" w:eastAsia="Times New Roman" w:hAnsi="Calibri"/>
+                <w:color w:val="000000"/>
+              </w:rPr>
+            </w:pPr>
+            <w:r>
+              <w:rPr>
+                <w:rFonts w:ascii="Calibri" w:eastAsia="Times New Roman" w:hAnsi="Calibri"/>
+                <w:color w:val="000000"/>
+              </w:rPr>
+              <w:t>implementation</w:t>
+            </w:r>
+          </w:p>
+        </w:tc>
+        <w:tc>
+          <w:tcPr>
+            <w:tcW w:w="3720" w:type="dxa"/>
+            <w:gridSpan w:val="3"/>
+            <w:tcBorders>
+              <w:top w:val="single" w:sz="4" w:space="0" w:color="auto"/>
+              <w:left w:val="nil"/>
+              <w:bottom w:val="single" w:sz="4" w:space="0" w:color="auto"/>
+              <w:right w:val="single" w:sz="4" w:space="0" w:color="auto"/>
+            </w:tcBorders>
+            <w:shd w:val="clear" w:color="auto" w:fill="auto"/>
+            <w:vAlign w:val="bottom"/>
+            <w:hideMark/>
+          </w:tcPr>
+          <w:p>
+            <w:pPr>
+              <w:jc w:val="center"/>
+              <w:rPr>
+                <w:rFonts w:ascii="Calibri" w:eastAsia="Times New Roman" w:hAnsi="Calibri"/>
+                <w:color w:val="000000"/>
+              </w:rPr>
+            </w:pPr>
+            <w:r>
+              <w:rPr>
+                <w:rFonts w:ascii="Calibri" w:eastAsia="Times New Roman" w:hAnsi="Calibri"/>
+                <w:color w:val="000000"/>
+              </w:rPr>
+              <w:t>worst-case cost (after N inserts)</w:t>
+            </w:r>
+          </w:p>
+        </w:tc>
+      </w:tr>
+      <w:tr>
+        <w:trPr>
+          <w:trHeight w:val="199"/>
+          <w:jc w:val="center"/>
+        </w:trPr>
+        <w:tc>
+          <w:tcPr>
+            <w:tcW w:w="2073" w:type="dxa"/>
+            <w:vMerge/>
+            <w:tcBorders>
+              <w:top w:val="single" w:sz="4" w:space="0" w:color="auto"/>
+              <w:left w:val="single" w:sz="4" w:space="0" w:color="auto"/>
+              <w:bottom w:val="single" w:sz="4" w:space="0" w:color="auto"/>
+              <w:right w:val="single" w:sz="4" w:space="0" w:color="auto"/>
+            </w:tcBorders>
+            <w:vAlign w:val="center"/>
+            <w:hideMark/>
+          </w:tcPr>
+          <w:p>
+            <w:pPr>
+              <w:rPr>
+                <w:rFonts w:ascii="Calibri" w:eastAsia="Times New Roman" w:hAnsi="Calibri"/>
+                <w:color w:val="000000"/>
+              </w:rPr>
+            </w:pPr>
+          </w:p>
+        </w:tc>
+        <w:tc>
+          <w:tcPr>
+            <w:tcW w:w="1305" w:type="dxa"/>
+            <w:tcBorders>
+              <w:top w:val="nil"/>
+              <w:left w:val="nil"/>
+              <w:bottom w:val="single" w:sz="4" w:space="0" w:color="auto"/>
+              <w:right w:val="single" w:sz="4" w:space="0" w:color="auto"/>
+            </w:tcBorders>
+            <w:shd w:val="clear" w:color="auto" w:fill="auto"/>
+            <w:noWrap/>
+            <w:vAlign w:val="bottom"/>
+            <w:hideMark/>
+          </w:tcPr>
+          <w:p>
+            <w:pPr>
+              <w:rPr>
+                <w:rFonts w:ascii="Calibri" w:eastAsia="Times New Roman" w:hAnsi="Calibri"/>
+                <w:color w:val="000000"/>
+              </w:rPr>
+            </w:pPr>
+            <w:r>
+              <w:rPr>
+                <w:rFonts w:ascii="Calibri" w:eastAsia="Times New Roman" w:hAnsi="Calibri"/>
+                <w:color w:val="000000"/>
+              </w:rPr>
+              <w:t>search</w:t>
+            </w:r>
+          </w:p>
+        </w:tc>
+        <w:tc>
+          <w:tcPr>
+            <w:tcW w:w="1148" w:type="dxa"/>
+            <w:tcBorders>
+              <w:top w:val="nil"/>
+              <w:left w:val="nil"/>
+              <w:bottom w:val="single" w:sz="4" w:space="0" w:color="auto"/>
+              <w:right w:val="single" w:sz="4" w:space="0" w:color="auto"/>
+            </w:tcBorders>
+            <w:shd w:val="clear" w:color="auto" w:fill="auto"/>
+            <w:noWrap/>
+            <w:vAlign w:val="bottom"/>
+            <w:hideMark/>
+          </w:tcPr>
+          <w:p>
+            <w:pPr>
+              <w:rPr>
+                <w:rFonts w:ascii="Calibri" w:eastAsia="Times New Roman" w:hAnsi="Calibri"/>
+                <w:color w:val="000000"/>
+              </w:rPr>
+            </w:pPr>
+            <w:r>
+              <w:rPr>
+                <w:rFonts w:ascii="Calibri" w:eastAsia="Times New Roman" w:hAnsi="Calibri"/>
+                <w:color w:val="000000"/>
+              </w:rPr>
+              <w:t>insert</w:t>
+            </w:r>
+          </w:p>
+        </w:tc>
+        <w:tc>
+          <w:tcPr>
+            <w:tcW w:w="1267" w:type="dxa"/>
+            <w:tcBorders>
+              <w:top w:val="nil"/>
+              <w:left w:val="nil"/>
+              <w:bottom w:val="single" w:sz="4" w:space="0" w:color="auto"/>
+              <w:right w:val="single" w:sz="4" w:space="0" w:color="auto"/>
+            </w:tcBorders>
+            <w:shd w:val="clear" w:color="auto" w:fill="auto"/>
+            <w:noWrap/>
+            <w:vAlign w:val="bottom"/>
+            <w:hideMark/>
+          </w:tcPr>
+          <w:p>
+            <w:pPr>
+              <w:rPr>
+                <w:rFonts w:ascii="Calibri" w:eastAsia="Times New Roman" w:hAnsi="Calibri"/>
+                <w:color w:val="000000"/>
+              </w:rPr>
+            </w:pPr>
+            <w:r>
+              <w:rPr>
+                <w:rFonts w:ascii="Calibri" w:eastAsia="Times New Roman" w:hAnsi="Calibri"/>
+                <w:color w:val="000000"/>
+              </w:rPr>
+              <w:t>delete</w:t>
+            </w:r>
+          </w:p>
+        </w:tc>
+      </w:tr>
+      <w:tr>
+        <w:trPr>
+          <w:trHeight w:val="325"/>
+          <w:jc w:val="center"/>
+        </w:trPr>
+        <w:tc>
+          <w:tcPr>
+            <w:tcW w:w="2073" w:type="dxa"/>
+            <w:tcBorders>
+              <w:top w:val="nil"/>
+              <w:left w:val="single" w:sz="4" w:space="0" w:color="auto"/>
+              <w:bottom w:val="single" w:sz="4" w:space="0" w:color="auto"/>
+              <w:right w:val="single" w:sz="4" w:space="0" w:color="auto"/>
+            </w:tcBorders>
+            <w:shd w:val="clear" w:color="auto" w:fill="auto"/>
+            <w:vAlign w:val="bottom"/>
+            <w:hideMark/>
+          </w:tcPr>
+          <w:p>
+            <w:pPr>
+              <w:rPr>
+                <w:rFonts w:ascii="Calibri" w:eastAsia="Times New Roman" w:hAnsi="Calibri"/>
+                <w:color w:val="000000"/>
+              </w:rPr>
+            </w:pPr>
+            <w:r>
+              <w:rPr>
+                <w:rFonts w:ascii="Calibri" w:eastAsia="Times New Roman" w:hAnsi="Calibri"/>
+                <w:color w:val="000000"/>
+              </w:rPr>
+              <w:t>sequential search</w:t>
+            </w:r>
+            <w:r>
+              <w:rPr>
+                <w:rFonts w:ascii="Calibri" w:eastAsia="Times New Roman" w:hAnsi="Calibri"/>
+                <w:color w:val="000000"/>
+              </w:rPr>
+              <w:br/>
+              <w:t>(unordered list)</w:t>
+            </w:r>
+          </w:p>
+        </w:tc>
+        <w:tc>
+          <w:tcPr>
+            <w:tcW w:w="1305" w:type="dxa"/>
+            <w:tcBorders>
+              <w:top w:val="nil"/>
+              <w:left w:val="nil"/>
+              <w:bottom w:val="single" w:sz="4" w:space="0" w:color="auto"/>
+              <w:right w:val="single" w:sz="4" w:space="0" w:color="auto"/>
+            </w:tcBorders>
+            <w:shd w:val="clear" w:color="auto" w:fill="auto"/>
+            <w:noWrap/>
+            <w:vAlign w:val="bottom"/>
+            <w:hideMark/>
+          </w:tcPr>
+          <w:p>
+            <w:pPr>
+              <w:rPr>
+                <w:rFonts w:ascii="Calibri" w:eastAsia="Times New Roman" w:hAnsi="Calibri"/>
+                <w:color w:val="000000"/>
+              </w:rPr>
+            </w:pPr>
+            <w:r>
+              <w:rPr>
+                <w:rFonts w:ascii="Calibri" w:eastAsia="Times New Roman" w:hAnsi="Calibri"/>
+                <w:color w:val="000000"/>
+              </w:rPr>
+              <w:t>N</w:t>
+            </w:r>
+          </w:p>
+        </w:tc>
+        <w:tc>
+          <w:tcPr>
+            <w:tcW w:w="1148" w:type="dxa"/>
+            <w:tcBorders>
+              <w:top w:val="nil"/>
+              <w:left w:val="nil"/>
+              <w:bottom w:val="single" w:sz="4" w:space="0" w:color="auto"/>
+              <w:right w:val="single" w:sz="4" w:space="0" w:color="auto"/>
+            </w:tcBorders>
+            <w:shd w:val="clear" w:color="auto" w:fill="auto"/>
+            <w:noWrap/>
+            <w:vAlign w:val="bottom"/>
+            <w:hideMark/>
+          </w:tcPr>
+          <w:p>
+            <w:pPr>
+              <w:rPr>
+                <w:rFonts w:ascii="Calibri" w:eastAsia="Times New Roman" w:hAnsi="Calibri"/>
+                <w:color w:val="000000"/>
+              </w:rPr>
+            </w:pPr>
+            <w:r>
+              <w:rPr>
+                <w:rFonts w:ascii="Calibri" w:eastAsia="Times New Roman" w:hAnsi="Calibri"/>
+                <w:color w:val="000000"/>
+              </w:rPr>
+              <w:t>N</w:t>
+            </w:r>
+          </w:p>
+        </w:tc>
+        <w:tc>
+          <w:tcPr>
+            <w:tcW w:w="1267" w:type="dxa"/>
+            <w:tcBorders>
+              <w:top w:val="nil"/>
+              <w:left w:val="nil"/>
+              <w:bottom w:val="single" w:sz="4" w:space="0" w:color="auto"/>
+              <w:right w:val="single" w:sz="4" w:space="0" w:color="auto"/>
+            </w:tcBorders>
+            <w:shd w:val="clear" w:color="auto" w:fill="auto"/>
+            <w:noWrap/>
+            <w:vAlign w:val="bottom"/>
+            <w:hideMark/>
+          </w:tcPr>
+          <w:p>
+            <w:pPr>
+              <w:rPr>
+                <w:rFonts w:ascii="Calibri" w:eastAsia="Times New Roman" w:hAnsi="Calibri"/>
+                <w:color w:val="000000"/>
+              </w:rPr>
+            </w:pPr>
+            <w:r>
+              <w:rPr>
+                <w:rFonts w:ascii="Calibri" w:eastAsia="Times New Roman" w:hAnsi="Calibri"/>
+                <w:color w:val="000000"/>
+              </w:rPr>
+              <w:t>N</w:t>
+            </w:r>
+          </w:p>
+        </w:tc>
+      </w:tr>
+      <w:tr>
+        <w:trPr>
+          <w:trHeight w:val="640"/>
+          <w:jc w:val="center"/>
+        </w:trPr>
+        <w:tc>
+          <w:tcPr>
+            <w:tcW w:w="2073" w:type="dxa"/>
+            <w:tcBorders>
+              <w:top w:val="nil"/>
+              <w:left w:val="single" w:sz="4" w:space="0" w:color="auto"/>
+              <w:bottom w:val="single" w:sz="4" w:space="0" w:color="auto"/>
+              <w:right w:val="single" w:sz="4" w:space="0" w:color="auto"/>
+            </w:tcBorders>
+            <w:shd w:val="clear" w:color="auto" w:fill="auto"/>
+            <w:vAlign w:val="bottom"/>
+            <w:hideMark/>
+          </w:tcPr>
+          <w:p>
+            <w:pPr>
+              <w:rPr>
+                <w:rFonts w:ascii="Calibri" w:eastAsia="Times New Roman" w:hAnsi="Calibri"/>
+                <w:color w:val="000000"/>
+              </w:rPr>
+            </w:pPr>
+            <w:r>
+              <w:rPr>
+                <w:rFonts w:ascii="Calibri" w:eastAsia="Times New Roman" w:hAnsi="Calibri"/>
+                <w:color w:val="000000"/>
+              </w:rPr>
+              <w:t>binary search</w:t>
+            </w:r>
+            <w:r>
+              <w:rPr>
+                <w:rFonts w:ascii="Calibri" w:eastAsia="Times New Roman" w:hAnsi="Calibri"/>
+                <w:color w:val="000000"/>
+              </w:rPr>
+              <w:br/>
+              <w:t>(ordered array)</w:t>
+            </w:r>
+          </w:p>
+        </w:tc>
+        <w:tc>
+          <w:tcPr>
+            <w:tcW w:w="1305" w:type="dxa"/>
+            <w:tcBorders>
+              <w:top w:val="nil"/>
+              <w:left w:val="nil"/>
+              <w:bottom w:val="single" w:sz="4" w:space="0" w:color="auto"/>
+              <w:right w:val="single" w:sz="4" w:space="0" w:color="auto"/>
+            </w:tcBorders>
+            <w:shd w:val="clear" w:color="auto" w:fill="auto"/>
+            <w:noWrap/>
+            <w:vAlign w:val="bottom"/>
+            <w:hideMark/>
+          </w:tcPr>
+          <w:p>
+            <w:pPr>
+              <w:rPr>
+                <w:rFonts w:ascii="Calibri" w:eastAsia="Times New Roman" w:hAnsi="Calibri"/>
+                <w:color w:val="000000"/>
+              </w:rPr>
+            </w:pPr>
+            <w:proofErr w:type="spellStart"/>
+            <w:r>
+              <w:rPr>
+                <w:rFonts w:ascii="Calibri" w:eastAsia="Times New Roman" w:hAnsi="Calibri"/>
+                <w:color w:val="000000"/>
+              </w:rPr>
+              <w:t>lg</w:t>
+            </w:r>
+            <w:proofErr w:type="spellEnd"/>
+            <w:r>
+              <w:rPr>
+                <w:rFonts w:ascii="Calibri" w:eastAsia="Times New Roman" w:hAnsi="Calibri"/>
+                <w:color w:val="000000"/>
+              </w:rPr>
+              <w:t xml:space="preserve"> N</w:t>
+            </w:r>
+          </w:p>
+        </w:tc>
+        <w:tc>
+          <w:tcPr>
+            <w:tcW w:w="1148" w:type="dxa"/>
+            <w:tcBorders>
+              <w:top w:val="nil"/>
+              <w:left w:val="nil"/>
+              <w:bottom w:val="single" w:sz="4" w:space="0" w:color="auto"/>
+              <w:right w:val="single" w:sz="4" w:space="0" w:color="auto"/>
+            </w:tcBorders>
+            <w:shd w:val="clear" w:color="auto" w:fill="auto"/>
+            <w:noWrap/>
+            <w:vAlign w:val="bottom"/>
+            <w:hideMark/>
+          </w:tcPr>
+          <w:p>
+            <w:pPr>
+              <w:rPr>
+                <w:rFonts w:ascii="Calibri" w:eastAsia="Times New Roman" w:hAnsi="Calibri"/>
+                <w:color w:val="000000"/>
+              </w:rPr>
+            </w:pPr>
+            <w:r>
+              <w:rPr>
+                <w:rFonts w:ascii="Calibri" w:eastAsia="Times New Roman" w:hAnsi="Calibri"/>
+                <w:color w:val="000000"/>
+              </w:rPr>
+              <w:t>N</w:t>
+            </w:r>
+          </w:p>
+        </w:tc>
+        <w:tc>
+          <w:tcPr>
+            <w:tcW w:w="1267" w:type="dxa"/>
+            <w:tcBorders>
+              <w:top w:val="nil"/>
+              <w:left w:val="nil"/>
+              <w:bottom w:val="single" w:sz="4" w:space="0" w:color="auto"/>
+              <w:right w:val="single" w:sz="4" w:space="0" w:color="auto"/>
+            </w:tcBorders>
+            <w:shd w:val="clear" w:color="auto" w:fill="auto"/>
+            <w:noWrap/>
+            <w:vAlign w:val="bottom"/>
+            <w:hideMark/>
+          </w:tcPr>
+          <w:p>
+            <w:pPr>
+              <w:rPr>
+                <w:rFonts w:ascii="Calibri" w:eastAsia="Times New Roman" w:hAnsi="Calibri"/>
+                <w:color w:val="000000"/>
+              </w:rPr>
+            </w:pPr>
+            <w:r>
+              <w:rPr>
+                <w:rFonts w:ascii="Calibri" w:eastAsia="Times New Roman" w:hAnsi="Calibri"/>
+                <w:color w:val="000000"/>
+              </w:rPr>
+              <w:t>N</w:t>
+            </w:r>
+          </w:p>
+        </w:tc>
+      </w:tr>
+      <w:tr>
+        <w:trPr>
+          <w:trHeight w:val="320"/>
+          <w:jc w:val="center"/>
+        </w:trPr>
+        <w:tc>
+          <w:tcPr>
+            <w:tcW w:w="2073" w:type="dxa"/>
+            <w:tcBorders>
+              <w:top w:val="nil"/>
+              <w:left w:val="single" w:sz="4" w:space="0" w:color="auto"/>
+              <w:bottom w:val="single" w:sz="4" w:space="0" w:color="auto"/>
+              <w:right w:val="single" w:sz="4" w:space="0" w:color="auto"/>
+            </w:tcBorders>
+            <w:shd w:val="clear" w:color="auto" w:fill="auto"/>
+            <w:noWrap/>
+            <w:vAlign w:val="bottom"/>
+            <w:hideMark/>
+          </w:tcPr>
+          <w:p>
+            <w:pPr>
+              <w:rPr>
+                <w:rFonts w:ascii="Calibri" w:eastAsia="Times New Roman" w:hAnsi="Calibri"/>
+                <w:color w:val="000000"/>
+              </w:rPr>
+            </w:pPr>
+            <w:r>
+              <w:rPr>
+                <w:rFonts w:ascii="Calibri" w:eastAsia="Times New Roman" w:hAnsi="Calibri"/>
+                <w:color w:val="000000"/>
+              </w:rPr>
+              <w:t>BST</w:t>
+            </w:r>
+          </w:p>
+        </w:tc>
+        <w:tc>
+          <w:tcPr>
+            <w:tcW w:w="1305" w:type="dxa"/>
+            <w:tcBorders>
+              <w:top w:val="nil"/>
+              <w:left w:val="nil"/>
+              <w:bottom w:val="single" w:sz="4" w:space="0" w:color="auto"/>
+              <w:right w:val="single" w:sz="4" w:space="0" w:color="auto"/>
+            </w:tcBorders>
+            <w:shd w:val="clear" w:color="auto" w:fill="auto"/>
+            <w:noWrap/>
+            <w:vAlign w:val="bottom"/>
+            <w:hideMark/>
+          </w:tcPr>
+          <w:p>
+            <w:pPr>
+              <w:rPr>
+                <w:rFonts w:ascii="Calibri" w:eastAsia="Times New Roman" w:hAnsi="Calibri"/>
+                <w:color w:val="000000"/>
+              </w:rPr>
+            </w:pPr>
+            <w:r>
+              <w:rPr>
+                <w:rFonts w:ascii="Calibri" w:eastAsia="Times New Roman" w:hAnsi="Calibri"/>
+                <w:color w:val="000000"/>
+              </w:rPr>
+              <w:t>N</w:t>
+            </w:r>
+          </w:p>
+        </w:tc>
+        <w:tc>
+          <w:tcPr>
+            <w:tcW w:w="1148" w:type="dxa"/>
+            <w:tcBorders>
+              <w:top w:val="nil"/>
+              <w:left w:val="nil"/>
+              <w:bottom w:val="single" w:sz="4" w:space="0" w:color="auto"/>
+              <w:right w:val="single" w:sz="4" w:space="0" w:color="auto"/>
+            </w:tcBorders>
+            <w:shd w:val="clear" w:color="auto" w:fill="auto"/>
+            <w:noWrap/>
+            <w:vAlign w:val="bottom"/>
+            <w:hideMark/>
+          </w:tcPr>
+          <w:p>
+            <w:pPr>
+              <w:rPr>
+                <w:rFonts w:ascii="Calibri" w:eastAsia="Times New Roman" w:hAnsi="Calibri"/>
+                <w:color w:val="000000"/>
+              </w:rPr>
+            </w:pPr>
+            <w:r>
+              <w:rPr>
+                <w:rFonts w:ascii="Calibri" w:eastAsia="Times New Roman" w:hAnsi="Calibri"/>
+                <w:color w:val="000000"/>
+              </w:rPr>
+              <w:t>N</w:t>
+            </w:r>
+          </w:p>
+        </w:tc>
+        <w:tc>
+          <w:tcPr>
+            <w:tcW w:w="1267" w:type="dxa"/>
+            <w:tcBorders>
+              <w:top w:val="nil"/>
+              <w:left w:val="nil"/>
+              <w:bottom w:val="single" w:sz="4" w:space="0" w:color="auto"/>
+              <w:right w:val="single" w:sz="4" w:space="0" w:color="auto"/>
+            </w:tcBorders>
+            <w:shd w:val="clear" w:color="auto" w:fill="auto"/>
+            <w:noWrap/>
+            <w:vAlign w:val="bottom"/>
+            <w:hideMark/>
+          </w:tcPr>
+          <w:p>
+            <w:pPr>
+              <w:rPr>
+                <w:rFonts w:ascii="Calibri" w:eastAsia="Times New Roman" w:hAnsi="Calibri"/>
+                <w:color w:val="000000"/>
+              </w:rPr>
+            </w:pPr>
+            <w:r>
+              <w:rPr>
+                <w:rFonts w:ascii="Calibri" w:eastAsia="Times New Roman" w:hAnsi="Calibri"/>
+                <w:color w:val="000000"/>
+              </w:rPr>
+              <w:t>N</w:t>
+            </w:r>
+          </w:p>
+        </w:tc>
+      </w:tr>
+      <w:tr>
+        <w:trPr>
+          <w:trHeight w:val="320"/>
+          <w:jc w:val="center"/>
+        </w:trPr>
+        <w:tc>
+          <w:tcPr>
+            <w:tcW w:w="2073" w:type="dxa"/>
+            <w:tcBorders>
+              <w:top w:val="nil"/>
+              <w:left w:val="single" w:sz="4" w:space="0" w:color="auto"/>
+              <w:bottom w:val="single" w:sz="4" w:space="0" w:color="auto"/>
+              <w:right w:val="single" w:sz="4" w:space="0" w:color="auto"/>
+            </w:tcBorders>
+            <w:shd w:val="clear" w:color="auto" w:fill="auto"/>
+            <w:noWrap/>
+            <w:vAlign w:val="bottom"/>
+            <w:hideMark/>
+          </w:tcPr>
+          <w:p>
+            <w:pPr>
+              <w:rPr>
+                <w:rFonts w:ascii="Calibri" w:eastAsia="Times New Roman" w:hAnsi="Calibri"/>
+                <w:color w:val="000000"/>
+              </w:rPr>
+            </w:pPr>
+            <w:r>
+              <w:rPr>
+                <w:rFonts w:ascii="Calibri" w:eastAsia="Times New Roman" w:hAnsi="Calibri"/>
+                <w:color w:val="000000"/>
+              </w:rPr>
+              <w:t>red-black BST</w:t>
+            </w:r>
+          </w:p>
+        </w:tc>
+        <w:tc>
+          <w:tcPr>
+            <w:tcW w:w="1305" w:type="dxa"/>
+            <w:tcBorders>
+              <w:top w:val="nil"/>
+              <w:left w:val="nil"/>
+              <w:bottom w:val="single" w:sz="4" w:space="0" w:color="auto"/>
+              <w:right w:val="single" w:sz="4" w:space="0" w:color="auto"/>
+            </w:tcBorders>
+            <w:shd w:val="clear" w:color="auto" w:fill="auto"/>
+            <w:noWrap/>
+            <w:vAlign w:val="bottom"/>
+            <w:hideMark/>
+          </w:tcPr>
+          <w:p>
+            <w:pPr>
+              <w:rPr>
+                <w:rFonts w:ascii="Calibri" w:eastAsia="Times New Roman" w:hAnsi="Calibri"/>
+                <w:color w:val="000000"/>
+              </w:rPr>
+            </w:pPr>
+            <w:r>
+              <w:rPr>
+                <w:rFonts w:ascii="Calibri" w:eastAsia="Times New Roman" w:hAnsi="Calibri"/>
+                <w:color w:val="000000"/>
+              </w:rPr>
+              <w:t xml:space="preserve">2 </w:t>
+            </w:r>
+            <w:proofErr w:type="spellStart"/>
+            <w:r>
+              <w:rPr>
+                <w:rFonts w:ascii="Calibri" w:eastAsia="Times New Roman" w:hAnsi="Calibri"/>
+                <w:color w:val="000000"/>
+              </w:rPr>
+              <w:t>lg</w:t>
+            </w:r>
+            <w:proofErr w:type="spellEnd"/>
+            <w:r>
+              <w:rPr>
+                <w:rFonts w:ascii="Calibri" w:eastAsia="Times New Roman" w:hAnsi="Calibri"/>
+                <w:color w:val="000000"/>
+              </w:rPr>
+              <w:t xml:space="preserve"> N</w:t>
+            </w:r>
+          </w:p>
+        </w:tc>
+        <w:tc>
+          <w:tcPr>
+            <w:tcW w:w="1148" w:type="dxa"/>
+            <w:tcBorders>
+              <w:top w:val="nil"/>
+              <w:left w:val="nil"/>
+              <w:bottom w:val="single" w:sz="4" w:space="0" w:color="auto"/>
+              <w:right w:val="single" w:sz="4" w:space="0" w:color="auto"/>
+            </w:tcBorders>
+            <w:shd w:val="clear" w:color="auto" w:fill="auto"/>
+            <w:noWrap/>
+            <w:vAlign w:val="bottom"/>
+            <w:hideMark/>
+          </w:tcPr>
+          <w:p>
+            <w:pPr>
+              <w:rPr>
+                <w:rFonts w:ascii="Calibri" w:eastAsia="Times New Roman" w:hAnsi="Calibri"/>
+                <w:color w:val="000000"/>
+              </w:rPr>
+            </w:pPr>
+            <w:r>
+              <w:rPr>
+                <w:rFonts w:ascii="Calibri" w:eastAsia="Times New Roman" w:hAnsi="Calibri"/>
+                <w:color w:val="000000"/>
+              </w:rPr>
+              <w:t xml:space="preserve">2 </w:t>
+            </w:r>
+            <w:proofErr w:type="spellStart"/>
+            <w:r>
+              <w:rPr>
+                <w:rFonts w:ascii="Calibri" w:eastAsia="Times New Roman" w:hAnsi="Calibri"/>
+                <w:color w:val="000000"/>
+              </w:rPr>
+              <w:t>lg</w:t>
+            </w:r>
+            <w:proofErr w:type="spellEnd"/>
+            <w:r>
+              <w:rPr>
+                <w:rFonts w:ascii="Calibri" w:eastAsia="Times New Roman" w:hAnsi="Calibri"/>
+                <w:color w:val="000000"/>
+              </w:rPr>
+              <w:t xml:space="preserve"> N</w:t>
+            </w:r>
+          </w:p>
+        </w:tc>
+        <w:tc>
+          <w:tcPr>
+            <w:tcW w:w="1267" w:type="dxa"/>
+            <w:tcBorders>
+              <w:top w:val="nil"/>
+              <w:left w:val="nil"/>
+              <w:bottom w:val="single" w:sz="4" w:space="0" w:color="auto"/>
+              <w:right w:val="single" w:sz="4" w:space="0" w:color="auto"/>
+            </w:tcBorders>
+            <w:shd w:val="clear" w:color="auto" w:fill="auto"/>
+            <w:noWrap/>
+            <w:vAlign w:val="bottom"/>
+            <w:hideMark/>
+          </w:tcPr>
+          <w:p>
+            <w:pPr>
+              <w:rPr>
+                <w:rFonts w:ascii="Calibri" w:eastAsia="Times New Roman" w:hAnsi="Calibri"/>
+                <w:color w:val="000000"/>
+              </w:rPr>
+            </w:pPr>
+            <w:r>
+              <w:rPr>
+                <w:rFonts w:ascii="Calibri" w:eastAsia="Times New Roman" w:hAnsi="Calibri"/>
+                <w:color w:val="000000"/>
+              </w:rPr>
+              <w:t xml:space="preserve">2 </w:t>
+            </w:r>
+            <w:proofErr w:type="spellStart"/>
+            <w:r>
+              <w:rPr>
+                <w:rFonts w:ascii="Calibri" w:eastAsia="Times New Roman" w:hAnsi="Calibri"/>
+                <w:color w:val="000000"/>
+              </w:rPr>
+              <w:t>lg</w:t>
+            </w:r>
+            <w:proofErr w:type="spellEnd"/>
+            <w:r>
+              <w:rPr>
+                <w:rFonts w:ascii="Calibri" w:eastAsia="Times New Roman" w:hAnsi="Calibri"/>
+                <w:color w:val="000000"/>
+              </w:rPr>
+              <w:t xml:space="preserve"> N</w:t>
+            </w:r>
+          </w:p>
+        </w:tc>
+      </w:tr>
+      <w:tr>
+        <w:trPr>
+          <w:trHeight w:val="320"/>
+          <w:jc w:val="center"/>
+        </w:trPr>
+        <w:tc>
+          <w:tcPr>
+            <w:tcW w:w="2073" w:type="dxa"/>
+            <w:tcBorders>
+              <w:top w:val="nil"/>
+              <w:left w:val="single" w:sz="4" w:space="0" w:color="auto"/>
+              <w:bottom w:val="single" w:sz="4" w:space="0" w:color="auto"/>
+              <w:right w:val="single" w:sz="4" w:space="0" w:color="auto"/>
+            </w:tcBorders>
+            <w:shd w:val="clear" w:color="auto" w:fill="auto"/>
+            <w:noWrap/>
+            <w:vAlign w:val="bottom"/>
+            <w:hideMark/>
+          </w:tcPr>
+          <w:p>
+            <w:pPr>
+              <w:rPr>
+                <w:rFonts w:ascii="Calibri" w:eastAsia="Times New Roman" w:hAnsi="Calibri"/>
+                <w:color w:val="000000"/>
+              </w:rPr>
+            </w:pPr>
+            <w:r>
+              <w:rPr>
+                <w:rFonts w:ascii="Calibri" w:eastAsia="Times New Roman" w:hAnsi="Calibri"/>
+                <w:color w:val="000000"/>
+              </w:rPr>
+              <w:t>separate chaining</w:t>
+            </w:r>
+          </w:p>
+        </w:tc>
+        <w:tc>
+          <w:tcPr>
+            <w:tcW w:w="1305" w:type="dxa"/>
+            <w:tcBorders>
+              <w:top w:val="nil"/>
+              <w:left w:val="nil"/>
+              <w:bottom w:val="single" w:sz="4" w:space="0" w:color="auto"/>
+              <w:right w:val="single" w:sz="4" w:space="0" w:color="auto"/>
+            </w:tcBorders>
+            <w:shd w:val="clear" w:color="auto" w:fill="auto"/>
+            <w:noWrap/>
+            <w:vAlign w:val="bottom"/>
+            <w:hideMark/>
+          </w:tcPr>
+          <w:p>
+            <w:pPr>
+              <w:rPr>
+                <w:rFonts w:ascii="Calibri" w:eastAsia="Times New Roman" w:hAnsi="Calibri"/>
+                <w:color w:val="000000"/>
+              </w:rPr>
+            </w:pPr>
+            <w:proofErr w:type="spellStart"/>
+            <w:r>
+              <w:rPr>
+                <w:rFonts w:ascii="Calibri" w:eastAsia="Times New Roman" w:hAnsi="Calibri"/>
+                <w:color w:val="000000"/>
+              </w:rPr>
+              <w:t>lg</w:t>
+            </w:r>
+            <w:proofErr w:type="spellEnd"/>
+            <w:r>
+              <w:rPr>
+                <w:rFonts w:ascii="Calibri" w:eastAsia="Times New Roman" w:hAnsi="Calibri"/>
+                <w:color w:val="000000"/>
+              </w:rPr>
+              <w:t xml:space="preserve"> N</w:t>
+            </w:r>
+          </w:p>
+        </w:tc>
+        <w:tc>
+          <w:tcPr>
+            <w:tcW w:w="1148" w:type="dxa"/>
+            <w:tcBorders>
+              <w:top w:val="nil"/>
+              <w:left w:val="nil"/>
+              <w:bottom w:val="single" w:sz="4" w:space="0" w:color="auto"/>
+              <w:right w:val="single" w:sz="4" w:space="0" w:color="auto"/>
+            </w:tcBorders>
+            <w:shd w:val="clear" w:color="auto" w:fill="auto"/>
+            <w:noWrap/>
+            <w:vAlign w:val="bottom"/>
+            <w:hideMark/>
+          </w:tcPr>
+          <w:p>
+            <w:pPr>
+              <w:rPr>
+                <w:rFonts w:ascii="Calibri" w:eastAsia="Times New Roman" w:hAnsi="Calibri"/>
+                <w:color w:val="000000"/>
+              </w:rPr>
+            </w:pPr>
+            <w:proofErr w:type="spellStart"/>
+            <w:r>
+              <w:rPr>
+                <w:rFonts w:ascii="Calibri" w:eastAsia="Times New Roman" w:hAnsi="Calibri"/>
+                <w:color w:val="000000"/>
+              </w:rPr>
+              <w:t>lg</w:t>
+            </w:r>
+            <w:proofErr w:type="spellEnd"/>
+            <w:r>
+              <w:rPr>
+                <w:rFonts w:ascii="Calibri" w:eastAsia="Times New Roman" w:hAnsi="Calibri"/>
+                <w:color w:val="000000"/>
+              </w:rPr>
+              <w:t xml:space="preserve"> N</w:t>
+            </w:r>
+          </w:p>
+        </w:tc>
+        <w:tc>
+          <w:tcPr>
+            <w:tcW w:w="1267" w:type="dxa"/>
+            <w:tcBorders>
+              <w:top w:val="nil"/>
+              <w:left w:val="nil"/>
+              <w:bottom w:val="single" w:sz="4" w:space="0" w:color="auto"/>
+              <w:right w:val="single" w:sz="4" w:space="0" w:color="auto"/>
+            </w:tcBorders>
+            <w:shd w:val="clear" w:color="auto" w:fill="auto"/>
+            <w:noWrap/>
+            <w:vAlign w:val="bottom"/>
+            <w:hideMark/>
+          </w:tcPr>
+          <w:p>
+            <w:pPr>
+              <w:rPr>
+                <w:rFonts w:ascii="Calibri" w:eastAsia="Times New Roman" w:hAnsi="Calibri"/>
+                <w:color w:val="000000"/>
+              </w:rPr>
+            </w:pPr>
+            <w:proofErr w:type="spellStart"/>
+            <w:r>
+              <w:rPr>
+                <w:rFonts w:ascii="Calibri" w:eastAsia="Times New Roman" w:hAnsi="Calibri"/>
+                <w:color w:val="000000"/>
+              </w:rPr>
+              <w:t>lg</w:t>
+            </w:r>
+            <w:proofErr w:type="spellEnd"/>
+            <w:r>
+              <w:rPr>
+                <w:rFonts w:ascii="Calibri" w:eastAsia="Times New Roman" w:hAnsi="Calibri"/>
+                <w:color w:val="000000"/>
+              </w:rPr>
+              <w:t xml:space="preserve"> N</w:t>
+            </w:r>
+          </w:p>
+        </w:tc>
+      </w:tr>
+      <w:tr>
+        <w:trPr>
+          <w:trHeight w:val="320"/>
+          <w:jc w:val="center"/>
+        </w:trPr>
+        <w:tc>
+          <w:tcPr>
+            <w:tcW w:w="2073" w:type="dxa"/>
+            <w:tcBorders>
+              <w:top w:val="nil"/>
+              <w:left w:val="single" w:sz="4" w:space="0" w:color="auto"/>
+              <w:bottom w:val="single" w:sz="4" w:space="0" w:color="auto"/>
+              <w:right w:val="single" w:sz="4" w:space="0" w:color="auto"/>
+            </w:tcBorders>
+            <w:shd w:val="clear" w:color="auto" w:fill="auto"/>
+            <w:noWrap/>
+            <w:vAlign w:val="bottom"/>
+            <w:hideMark/>
+          </w:tcPr>
+          <w:p>
+            <w:pPr>
+              <w:rPr>
+                <w:rFonts w:ascii="Calibri" w:eastAsia="Times New Roman" w:hAnsi="Calibri"/>
+                <w:color w:val="000000"/>
+              </w:rPr>
+            </w:pPr>
+            <w:r>
+              <w:rPr>
+                <w:rFonts w:ascii="Calibri" w:eastAsia="Times New Roman" w:hAnsi="Calibri"/>
+                <w:color w:val="000000"/>
+              </w:rPr>
+              <w:t>linear probing</w:t>
+            </w:r>
+          </w:p>
+        </w:tc>
+        <w:tc>
+          <w:tcPr>
+            <w:tcW w:w="1305" w:type="dxa"/>
+            <w:tcBorders>
+              <w:top w:val="nil"/>
+              <w:left w:val="nil"/>
+              <w:bottom w:val="single" w:sz="4" w:space="0" w:color="auto"/>
+              <w:right w:val="single" w:sz="4" w:space="0" w:color="auto"/>
+            </w:tcBorders>
+            <w:shd w:val="clear" w:color="auto" w:fill="auto"/>
+            <w:noWrap/>
+            <w:vAlign w:val="bottom"/>
+            <w:hideMark/>
+          </w:tcPr>
+          <w:p>
+            <w:pPr>
+              <w:rPr>
+                <w:rFonts w:ascii="Calibri" w:eastAsia="Times New Roman" w:hAnsi="Calibri"/>
+                <w:color w:val="000000"/>
+              </w:rPr>
+            </w:pPr>
+            <w:proofErr w:type="spellStart"/>
+            <w:r>
+              <w:rPr>
+                <w:rFonts w:ascii="Calibri" w:eastAsia="Times New Roman" w:hAnsi="Calibri"/>
+                <w:color w:val="000000"/>
+              </w:rPr>
+              <w:t>lg</w:t>
+            </w:r>
+            <w:proofErr w:type="spellEnd"/>
+            <w:r>
+              <w:rPr>
+                <w:rFonts w:ascii="Calibri" w:eastAsia="Times New Roman" w:hAnsi="Calibri"/>
+                <w:color w:val="000000"/>
+              </w:rPr>
+              <w:t xml:space="preserve"> N</w:t>
+            </w:r>
+          </w:p>
+        </w:tc>
+        <w:tc>
+          <w:tcPr>
+            <w:tcW w:w="1148" w:type="dxa"/>
+            <w:tcBorders>
+              <w:top w:val="nil"/>
+              <w:left w:val="nil"/>
+              <w:bottom w:val="single" w:sz="4" w:space="0" w:color="auto"/>
+              <w:right w:val="single" w:sz="4" w:space="0" w:color="auto"/>
+            </w:tcBorders>
+            <w:shd w:val="clear" w:color="auto" w:fill="auto"/>
+            <w:noWrap/>
+            <w:vAlign w:val="bottom"/>
+            <w:hideMark/>
+          </w:tcPr>
+          <w:p>
+            <w:pPr>
+              <w:rPr>
+                <w:rFonts w:ascii="Calibri" w:eastAsia="Times New Roman" w:hAnsi="Calibri"/>
+                <w:color w:val="000000"/>
+              </w:rPr>
+            </w:pPr>
+            <w:proofErr w:type="spellStart"/>
+            <w:r>
+              <w:rPr>
+                <w:rFonts w:ascii="Calibri" w:eastAsia="Times New Roman" w:hAnsi="Calibri"/>
+                <w:color w:val="000000"/>
+              </w:rPr>
+              <w:t>lg</w:t>
+            </w:r>
+            <w:proofErr w:type="spellEnd"/>
+            <w:r>
+              <w:rPr>
+                <w:rFonts w:ascii="Calibri" w:eastAsia="Times New Roman" w:hAnsi="Calibri"/>
+                <w:color w:val="000000"/>
+              </w:rPr>
+              <w:t xml:space="preserve"> N</w:t>
+            </w:r>
+          </w:p>
+        </w:tc>
+        <w:tc>
+          <w:tcPr>
+            <w:tcW w:w="1267" w:type="dxa"/>
+            <w:tcBorders>
+              <w:top w:val="nil"/>
+              <w:left w:val="nil"/>
+              <w:bottom w:val="single" w:sz="4" w:space="0" w:color="auto"/>
+              <w:right w:val="single" w:sz="4" w:space="0" w:color="auto"/>
+            </w:tcBorders>
+            <w:shd w:val="clear" w:color="auto" w:fill="auto"/>
+            <w:noWrap/>
+            <w:vAlign w:val="bottom"/>
+            <w:hideMark/>
+          </w:tcPr>
+          <w:p>
+            <w:pPr>
+              <w:rPr>
+                <w:rFonts w:ascii="Calibri" w:eastAsia="Times New Roman" w:hAnsi="Calibri"/>
+                <w:color w:val="000000"/>
+              </w:rPr>
+            </w:pPr>
+            <w:proofErr w:type="spellStart"/>
+            <w:r>
+              <w:rPr>
+                <w:rFonts w:ascii="Calibri" w:eastAsia="Times New Roman" w:hAnsi="Calibri"/>
+                <w:color w:val="000000"/>
+              </w:rPr>
+              <w:t>lg</w:t>
+            </w:r>
+            <w:proofErr w:type="spellEnd"/>
+            <w:r>
+              <w:rPr>
+                <w:rFonts w:ascii="Calibri" w:eastAsia="Times New Roman" w:hAnsi="Calibri"/>
+                <w:color w:val="000000"/>
+              </w:rPr>
+              <w:t xml:space="preserve"> N</w:t>
+            </w:r>
+          </w:p>
+        </w:tc>
+      </w:tr>
+    </w:tbl>
+    <w:p>
+      <w:pPr>
+        <w:jc w:val="center"/>
+        <w:rPr>
+          <w:rFonts w:asciiTheme="minorHAnsi" w:hAnsiTheme="minorHAnsi"/>
+        </w:rPr>
+      </w:pPr>
+      <w:r>
+        <w:rPr>
+          <w:rFonts w:asciiTheme="minorHAnsi" w:hAnsiTheme="minorHAnsi"/>
+        </w:rPr>
+        <w:t>Table 1</w:t>
+      </w:r>
+      <w:r>
+        <w:rPr>
+          <w:rFonts w:asciiTheme="minorHAnsi" w:hAnsiTheme="minorHAnsi"/>
+        </w:rPr>
+        <w:t xml:space="preserve">. </w:t>
+      </w:r>
+      <w:r>
+        <w:rPr>
+          <w:rFonts w:asciiTheme="minorHAnsi" w:hAnsiTheme="minorHAnsi"/>
+        </w:rPr>
+        <w:t>C</w:t>
+      </w:r>
+      <w:r>
+        <w:rPr>
+          <w:rFonts w:asciiTheme="minorHAnsi" w:hAnsiTheme="minorHAnsi"/>
+        </w:rPr>
+        <w:t>omplexities</w:t>
+      </w:r>
+      <w:r>
+        <w:rPr>
+          <w:rFonts w:asciiTheme="minorHAnsi" w:hAnsiTheme="minorHAnsi"/>
+        </w:rPr>
+        <w:t xml:space="preserve"> for some Algorithm</w:t>
       </w:r>
     </w:p>
     <w:p>
@@ -442,7 +1589,13 @@
         <w:rPr>
           <w:rFonts w:asciiTheme="minorHAnsi" w:hAnsiTheme="minorHAnsi"/>
         </w:rPr>
-        <w:t>Figure 1. Compare Average Time Spend for Each Insertion</w:t>
+        <w:t>Figure 2</w:t>
+      </w:r>
+      <w:r>
+        <w:rPr>
+          <w:rFonts w:asciiTheme="minorHAnsi" w:hAnsiTheme="minorHAnsi"/>
+        </w:rPr>
+        <w:t>. Compare Average Time Spend for Each Insertion</w:t>
       </w:r>
     </w:p>
     <w:p>
@@ -2813,7 +3966,19 @@
         <w:rPr>
           <w:rFonts w:asciiTheme="minorHAnsi" w:hAnsiTheme="minorHAnsi"/>
         </w:rPr>
-        <w:t>Table 1. Compare Average Time Spend for Each Insertion</w:t>
+        <w:t xml:space="preserve">Table </w:t>
+      </w:r>
+      <w:r>
+        <w:rPr>
+          <w:rFonts w:asciiTheme="minorHAnsi" w:hAnsiTheme="minorHAnsi"/>
+        </w:rPr>
+        <w:t>2</w:t>
+      </w:r>
+      <w:r>
+        <w:rPr>
+          <w:rFonts w:asciiTheme="minorHAnsi" w:hAnsiTheme="minorHAnsi"/>
+        </w:rPr>
+        <w:t>. Compare Average Time Spend for Each Insertion</w:t>
       </w:r>
     </w:p>
     <w:p>
@@ -3027,7 +4192,19 @@
         <w:rPr>
           <w:rFonts w:asciiTheme="minorHAnsi" w:hAnsiTheme="minorHAnsi"/>
         </w:rPr>
-        <w:t>Figure 2. Compare Average Time Spend for Random Numbers in Each Searching</w:t>
+        <w:t xml:space="preserve">Figure </w:t>
+      </w:r>
+      <w:r>
+        <w:rPr>
+          <w:rFonts w:asciiTheme="minorHAnsi" w:hAnsiTheme="minorHAnsi"/>
+        </w:rPr>
+        <w:t>3</w:t>
+      </w:r>
+      <w:r>
+        <w:rPr>
+          <w:rFonts w:asciiTheme="minorHAnsi" w:hAnsiTheme="minorHAnsi"/>
+        </w:rPr>
+        <w:t>. Compare Average Time Spend for Random Numbers in Each Searching</w:t>
       </w:r>
     </w:p>
     <w:p>
@@ -5129,7 +6306,19 @@
         <w:rPr>
           <w:rFonts w:asciiTheme="minorHAnsi" w:hAnsiTheme="minorHAnsi"/>
         </w:rPr>
-        <w:t>Table 2. Compare Average Time Spend for Each Random Searching</w:t>
+        <w:t xml:space="preserve">Table </w:t>
+      </w:r>
+      <w:r>
+        <w:rPr>
+          <w:rFonts w:asciiTheme="minorHAnsi" w:hAnsiTheme="minorHAnsi"/>
+        </w:rPr>
+        <w:t>3</w:t>
+      </w:r>
+      <w:r>
+        <w:rPr>
+          <w:rFonts w:asciiTheme="minorHAnsi" w:hAnsiTheme="minorHAnsi"/>
+        </w:rPr>
+        <w:t>. Compare Average Time Spend for Each Random Searching</w:t>
       </w:r>
     </w:p>
     <w:p>
@@ -5530,7 +6719,19 @@
         <w:rPr>
           <w:rFonts w:asciiTheme="minorHAnsi" w:hAnsiTheme="minorHAnsi"/>
         </w:rPr>
-        <w:t xml:space="preserve">Figure 3. Compare </w:t>
+        <w:t xml:space="preserve">Figure </w:t>
+      </w:r>
+      <w:r>
+        <w:rPr>
+          <w:rFonts w:asciiTheme="minorHAnsi" w:hAnsiTheme="minorHAnsi"/>
+        </w:rPr>
+        <w:t>4</w:t>
+      </w:r>
+      <w:r>
+        <w:rPr>
+          <w:rFonts w:asciiTheme="minorHAnsi" w:hAnsiTheme="minorHAnsi"/>
+        </w:rPr>
+        <w:t xml:space="preserve">. Compare </w:t>
       </w:r>
       <w:r>
         <w:rPr>
@@ -5652,7 +6853,19 @@
         <w:rPr>
           <w:rFonts w:asciiTheme="minorHAnsi" w:hAnsiTheme="minorHAnsi"/>
         </w:rPr>
-        <w:t xml:space="preserve">Figure 4. Compare </w:t>
+        <w:t xml:space="preserve">Figure </w:t>
+      </w:r>
+      <w:r>
+        <w:rPr>
+          <w:rFonts w:asciiTheme="minorHAnsi" w:hAnsiTheme="minorHAnsi"/>
+        </w:rPr>
+        <w:t>5</w:t>
+      </w:r>
+      <w:r>
+        <w:rPr>
+          <w:rFonts w:asciiTheme="minorHAnsi" w:hAnsiTheme="minorHAnsi"/>
+        </w:rPr>
+        <w:t xml:space="preserve">. Compare </w:t>
       </w:r>
       <w:r>
         <w:rPr>
@@ -6884,7 +8097,19 @@
         <w:rPr>
           <w:rFonts w:asciiTheme="minorHAnsi" w:hAnsiTheme="minorHAnsi"/>
         </w:rPr>
-        <w:t>Table 3. Comp</w:t>
+        <w:t xml:space="preserve">Table </w:t>
+      </w:r>
+      <w:r>
+        <w:rPr>
+          <w:rFonts w:asciiTheme="minorHAnsi" w:hAnsiTheme="minorHAnsi"/>
+        </w:rPr>
+        <w:t>4</w:t>
+      </w:r>
+      <w:r>
+        <w:rPr>
+          <w:rFonts w:asciiTheme="minorHAnsi" w:hAnsiTheme="minorHAnsi"/>
+        </w:rPr>
+        <w:t>. Comp</w:t>
       </w:r>
       <w:r>
         <w:rPr>
@@ -7850,7 +9075,7 @@
         <w:rPr>
           <w:rFonts w:asciiTheme="minorHAnsi" w:hAnsiTheme="minorHAnsi"/>
         </w:rPr>
-        <w:t>4</w:t>
+        <w:t>5</w:t>
       </w:r>
       <w:r>
         <w:rPr>
@@ -8193,6 +9418,7 @@
       <w:r>
         <w:rPr>
           <w:rFonts w:asciiTheme="minorHAnsi" w:hAnsiTheme="minorHAnsi"/>
+          <w:noProof/>
         </w:rPr>
         <w:drawing>
           <wp:inline distT="0" distB="0" distL="0" distR="0" wp14:anchorId="0BB660F7" wp14:editId="6EB298C7">
@@ -8242,7 +9468,19 @@
         <w:rPr>
           <w:rFonts w:asciiTheme="minorHAnsi" w:hAnsiTheme="minorHAnsi"/>
         </w:rPr>
-        <w:t>Figure 5 Words Count in Text Dictionary</w:t>
+        <w:t xml:space="preserve">Figure </w:t>
+      </w:r>
+      <w:r>
+        <w:rPr>
+          <w:rFonts w:asciiTheme="minorHAnsi" w:hAnsiTheme="minorHAnsi"/>
+        </w:rPr>
+        <w:t>6</w:t>
+      </w:r>
+      <w:r>
+        <w:rPr>
+          <w:rFonts w:asciiTheme="minorHAnsi" w:hAnsiTheme="minorHAnsi"/>
+        </w:rPr>
+        <w:t xml:space="preserve"> Words Count in Text Dictionary</w:t>
       </w:r>
     </w:p>
     <w:p>
@@ -8298,6 +9536,7 @@
       <w:r>
         <w:rPr>
           <w:rFonts w:asciiTheme="minorHAnsi" w:hAnsiTheme="minorHAnsi"/>
+          <w:noProof/>
         </w:rPr>
         <w:drawing>
           <wp:inline distT="0" distB="0" distL="0" distR="0" wp14:anchorId="1AF6C0C6" wp14:editId="518F784D">
@@ -8347,7 +9586,19 @@
         <w:rPr>
           <w:rFonts w:asciiTheme="minorHAnsi" w:hAnsiTheme="minorHAnsi"/>
         </w:rPr>
-        <w:t xml:space="preserve">Figure 5 </w:t>
+        <w:t xml:space="preserve">Figure </w:t>
+      </w:r>
+      <w:r>
+        <w:rPr>
+          <w:rFonts w:asciiTheme="minorHAnsi" w:hAnsiTheme="minorHAnsi"/>
+        </w:rPr>
+        <w:t>7</w:t>
+      </w:r>
+      <w:r>
+        <w:rPr>
+          <w:rFonts w:asciiTheme="minorHAnsi" w:hAnsiTheme="minorHAnsi"/>
+        </w:rPr>
+        <w:t xml:space="preserve"> </w:t>
       </w:r>
       <w:r>
         <w:rPr>
@@ -9489,7 +10740,13 @@
         <w:rPr>
           <w:rFonts w:asciiTheme="minorHAnsi" w:hAnsiTheme="minorHAnsi"/>
         </w:rPr>
-        <w:t xml:space="preserve"> 5</w:t>
+        <w:t xml:space="preserve"> </w:t>
+      </w:r>
+      <w:r>
+        <w:rPr>
+          <w:rFonts w:asciiTheme="minorHAnsi" w:hAnsiTheme="minorHAnsi"/>
+        </w:rPr>
+        <w:t>6</w:t>
       </w:r>
       <w:r>
         <w:rPr>
@@ -9565,6 +10822,7 @@
       <w:r>
         <w:rPr>
           <w:rFonts w:asciiTheme="minorHAnsi" w:hAnsiTheme="minorHAnsi"/>
+          <w:noProof/>
         </w:rPr>
         <w:drawing>
           <wp:inline distT="0" distB="0" distL="0" distR="0" wp14:anchorId="5D20A668" wp14:editId="489CC916">
@@ -9614,7 +10872,13 @@
         <w:rPr>
           <w:rFonts w:asciiTheme="minorHAnsi" w:hAnsiTheme="minorHAnsi"/>
         </w:rPr>
-        <w:t>Figure 6</w:t>
+        <w:t>Figure</w:t>
+      </w:r>
+      <w:r>
+        <w:rPr>
+          <w:rFonts w:asciiTheme="minorHAnsi" w:hAnsiTheme="minorHAnsi"/>
+        </w:rPr>
+        <w:t xml:space="preserve"> 8.</w:t>
       </w:r>
       <w:r>
         <w:rPr>
@@ -9650,6 +10914,8 @@
           <w:rFonts w:asciiTheme="minorHAnsi" w:hAnsiTheme="minorHAnsi"/>
         </w:rPr>
       </w:pPr>
+      <w:bookmarkStart w:id="0" w:name="_GoBack"/>
+      <w:bookmarkEnd w:id="0"/>
     </w:p>
     <w:p>
       <w:pPr>
@@ -9711,7 +10977,7 @@
         <w:rPr>
           <w:rFonts w:asciiTheme="minorHAnsi" w:hAnsiTheme="minorHAnsi"/>
         </w:rPr>
-        <w:t>7</w:t>
+        <w:t>9</w:t>
       </w:r>
       <w:r>
         <w:rPr>
@@ -9741,8 +11007,6 @@
         </w:rPr>
         <w:t xml:space="preserve">As a result, most words are starting with the letter ‘t’, and the second is ‘a’. </w:t>
       </w:r>
-      <w:bookmarkStart w:id="0" w:name="_GoBack"/>
-      <w:bookmarkEnd w:id="0"/>
     </w:p>
     <w:sectPr>
       <w:pgSz w:w="12240" w:h="15840"/>
@@ -11122,11 +12386,11 @@
         </c:dLbls>
         <c:gapWidth val="100"/>
         <c:overlap val="-24"/>
-        <c:axId val="-1162042480"/>
-        <c:axId val="-1162040432"/>
+        <c:axId val="1341930832"/>
+        <c:axId val="1341638736"/>
       </c:barChart>
       <c:catAx>
-        <c:axId val="-1162042480"/>
+        <c:axId val="1341930832"/>
         <c:scaling>
           <c:orientation val="minMax"/>
         </c:scaling>
@@ -11166,7 +12430,7 @@
             <a:endParaRPr lang="en-US"/>
           </a:p>
         </c:txPr>
-        <c:crossAx val="-1162040432"/>
+        <c:crossAx val="1341638736"/>
         <c:crosses val="autoZero"/>
         <c:auto val="1"/>
         <c:lblAlgn val="ctr"/>
@@ -11174,7 +12438,7 @@
         <c:noMultiLvlLbl val="0"/>
       </c:catAx>
       <c:valAx>
-        <c:axId val="-1162040432"/>
+        <c:axId val="1341638736"/>
         <c:scaling>
           <c:orientation val="minMax"/>
         </c:scaling>
@@ -11222,7 +12486,7 @@
             <a:endParaRPr lang="en-US"/>
           </a:p>
         </c:txPr>
-        <c:crossAx val="-1162042480"/>
+        <c:crossAx val="1341930832"/>
         <c:crosses val="autoZero"/>
         <c:crossBetween val="between"/>
       </c:valAx>
@@ -11897,11 +13161,11 @@
           <c:showBubbleSize val="0"/>
         </c:dLbls>
         <c:smooth val="0"/>
-        <c:axId val="-1228612880"/>
-        <c:axId val="-1353759296"/>
+        <c:axId val="1341469280"/>
+        <c:axId val="1341491344"/>
       </c:lineChart>
       <c:catAx>
-        <c:axId val="-1228612880"/>
+        <c:axId val="1341469280"/>
         <c:scaling>
           <c:orientation val="minMax"/>
         </c:scaling>
@@ -11941,7 +13205,7 @@
             <a:endParaRPr lang="en-US"/>
           </a:p>
         </c:txPr>
-        <c:crossAx val="-1353759296"/>
+        <c:crossAx val="1341491344"/>
         <c:crosses val="autoZero"/>
         <c:auto val="1"/>
         <c:lblAlgn val="ctr"/>
@@ -11949,7 +13213,7 @@
         <c:noMultiLvlLbl val="0"/>
       </c:catAx>
       <c:valAx>
-        <c:axId val="-1353759296"/>
+        <c:axId val="1341491344"/>
         <c:scaling>
           <c:orientation val="minMax"/>
         </c:scaling>
@@ -11997,7 +13261,7 @@
             <a:endParaRPr lang="en-US"/>
           </a:p>
         </c:txPr>
-        <c:crossAx val="-1228612880"/>
+        <c:crossAx val="1341469280"/>
         <c:crosses val="autoZero"/>
         <c:crossBetween val="between"/>
       </c:valAx>
@@ -12360,11 +13624,11 @@
           <c:showBubbleSize val="0"/>
         </c:dLbls>
         <c:gapWidth val="182"/>
-        <c:axId val="-1228649136"/>
-        <c:axId val="-1228647504"/>
+        <c:axId val="1340623008"/>
+        <c:axId val="1341100448"/>
       </c:barChart>
       <c:catAx>
-        <c:axId val="-1228649136"/>
+        <c:axId val="1340623008"/>
         <c:scaling>
           <c:orientation val="minMax"/>
         </c:scaling>
@@ -12407,7 +13671,7 @@
             <a:endParaRPr lang="en-US"/>
           </a:p>
         </c:txPr>
-        <c:crossAx val="-1228647504"/>
+        <c:crossAx val="1341100448"/>
         <c:crosses val="autoZero"/>
         <c:auto val="1"/>
         <c:lblAlgn val="ctr"/>
@@ -12415,7 +13679,7 @@
         <c:noMultiLvlLbl val="0"/>
       </c:catAx>
       <c:valAx>
-        <c:axId val="-1228647504"/>
+        <c:axId val="1341100448"/>
         <c:scaling>
           <c:orientation val="minMax"/>
         </c:scaling>
@@ -12466,7 +13730,7 @@
             <a:endParaRPr lang="en-US"/>
           </a:p>
         </c:txPr>
-        <c:crossAx val="-1228649136"/>
+        <c:crossAx val="1340623008"/>
         <c:crosses val="autoZero"/>
         <c:crossBetween val="between"/>
       </c:valAx>
@@ -12833,11 +14097,11 @@
         </c:dLbls>
         <c:gapWidth val="150"/>
         <c:overlap val="100"/>
-        <c:axId val="-1162099280"/>
-        <c:axId val="-1162096960"/>
+        <c:axId val="1341815840"/>
+        <c:axId val="1341817888"/>
       </c:barChart>
       <c:catAx>
-        <c:axId val="-1162099280"/>
+        <c:axId val="1341815840"/>
         <c:scaling>
           <c:orientation val="minMax"/>
         </c:scaling>
@@ -12880,7 +14144,7 @@
             <a:endParaRPr lang="en-US"/>
           </a:p>
         </c:txPr>
-        <c:crossAx val="-1162096960"/>
+        <c:crossAx val="1341817888"/>
         <c:crosses val="autoZero"/>
         <c:auto val="1"/>
         <c:lblAlgn val="ctr"/>
@@ -12888,7 +14152,7 @@
         <c:noMultiLvlLbl val="0"/>
       </c:catAx>
       <c:valAx>
-        <c:axId val="-1162096960"/>
+        <c:axId val="1341817888"/>
         <c:scaling>
           <c:orientation val="minMax"/>
         </c:scaling>
@@ -12939,7 +14203,7 @@
             <a:endParaRPr lang="en-US"/>
           </a:p>
         </c:txPr>
-        <c:crossAx val="-1162099280"/>
+        <c:crossAx val="1341815840"/>
         <c:crosses val="autoZero"/>
         <c:crossBetween val="between"/>
       </c:valAx>
@@ -13369,11 +14633,11 @@
           <c:showBubbleSize val="0"/>
         </c:dLbls>
         <c:smooth val="0"/>
-        <c:axId val="-1162084944"/>
-        <c:axId val="-1162082624"/>
+        <c:axId val="1341694736"/>
+        <c:axId val="1341696784"/>
       </c:lineChart>
       <c:catAx>
-        <c:axId val="-1162084944"/>
+        <c:axId val="1341694736"/>
         <c:scaling>
           <c:orientation val="minMax"/>
         </c:scaling>
@@ -13430,7 +14694,7 @@
             <a:endParaRPr lang="en-US"/>
           </a:p>
         </c:txPr>
-        <c:crossAx val="-1162082624"/>
+        <c:crossAx val="1341696784"/>
         <c:crosses val="autoZero"/>
         <c:auto val="1"/>
         <c:lblAlgn val="ctr"/>
@@ -13438,7 +14702,7 @@
         <c:noMultiLvlLbl val="0"/>
       </c:catAx>
       <c:valAx>
-        <c:axId val="-1162082624"/>
+        <c:axId val="1341696784"/>
         <c:scaling>
           <c:orientation val="minMax"/>
         </c:scaling>
@@ -13494,7 +14758,7 @@
             <a:endParaRPr lang="en-US"/>
           </a:p>
         </c:txPr>
-        <c:crossAx val="-1162084944"/>
+        <c:crossAx val="1341694736"/>
         <c:crosses val="autoZero"/>
         <c:crossBetween val="between"/>
       </c:valAx>
@@ -16470,7 +17734,7 @@
 </file>
 
 <file path=customXml/itemProps1.xml><?xml version="1.0" encoding="utf-8"?>
-<ds:datastoreItem xmlns:ds="http://schemas.openxmlformats.org/officeDocument/2006/customXml" ds:itemID="{0484FFE8-DF39-0842-B7EB-BE03C60E7C06}">
+<ds:datastoreItem xmlns:ds="http://schemas.openxmlformats.org/officeDocument/2006/customXml" ds:itemID="{A36DF65C-1AD4-6B40-A222-7642A3F4BCE3}">
   <ds:schemaRefs>
     <ds:schemaRef ds:uri="http://schemas.openxmlformats.org/officeDocument/2006/bibliography"/>
   </ds:schemaRefs>

</xml_diff>